<commit_message>
[VM:Susmitha.palacherla@11/7/2014 10:28:22 AM] Internal version 3.0 Updated for SCR 13759.
git-tfs-id: [https://tfs.omnicloud.local/tfs/cco%20program/]$/eCoaching_V2;C13792
</commit_message>
<xml_diff>
--- a/Unit Test/CCO_eCoaching_Employee_Hierarchy_DB_UTD.docx
+++ b/Unit Test/CCO_eCoaching_Employee_Hierarchy_DB_UTD.docx
@@ -250,7 +250,7 @@
           <w:sz w:val="18"/>
           <w:szCs w:val="18"/>
         </w:rPr>
-        <w:t>July 28, 2014</w:t>
+        <w:t>November 6, 2014</w:t>
       </w:r>
       <w:r>
         <w:rPr>
@@ -608,7 +608,11 @@
               <w:right w:val="single" w:sz="6" w:space="0" w:color="C0C0C0"/>
             </w:tcBorders>
           </w:tcPr>
-          <w:p/>
+          <w:p>
+            <w:r>
+              <w:t>11/6/2014</w:t>
+            </w:r>
+          </w:p>
         </w:tc>
         <w:tc>
           <w:tcPr>
@@ -620,7 +624,11 @@
               <w:right w:val="single" w:sz="6" w:space="0" w:color="C0C0C0"/>
             </w:tcBorders>
           </w:tcPr>
-          <w:p/>
+          <w:p>
+            <w:r>
+              <w:t>3.0</w:t>
+            </w:r>
+          </w:p>
         </w:tc>
         <w:tc>
           <w:tcPr>
@@ -632,7 +640,11 @@
               <w:right w:val="single" w:sz="6" w:space="0" w:color="C0C0C0"/>
             </w:tcBorders>
           </w:tcPr>
-          <w:p/>
+          <w:p>
+            <w:r>
+              <w:t>SCR – 13759 – Handle apostrophes in Names and Email Addresses</w:t>
+            </w:r>
+          </w:p>
         </w:tc>
         <w:tc>
           <w:tcPr>
@@ -644,7 +656,11 @@
               <w:right w:val="single" w:sz="6" w:space="0" w:color="C0C0C0"/>
             </w:tcBorders>
           </w:tcPr>
-          <w:p/>
+          <w:p>
+            <w:r>
+              <w:t>Susmitha Palacherla</w:t>
+            </w:r>
+          </w:p>
         </w:tc>
       </w:tr>
       <w:tr>
@@ -1003,10 +1019,7 @@
     </w:p>
     <w:p/>
     <w:p/>
-    <w:p>
-      <w:bookmarkStart w:id="15" w:name="_GoBack"/>
-      <w:bookmarkEnd w:id="15"/>
-    </w:p>
+    <w:p/>
     <w:p/>
     <w:p/>
     <w:p/>
@@ -1047,8 +1060,8 @@
           <w:numId w:val="3"/>
         </w:numPr>
       </w:pPr>
+      <w:bookmarkStart w:id="15" w:name="_Toc394312920"/>
       <w:bookmarkStart w:id="16" w:name="_Toc391395339"/>
-      <w:bookmarkStart w:id="17" w:name="_Toc394312920"/>
       <w:r>
         <w:t>SCR 12</w:t>
       </w:r>
@@ -1066,7 +1079,7 @@
       <w:r>
         <w:t xml:space="preserve"> Load process</w:t>
       </w:r>
-      <w:bookmarkEnd w:id="17"/>
+      <w:bookmarkEnd w:id="15"/>
     </w:p>
     <w:p>
       <w:r>
@@ -1322,7 +1335,7 @@
           <w:p>
             <w:proofErr w:type="spellStart"/>
             <w:r>
-              <w:t>CCO_eCoaching_Maintenance_Create.sql</w:t>
+              <w:t>CCO_eCoaching_EmployeeHierarchy_Load.sql</w:t>
             </w:r>
             <w:proofErr w:type="spellEnd"/>
           </w:p>
@@ -2250,7 +2263,7 @@
           <w:numId w:val="3"/>
         </w:numPr>
       </w:pPr>
-      <w:bookmarkStart w:id="18" w:name="_Toc394312921"/>
+      <w:bookmarkStart w:id="17" w:name="_Toc394312921"/>
       <w:r>
         <w:t>SCR 12</w:t>
       </w:r>
@@ -2274,7 +2287,7 @@
       <w:r>
         <w:t xml:space="preserve"> ID Process</w:t>
       </w:r>
-      <w:bookmarkEnd w:id="18"/>
+      <w:bookmarkEnd w:id="17"/>
     </w:p>
     <w:p/>
     <w:tbl>
@@ -6868,6 +6881,2030 @@
               </w:rPr>
               <w:t xml:space="preserve">1 new record inserted in E2L table with </w:t>
             </w:r>
+          </w:p>
+        </w:tc>
+        <w:tc>
+          <w:tcPr>
+            <w:tcW w:w="1260" w:type="dxa"/>
+          </w:tcPr>
+          <w:p>
+            <w:pPr>
+              <w:rPr>
+                <w:rFonts w:asciiTheme="minorHAnsi" w:hAnsiTheme="minorHAnsi"/>
+                <w:bCs/>
+              </w:rPr>
+            </w:pPr>
+            <w:r>
+              <w:rPr>
+                <w:rFonts w:ascii="Courier New" w:hAnsi="Courier New" w:cs="Courier New"/>
+                <w:noProof/>
+                <w:color w:val="0000FF"/>
+              </w:rPr>
+              <w:t>P</w:t>
+            </w:r>
+          </w:p>
+        </w:tc>
+        <w:tc>
+          <w:tcPr>
+            <w:tcW w:w="2880" w:type="dxa"/>
+          </w:tcPr>
+          <w:p>
+            <w:pPr>
+              <w:rPr>
+                <w:rFonts w:asciiTheme="minorHAnsi" w:hAnsiTheme="minorHAnsi"/>
+                <w:bCs/>
+              </w:rPr>
+            </w:pPr>
+          </w:p>
+        </w:tc>
+      </w:tr>
+    </w:tbl>
+    <w:p>
+      <w:pPr>
+        <w:pStyle w:val="Heading2"/>
+        <w:numPr>
+          <w:ilvl w:val="0"/>
+          <w:numId w:val="3"/>
+        </w:numPr>
+      </w:pPr>
+      <w:r>
+        <w:lastRenderedPageBreak/>
+        <w:t>SCR 12</w:t>
+      </w:r>
+      <w:r>
+        <w:t>759</w:t>
+      </w:r>
+      <w:r>
+        <w:t xml:space="preserve"> </w:t>
+      </w:r>
+      <w:r>
+        <w:t>Handle apostrophes in Name and Email attributes</w:t>
+      </w:r>
+    </w:p>
+    <w:p/>
+    <w:tbl>
+      <w:tblPr>
+        <w:tblW w:w="0" w:type="auto"/>
+        <w:tblInd w:w="-612" w:type="dxa"/>
+        <w:tblBorders>
+          <w:top w:val="single" w:sz="4" w:space="0" w:color="auto"/>
+          <w:left w:val="single" w:sz="4" w:space="0" w:color="auto"/>
+          <w:bottom w:val="single" w:sz="4" w:space="0" w:color="auto"/>
+          <w:right w:val="single" w:sz="4" w:space="0" w:color="auto"/>
+          <w:insideH w:val="single" w:sz="4" w:space="0" w:color="auto"/>
+          <w:insideV w:val="single" w:sz="4" w:space="0" w:color="auto"/>
+        </w:tblBorders>
+        <w:tblLayout w:type="fixed"/>
+        <w:tblLook w:val="0000" w:firstRow="0" w:lastRow="0" w:firstColumn="0" w:lastColumn="0" w:noHBand="0" w:noVBand="0"/>
+      </w:tblPr>
+      <w:tblGrid>
+        <w:gridCol w:w="2549"/>
+        <w:gridCol w:w="10455"/>
+      </w:tblGrid>
+      <w:tr>
+        <w:trPr>
+          <w:tblHeader/>
+        </w:trPr>
+        <w:tc>
+          <w:tcPr>
+            <w:tcW w:w="2549" w:type="dxa"/>
+            <w:shd w:val="solid" w:color="auto" w:fill="000000"/>
+          </w:tcPr>
+          <w:p>
+            <w:r>
+              <w:t>Item</w:t>
+            </w:r>
+          </w:p>
+        </w:tc>
+        <w:tc>
+          <w:tcPr>
+            <w:tcW w:w="10455" w:type="dxa"/>
+            <w:shd w:val="solid" w:color="auto" w:fill="000000"/>
+          </w:tcPr>
+          <w:p>
+            <w:r>
+              <w:t>Description</w:t>
+            </w:r>
+          </w:p>
+        </w:tc>
+      </w:tr>
+      <w:tr>
+        <w:tc>
+          <w:tcPr>
+            <w:tcW w:w="2549" w:type="dxa"/>
+          </w:tcPr>
+          <w:p>
+            <w:r>
+              <w:t>Change Type</w:t>
+            </w:r>
+          </w:p>
+        </w:tc>
+        <w:tc>
+          <w:tcPr>
+            <w:tcW w:w="10455" w:type="dxa"/>
+          </w:tcPr>
+          <w:p>
+            <w:r>
+              <w:t>Problem Fix</w:t>
+            </w:r>
+          </w:p>
+        </w:tc>
+      </w:tr>
+      <w:tr>
+        <w:tc>
+          <w:tcPr>
+            <w:tcW w:w="2549" w:type="dxa"/>
+          </w:tcPr>
+          <w:p>
+            <w:r>
+              <w:t>Change Description</w:t>
+            </w:r>
+          </w:p>
+        </w:tc>
+        <w:tc>
+          <w:tcPr>
+            <w:tcW w:w="10455" w:type="dxa"/>
+          </w:tcPr>
+          <w:p>
+            <w:r>
+              <w:t>The Employee</w:t>
+            </w:r>
+            <w:r>
+              <w:t xml:space="preserve"> records coming from PeopleSoft have apostrophes in name and email attributes which is causing issues in the dashboard and review pages. This SCR removed the </w:t>
+            </w:r>
+            <w:proofErr w:type="spellStart"/>
+            <w:r>
+              <w:t>aspostrophes</w:t>
+            </w:r>
+            <w:proofErr w:type="spellEnd"/>
+            <w:r>
+              <w:t xml:space="preserve"> from name attribute and doubles them in email address while updating and or inserting from staging table into employee Hierarchy table.</w:t>
+            </w:r>
+          </w:p>
+        </w:tc>
+      </w:tr>
+      <w:tr>
+        <w:tc>
+          <w:tcPr>
+            <w:tcW w:w="2549" w:type="dxa"/>
+          </w:tcPr>
+          <w:p>
+            <w:r>
+              <w:t>Test Environment</w:t>
+            </w:r>
+          </w:p>
+        </w:tc>
+        <w:tc>
+          <w:tcPr>
+            <w:tcW w:w="10455" w:type="dxa"/>
+          </w:tcPr>
+          <w:p>
+            <w:proofErr w:type="spellStart"/>
+            <w:r>
+              <w:t>eCoaching_Dev</w:t>
+            </w:r>
+            <w:proofErr w:type="spellEnd"/>
+            <w:r>
+              <w:t xml:space="preserve"> database on vrivfssdbt02\scord01,1437 </w:t>
+            </w:r>
+          </w:p>
+        </w:tc>
+      </w:tr>
+      <w:tr>
+        <w:tc>
+          <w:tcPr>
+            <w:tcW w:w="2549" w:type="dxa"/>
+          </w:tcPr>
+          <w:p>
+            <w:r>
+              <w:t>Code Modules created/updated</w:t>
+            </w:r>
+          </w:p>
+        </w:tc>
+        <w:tc>
+          <w:tcPr>
+            <w:tcW w:w="10455" w:type="dxa"/>
+          </w:tcPr>
+          <w:p>
+            <w:r>
+              <w:rPr>
+                <w:rFonts w:ascii="Courier New" w:hAnsi="Courier New" w:cs="Courier New"/>
+                <w:noProof/>
+                <w:color w:val="0000FF"/>
+              </w:rPr>
+              <w:t xml:space="preserve">Procedure - </w:t>
+            </w:r>
+            <w:r>
+              <w:rPr>
+                <w:rFonts w:ascii="Courier New" w:hAnsi="Courier New" w:cs="Courier New"/>
+                <w:noProof/>
+              </w:rPr>
+              <w:t>[EC]</w:t>
+            </w:r>
+            <w:r>
+              <w:rPr>
+                <w:rFonts w:ascii="Courier New" w:hAnsi="Courier New" w:cs="Courier New"/>
+                <w:noProof/>
+                <w:color w:val="808080"/>
+              </w:rPr>
+              <w:t>.</w:t>
+            </w:r>
+            <w:r>
+              <w:rPr>
+                <w:rFonts w:ascii="Courier New" w:hAnsi="Courier New" w:cs="Courier New"/>
+                <w:noProof/>
+              </w:rPr>
+              <w:t xml:space="preserve">[sp_Populate_Employee_Hierarchy] </w:t>
+            </w:r>
+          </w:p>
+        </w:tc>
+      </w:tr>
+      <w:tr>
+        <w:tc>
+          <w:tcPr>
+            <w:tcW w:w="2549" w:type="dxa"/>
+          </w:tcPr>
+          <w:p>
+            <w:r>
+              <w:t>Code doc</w:t>
+            </w:r>
+          </w:p>
+        </w:tc>
+        <w:tc>
+          <w:tcPr>
+            <w:tcW w:w="10455" w:type="dxa"/>
+          </w:tcPr>
+          <w:p>
+            <w:proofErr w:type="spellStart"/>
+            <w:r>
+              <w:t>CCO_eCoaching_EmployeeHierarchy_Load.sql</w:t>
+            </w:r>
+            <w:proofErr w:type="spellEnd"/>
+          </w:p>
+        </w:tc>
+      </w:tr>
+      <w:tr>
+        <w:tc>
+          <w:tcPr>
+            <w:tcW w:w="2549" w:type="dxa"/>
+          </w:tcPr>
+          <w:p>
+            <w:r>
+              <w:t>Notes</w:t>
+            </w:r>
+          </w:p>
+        </w:tc>
+        <w:tc>
+          <w:tcPr>
+            <w:tcW w:w="10455" w:type="dxa"/>
+          </w:tcPr>
+          <w:p>
+            <w:r>
+              <w:t>Tested a load and the updates to 1 users Coaching logs</w:t>
+            </w:r>
+          </w:p>
+        </w:tc>
+      </w:tr>
+    </w:tbl>
+    <w:p/>
+    <w:tbl>
+      <w:tblPr>
+        <w:tblW w:w="13500" w:type="dxa"/>
+        <w:tblInd w:w="-612" w:type="dxa"/>
+        <w:tblBorders>
+          <w:top w:val="double" w:sz="4" w:space="0" w:color="auto"/>
+          <w:left w:val="double" w:sz="4" w:space="0" w:color="auto"/>
+          <w:bottom w:val="double" w:sz="4" w:space="0" w:color="auto"/>
+          <w:right w:val="double" w:sz="4" w:space="0" w:color="auto"/>
+          <w:insideH w:val="single" w:sz="6" w:space="0" w:color="auto"/>
+          <w:insideV w:val="single" w:sz="6" w:space="0" w:color="auto"/>
+        </w:tblBorders>
+        <w:tblLayout w:type="fixed"/>
+        <w:tblLook w:val="0000" w:firstRow="0" w:lastRow="0" w:firstColumn="0" w:lastColumn="0" w:noHBand="0" w:noVBand="0"/>
+      </w:tblPr>
+      <w:tblGrid>
+        <w:gridCol w:w="900"/>
+        <w:gridCol w:w="3960"/>
+        <w:gridCol w:w="4500"/>
+        <w:gridCol w:w="1260"/>
+        <w:gridCol w:w="2880"/>
+      </w:tblGrid>
+      <w:tr>
+        <w:trPr>
+          <w:cantSplit/>
+          <w:tblHeader/>
+        </w:trPr>
+        <w:tc>
+          <w:tcPr>
+            <w:tcW w:w="900" w:type="dxa"/>
+            <w:shd w:val="clear" w:color="auto" w:fill="A6A6A6"/>
+          </w:tcPr>
+          <w:p>
+            <w:pPr>
+              <w:rPr>
+                <w:i/>
+              </w:rPr>
+            </w:pPr>
+            <w:r>
+              <w:t>TEST#</w:t>
+            </w:r>
+          </w:p>
+        </w:tc>
+        <w:tc>
+          <w:tcPr>
+            <w:tcW w:w="3960" w:type="dxa"/>
+            <w:shd w:val="clear" w:color="auto" w:fill="A6A6A6"/>
+          </w:tcPr>
+          <w:p>
+            <w:pPr>
+              <w:rPr>
+                <w:i/>
+              </w:rPr>
+            </w:pPr>
+            <w:r>
+              <w:t>ACTION</w:t>
+            </w:r>
+          </w:p>
+        </w:tc>
+        <w:tc>
+          <w:tcPr>
+            <w:tcW w:w="4500" w:type="dxa"/>
+            <w:shd w:val="clear" w:color="auto" w:fill="A6A6A6"/>
+          </w:tcPr>
+          <w:p>
+            <w:pPr>
+              <w:rPr>
+                <w:i/>
+              </w:rPr>
+            </w:pPr>
+            <w:r>
+              <w:t xml:space="preserve">EXPECTED RESULTS </w:t>
+            </w:r>
+          </w:p>
+        </w:tc>
+        <w:tc>
+          <w:tcPr>
+            <w:tcW w:w="1260" w:type="dxa"/>
+            <w:shd w:val="clear" w:color="auto" w:fill="A6A6A6"/>
+          </w:tcPr>
+          <w:p>
+            <w:pPr>
+              <w:rPr>
+                <w:i/>
+              </w:rPr>
+            </w:pPr>
+            <w:r>
+              <w:t>RESULTS</w:t>
+            </w:r>
+          </w:p>
+          <w:p>
+            <w:pPr>
+              <w:rPr>
+                <w:i/>
+              </w:rPr>
+            </w:pPr>
+            <w:r>
+              <w:t>P/F/I</w:t>
+            </w:r>
+          </w:p>
+        </w:tc>
+        <w:tc>
+          <w:tcPr>
+            <w:tcW w:w="2880" w:type="dxa"/>
+            <w:shd w:val="clear" w:color="auto" w:fill="A6A6A6"/>
+          </w:tcPr>
+          <w:p>
+            <w:pPr>
+              <w:rPr>
+                <w:i/>
+              </w:rPr>
+            </w:pPr>
+            <w:r>
+              <w:t>COMMENTS</w:t>
+            </w:r>
+          </w:p>
+        </w:tc>
+      </w:tr>
+      <w:tr>
+        <w:trPr>
+          <w:cantSplit/>
+        </w:trPr>
+        <w:tc>
+          <w:tcPr>
+            <w:tcW w:w="900" w:type="dxa"/>
+          </w:tcPr>
+          <w:p>
+            <w:pPr>
+              <w:rPr>
+                <w:i/>
+              </w:rPr>
+            </w:pPr>
+            <w:r>
+              <w:rPr>
+                <w:rFonts w:asciiTheme="minorHAnsi" w:hAnsiTheme="minorHAnsi"/>
+                <w:bCs/>
+              </w:rPr>
+              <w:t>1.</w:t>
+            </w:r>
+          </w:p>
+        </w:tc>
+        <w:tc>
+          <w:tcPr>
+            <w:tcW w:w="3960" w:type="dxa"/>
+          </w:tcPr>
+          <w:p>
+            <w:pPr>
+              <w:rPr>
+                <w:rFonts w:ascii="Courier New" w:hAnsi="Courier New" w:cs="Courier New"/>
+                <w:noProof/>
+              </w:rPr>
+            </w:pPr>
+            <w:r>
+              <w:rPr>
+                <w:rFonts w:asciiTheme="minorHAnsi" w:hAnsiTheme="minorHAnsi"/>
+                <w:bCs/>
+              </w:rPr>
+              <w:t>Run pre update check for counts</w:t>
+            </w:r>
+            <w:r>
+              <w:rPr>
+                <w:rFonts w:ascii="Courier New" w:hAnsi="Courier New" w:cs="Courier New"/>
+                <w:noProof/>
+              </w:rPr>
+              <w:t xml:space="preserve"> </w:t>
+            </w:r>
+          </w:p>
+          <w:p>
+            <w:pPr>
+              <w:overflowPunct/>
+              <w:textAlignment w:val="auto"/>
+              <w:rPr>
+                <w:rFonts w:ascii="Courier New" w:hAnsi="Courier New" w:cs="Courier New"/>
+                <w:noProof/>
+              </w:rPr>
+            </w:pPr>
+          </w:p>
+          <w:p>
+            <w:pPr>
+              <w:overflowPunct/>
+              <w:textAlignment w:val="auto"/>
+              <w:rPr>
+                <w:rFonts w:ascii="Courier New" w:hAnsi="Courier New" w:cs="Courier New"/>
+                <w:noProof/>
+                <w:color w:val="FF0000"/>
+              </w:rPr>
+            </w:pPr>
+            <w:r>
+              <w:rPr>
+                <w:rFonts w:ascii="Courier New" w:hAnsi="Courier New" w:cs="Courier New"/>
+                <w:noProof/>
+                <w:color w:val="FF0000"/>
+              </w:rPr>
+              <w:t xml:space="preserve">SELECT </w:t>
+            </w:r>
+            <w:r>
+              <w:rPr>
+                <w:rFonts w:ascii="Courier New" w:hAnsi="Courier New" w:cs="Courier New"/>
+                <w:noProof/>
+                <w:color w:val="FF0000"/>
+              </w:rPr>
+              <w:t>count(*)</w:t>
+            </w:r>
+          </w:p>
+          <w:p>
+            <w:pPr>
+              <w:overflowPunct/>
+              <w:textAlignment w:val="auto"/>
+              <w:rPr>
+                <w:rFonts w:ascii="Courier New" w:hAnsi="Courier New" w:cs="Courier New"/>
+                <w:noProof/>
+                <w:color w:val="FF0000"/>
+              </w:rPr>
+            </w:pPr>
+            <w:r>
+              <w:rPr>
+                <w:rFonts w:ascii="Courier New" w:hAnsi="Courier New" w:cs="Courier New"/>
+                <w:noProof/>
+                <w:color w:val="FF0000"/>
+              </w:rPr>
+              <w:t xml:space="preserve">  FROM [eCoachingDev].[EC].[Employee_Hierarchy]</w:t>
+            </w:r>
+          </w:p>
+          <w:p>
+            <w:pPr>
+              <w:overflowPunct/>
+              <w:textAlignment w:val="auto"/>
+              <w:rPr>
+                <w:rFonts w:ascii="Courier New" w:hAnsi="Courier New" w:cs="Courier New"/>
+                <w:noProof/>
+                <w:color w:val="FF0000"/>
+              </w:rPr>
+            </w:pPr>
+            <w:r>
+              <w:rPr>
+                <w:rFonts w:ascii="Courier New" w:hAnsi="Courier New" w:cs="Courier New"/>
+                <w:noProof/>
+                <w:color w:val="FF0000"/>
+              </w:rPr>
+              <w:t xml:space="preserve">  --where [Emp_Name] like '</w:t>
+            </w:r>
+            <w:r>
+              <w:rPr>
+                <w:rFonts w:ascii="Courier New" w:hAnsi="Courier New" w:cs="Courier New"/>
+                <w:noProof/>
+                <w:color w:val="808080"/>
+              </w:rPr>
+              <w:t>%</w:t>
+            </w:r>
+            <w:r>
+              <w:rPr>
+                <w:rFonts w:ascii="Courier New" w:hAnsi="Courier New" w:cs="Courier New"/>
+                <w:noProof/>
+                <w:color w:val="FF0000"/>
+              </w:rPr>
+              <w:t>''</w:t>
+            </w:r>
+            <w:r>
+              <w:rPr>
+                <w:rFonts w:ascii="Courier New" w:hAnsi="Courier New" w:cs="Courier New"/>
+                <w:noProof/>
+                <w:color w:val="808080"/>
+              </w:rPr>
+              <w:t>%</w:t>
+            </w:r>
+            <w:r>
+              <w:rPr>
+                <w:rFonts w:ascii="Courier New" w:hAnsi="Courier New" w:cs="Courier New"/>
+                <w:noProof/>
+                <w:color w:val="FF0000"/>
+              </w:rPr>
+              <w:t>'</w:t>
+            </w:r>
+          </w:p>
+          <w:p>
+            <w:pPr>
+              <w:overflowPunct/>
+              <w:textAlignment w:val="auto"/>
+              <w:rPr>
+                <w:rFonts w:ascii="Courier New" w:hAnsi="Courier New" w:cs="Courier New"/>
+                <w:noProof/>
+                <w:color w:val="FF0000"/>
+              </w:rPr>
+            </w:pPr>
+            <w:r>
+              <w:rPr>
+                <w:rFonts w:ascii="Courier New" w:hAnsi="Courier New" w:cs="Courier New"/>
+                <w:noProof/>
+                <w:color w:val="FF0000"/>
+              </w:rPr>
+              <w:t xml:space="preserve">  where [Emp_Email] like '</w:t>
+            </w:r>
+            <w:r>
+              <w:rPr>
+                <w:rFonts w:ascii="Courier New" w:hAnsi="Courier New" w:cs="Courier New"/>
+                <w:noProof/>
+                <w:color w:val="808080"/>
+              </w:rPr>
+              <w:t>%</w:t>
+            </w:r>
+            <w:r>
+              <w:rPr>
+                <w:rFonts w:ascii="Courier New" w:hAnsi="Courier New" w:cs="Courier New"/>
+                <w:noProof/>
+                <w:color w:val="FF0000"/>
+              </w:rPr>
+              <w:t>'</w:t>
+            </w:r>
+            <w:r>
+              <w:rPr>
+                <w:rFonts w:ascii="Courier New" w:hAnsi="Courier New" w:cs="Courier New"/>
+                <w:noProof/>
+                <w:color w:val="FF0000"/>
+              </w:rPr>
+              <w:t>'</w:t>
+            </w:r>
+            <w:r>
+              <w:rPr>
+                <w:rFonts w:ascii="Courier New" w:hAnsi="Courier New" w:cs="Courier New"/>
+                <w:noProof/>
+                <w:color w:val="808080"/>
+              </w:rPr>
+              <w:t>%</w:t>
+            </w:r>
+            <w:r>
+              <w:rPr>
+                <w:rFonts w:ascii="Courier New" w:hAnsi="Courier New" w:cs="Courier New"/>
+                <w:noProof/>
+                <w:color w:val="FF0000"/>
+              </w:rPr>
+              <w:t>'</w:t>
+            </w:r>
+          </w:p>
+          <w:p>
+            <w:pPr>
+              <w:overflowPunct/>
+              <w:textAlignment w:val="auto"/>
+              <w:rPr>
+                <w:rFonts w:ascii="Courier New" w:hAnsi="Courier New" w:cs="Courier New"/>
+                <w:noProof/>
+                <w:color w:val="FF0000"/>
+              </w:rPr>
+            </w:pPr>
+            <w:r>
+              <w:rPr>
+                <w:rFonts w:ascii="Courier New" w:hAnsi="Courier New" w:cs="Courier New"/>
+                <w:noProof/>
+                <w:color w:val="FF0000"/>
+              </w:rPr>
+              <w:t>GO</w:t>
+            </w:r>
+          </w:p>
+          <w:p>
+            <w:pPr>
+              <w:rPr>
+                <w:rFonts w:asciiTheme="minorHAnsi" w:hAnsiTheme="minorHAnsi"/>
+                <w:bCs/>
+              </w:rPr>
+            </w:pPr>
+          </w:p>
+        </w:tc>
+        <w:tc>
+          <w:tcPr>
+            <w:tcW w:w="4500" w:type="dxa"/>
+          </w:tcPr>
+          <w:p>
+            <w:pPr>
+              <w:rPr>
+                <w:rFonts w:asciiTheme="minorHAnsi" w:hAnsiTheme="minorHAnsi"/>
+                <w:bCs/>
+              </w:rPr>
+            </w:pPr>
+            <w:r>
+              <w:rPr>
+                <w:rFonts w:asciiTheme="minorHAnsi" w:hAnsiTheme="minorHAnsi"/>
+                <w:bCs/>
+              </w:rPr>
+              <w:t>Name attributes with apostrophes – 188</w:t>
+            </w:r>
+          </w:p>
+          <w:p>
+            <w:pPr>
+              <w:rPr>
+                <w:rFonts w:asciiTheme="minorHAnsi" w:hAnsiTheme="minorHAnsi"/>
+                <w:bCs/>
+              </w:rPr>
+            </w:pPr>
+            <w:r>
+              <w:rPr>
+                <w:rFonts w:asciiTheme="minorHAnsi" w:hAnsiTheme="minorHAnsi"/>
+                <w:bCs/>
+              </w:rPr>
+              <w:t>Email addresses with apostrophes - 43</w:t>
+            </w:r>
+          </w:p>
+        </w:tc>
+        <w:tc>
+          <w:tcPr>
+            <w:tcW w:w="1260" w:type="dxa"/>
+          </w:tcPr>
+          <w:p>
+            <w:pPr>
+              <w:rPr>
+                <w:rFonts w:asciiTheme="minorHAnsi" w:hAnsiTheme="minorHAnsi"/>
+                <w:bCs/>
+              </w:rPr>
+            </w:pPr>
+            <w:r>
+              <w:rPr>
+                <w:rFonts w:asciiTheme="minorHAnsi" w:hAnsiTheme="minorHAnsi"/>
+                <w:bCs/>
+              </w:rPr>
+              <w:t>P</w:t>
+            </w:r>
+          </w:p>
+        </w:tc>
+        <w:tc>
+          <w:tcPr>
+            <w:tcW w:w="2880" w:type="dxa"/>
+          </w:tcPr>
+          <w:p>
+            <w:pPr>
+              <w:rPr>
+                <w:rFonts w:asciiTheme="minorHAnsi" w:hAnsiTheme="minorHAnsi"/>
+                <w:bCs/>
+              </w:rPr>
+            </w:pPr>
+          </w:p>
+        </w:tc>
+      </w:tr>
+      <w:tr>
+        <w:trPr>
+          <w:cantSplit/>
+        </w:trPr>
+        <w:tc>
+          <w:tcPr>
+            <w:tcW w:w="900" w:type="dxa"/>
+          </w:tcPr>
+          <w:p>
+            <w:pPr>
+              <w:rPr>
+                <w:i/>
+              </w:rPr>
+            </w:pPr>
+            <w:r>
+              <w:rPr>
+                <w:rFonts w:asciiTheme="minorHAnsi" w:hAnsiTheme="minorHAnsi"/>
+                <w:bCs/>
+              </w:rPr>
+              <w:t>2.</w:t>
+            </w:r>
+          </w:p>
+        </w:tc>
+        <w:tc>
+          <w:tcPr>
+            <w:tcW w:w="3960" w:type="dxa"/>
+          </w:tcPr>
+          <w:p>
+            <w:pPr>
+              <w:rPr>
+                <w:rFonts w:ascii="Courier New" w:hAnsi="Courier New" w:cs="Courier New"/>
+                <w:noProof/>
+                <w:color w:val="0000FF"/>
+              </w:rPr>
+            </w:pPr>
+            <w:r>
+              <w:rPr>
+                <w:rFonts w:ascii="Courier New" w:hAnsi="Courier New" w:cs="Courier New"/>
+                <w:noProof/>
+                <w:color w:val="0000FF"/>
+              </w:rPr>
+              <w:t>Run Employee load and recheck</w:t>
+            </w:r>
+          </w:p>
+          <w:p>
+            <w:pPr>
+              <w:overflowPunct/>
+              <w:textAlignment w:val="auto"/>
+              <w:rPr>
+                <w:rFonts w:ascii="Courier New" w:hAnsi="Courier New" w:cs="Courier New"/>
+                <w:noProof/>
+                <w:color w:val="FF0000"/>
+              </w:rPr>
+            </w:pPr>
+            <w:r>
+              <w:rPr>
+                <w:rFonts w:ascii="Courier New" w:hAnsi="Courier New" w:cs="Courier New"/>
+                <w:noProof/>
+                <w:color w:val="FF0000"/>
+              </w:rPr>
+              <w:t>SELECT count(*)</w:t>
+            </w:r>
+          </w:p>
+          <w:p>
+            <w:pPr>
+              <w:overflowPunct/>
+              <w:textAlignment w:val="auto"/>
+              <w:rPr>
+                <w:rFonts w:ascii="Courier New" w:hAnsi="Courier New" w:cs="Courier New"/>
+                <w:noProof/>
+                <w:color w:val="FF0000"/>
+              </w:rPr>
+            </w:pPr>
+            <w:r>
+              <w:rPr>
+                <w:rFonts w:ascii="Courier New" w:hAnsi="Courier New" w:cs="Courier New"/>
+                <w:noProof/>
+                <w:color w:val="FF0000"/>
+              </w:rPr>
+              <w:t xml:space="preserve">  FROM [eCoachingDev].[EC].[Employee_Hierarchy]</w:t>
+            </w:r>
+          </w:p>
+          <w:p>
+            <w:pPr>
+              <w:overflowPunct/>
+              <w:textAlignment w:val="auto"/>
+              <w:rPr>
+                <w:rFonts w:ascii="Courier New" w:hAnsi="Courier New" w:cs="Courier New"/>
+                <w:noProof/>
+                <w:color w:val="FF0000"/>
+              </w:rPr>
+            </w:pPr>
+            <w:r>
+              <w:rPr>
+                <w:rFonts w:ascii="Courier New" w:hAnsi="Courier New" w:cs="Courier New"/>
+                <w:noProof/>
+                <w:color w:val="FF0000"/>
+              </w:rPr>
+              <w:t xml:space="preserve">  --where [Emp_Name] like '</w:t>
+            </w:r>
+            <w:r>
+              <w:rPr>
+                <w:rFonts w:ascii="Courier New" w:hAnsi="Courier New" w:cs="Courier New"/>
+                <w:noProof/>
+                <w:color w:val="808080"/>
+              </w:rPr>
+              <w:t>%</w:t>
+            </w:r>
+            <w:r>
+              <w:rPr>
+                <w:rFonts w:ascii="Courier New" w:hAnsi="Courier New" w:cs="Courier New"/>
+                <w:noProof/>
+                <w:color w:val="FF0000"/>
+              </w:rPr>
+              <w:t>''</w:t>
+            </w:r>
+            <w:r>
+              <w:rPr>
+                <w:rFonts w:ascii="Courier New" w:hAnsi="Courier New" w:cs="Courier New"/>
+                <w:noProof/>
+                <w:color w:val="808080"/>
+              </w:rPr>
+              <w:t>%</w:t>
+            </w:r>
+            <w:r>
+              <w:rPr>
+                <w:rFonts w:ascii="Courier New" w:hAnsi="Courier New" w:cs="Courier New"/>
+                <w:noProof/>
+                <w:color w:val="FF0000"/>
+              </w:rPr>
+              <w:t>'</w:t>
+            </w:r>
+          </w:p>
+          <w:p>
+            <w:pPr>
+              <w:overflowPunct/>
+              <w:textAlignment w:val="auto"/>
+              <w:rPr>
+                <w:rFonts w:ascii="Courier New" w:hAnsi="Courier New" w:cs="Courier New"/>
+                <w:noProof/>
+                <w:color w:val="FF0000"/>
+              </w:rPr>
+            </w:pPr>
+            <w:r>
+              <w:rPr>
+                <w:rFonts w:ascii="Courier New" w:hAnsi="Courier New" w:cs="Courier New"/>
+                <w:noProof/>
+                <w:color w:val="FF0000"/>
+              </w:rPr>
+              <w:t xml:space="preserve">  where [Emp_Email] like '</w:t>
+            </w:r>
+            <w:r>
+              <w:rPr>
+                <w:rFonts w:ascii="Courier New" w:hAnsi="Courier New" w:cs="Courier New"/>
+                <w:noProof/>
+                <w:color w:val="808080"/>
+              </w:rPr>
+              <w:t>%</w:t>
+            </w:r>
+            <w:r>
+              <w:rPr>
+                <w:rFonts w:ascii="Courier New" w:hAnsi="Courier New" w:cs="Courier New"/>
+                <w:noProof/>
+                <w:color w:val="FF0000"/>
+              </w:rPr>
+              <w:t>''</w:t>
+            </w:r>
+            <w:r>
+              <w:rPr>
+                <w:rFonts w:ascii="Courier New" w:hAnsi="Courier New" w:cs="Courier New"/>
+                <w:noProof/>
+                <w:color w:val="808080"/>
+              </w:rPr>
+              <w:t>%</w:t>
+            </w:r>
+            <w:r>
+              <w:rPr>
+                <w:rFonts w:ascii="Courier New" w:hAnsi="Courier New" w:cs="Courier New"/>
+                <w:noProof/>
+                <w:color w:val="FF0000"/>
+              </w:rPr>
+              <w:t>'</w:t>
+            </w:r>
+          </w:p>
+          <w:p>
+            <w:pPr>
+              <w:overflowPunct/>
+              <w:textAlignment w:val="auto"/>
+              <w:rPr>
+                <w:rFonts w:ascii="Courier New" w:hAnsi="Courier New" w:cs="Courier New"/>
+                <w:noProof/>
+                <w:color w:val="FF0000"/>
+              </w:rPr>
+            </w:pPr>
+            <w:r>
+              <w:rPr>
+                <w:rFonts w:ascii="Courier New" w:hAnsi="Courier New" w:cs="Courier New"/>
+                <w:noProof/>
+                <w:color w:val="FF0000"/>
+              </w:rPr>
+              <w:t>GO</w:t>
+            </w:r>
+          </w:p>
+          <w:p>
+            <w:pPr>
+              <w:rPr>
+                <w:rFonts w:asciiTheme="minorHAnsi" w:hAnsiTheme="minorHAnsi"/>
+                <w:bCs/>
+              </w:rPr>
+            </w:pPr>
+          </w:p>
+        </w:tc>
+        <w:tc>
+          <w:tcPr>
+            <w:tcW w:w="4500" w:type="dxa"/>
+          </w:tcPr>
+          <w:p>
+            <w:pPr>
+              <w:rPr>
+                <w:rFonts w:asciiTheme="minorHAnsi" w:hAnsiTheme="minorHAnsi"/>
+                <w:bCs/>
+              </w:rPr>
+            </w:pPr>
+            <w:r>
+              <w:rPr>
+                <w:rFonts w:asciiTheme="minorHAnsi" w:hAnsiTheme="minorHAnsi"/>
+                <w:bCs/>
+              </w:rPr>
+              <w:t xml:space="preserve">Name attributes with apostrophes – </w:t>
+            </w:r>
+            <w:r>
+              <w:rPr>
+                <w:rFonts w:asciiTheme="minorHAnsi" w:hAnsiTheme="minorHAnsi"/>
+                <w:bCs/>
+              </w:rPr>
+              <w:t>75</w:t>
+            </w:r>
+          </w:p>
+          <w:p>
+            <w:pPr>
+              <w:rPr>
+                <w:rFonts w:asciiTheme="minorHAnsi" w:hAnsiTheme="minorHAnsi"/>
+                <w:bCs/>
+              </w:rPr>
+            </w:pPr>
+            <w:r>
+              <w:rPr>
+                <w:rFonts w:asciiTheme="minorHAnsi" w:hAnsiTheme="minorHAnsi"/>
+                <w:bCs/>
+              </w:rPr>
+              <w:t xml:space="preserve">Email addresses with apostrophes </w:t>
+            </w:r>
+            <w:r>
+              <w:rPr>
+                <w:rFonts w:asciiTheme="minorHAnsi" w:hAnsiTheme="minorHAnsi"/>
+                <w:bCs/>
+              </w:rPr>
+              <w:t>–</w:t>
+            </w:r>
+            <w:r>
+              <w:rPr>
+                <w:rFonts w:asciiTheme="minorHAnsi" w:hAnsiTheme="minorHAnsi"/>
+                <w:bCs/>
+              </w:rPr>
+              <w:t xml:space="preserve"> </w:t>
+            </w:r>
+            <w:r>
+              <w:rPr>
+                <w:rFonts w:asciiTheme="minorHAnsi" w:hAnsiTheme="minorHAnsi"/>
+                <w:bCs/>
+              </w:rPr>
+              <w:t>25</w:t>
+            </w:r>
+          </w:p>
+          <w:p>
+            <w:pPr>
+              <w:rPr>
+                <w:rFonts w:asciiTheme="minorHAnsi" w:hAnsiTheme="minorHAnsi"/>
+                <w:bCs/>
+              </w:rPr>
+            </w:pPr>
+            <w:r>
+              <w:rPr>
+                <w:rFonts w:asciiTheme="minorHAnsi" w:hAnsiTheme="minorHAnsi"/>
+                <w:bCs/>
+              </w:rPr>
+              <w:t>(18 email addresses and 113 names updated during load with values from staging table.</w:t>
+            </w:r>
+          </w:p>
+        </w:tc>
+        <w:tc>
+          <w:tcPr>
+            <w:tcW w:w="1260" w:type="dxa"/>
+          </w:tcPr>
+          <w:p>
+            <w:pPr>
+              <w:rPr>
+                <w:rFonts w:asciiTheme="minorHAnsi" w:hAnsiTheme="minorHAnsi"/>
+                <w:bCs/>
+              </w:rPr>
+            </w:pPr>
+            <w:r>
+              <w:rPr>
+                <w:rFonts w:asciiTheme="minorHAnsi" w:hAnsiTheme="minorHAnsi"/>
+                <w:bCs/>
+              </w:rPr>
+              <w:t>P</w:t>
+            </w:r>
+          </w:p>
+        </w:tc>
+        <w:tc>
+          <w:tcPr>
+            <w:tcW w:w="2880" w:type="dxa"/>
+          </w:tcPr>
+          <w:p>
+            <w:pPr>
+              <w:rPr>
+                <w:rFonts w:asciiTheme="minorHAnsi" w:hAnsiTheme="minorHAnsi"/>
+                <w:bCs/>
+              </w:rPr>
+            </w:pPr>
+          </w:p>
+        </w:tc>
+      </w:tr>
+      <w:tr>
+        <w:trPr>
+          <w:cantSplit/>
+        </w:trPr>
+        <w:tc>
+          <w:tcPr>
+            <w:tcW w:w="900" w:type="dxa"/>
+          </w:tcPr>
+          <w:p>
+            <w:pPr>
+              <w:rPr>
+                <w:rFonts w:asciiTheme="minorHAnsi" w:hAnsiTheme="minorHAnsi"/>
+                <w:bCs/>
+              </w:rPr>
+            </w:pPr>
+            <w:r>
+              <w:rPr>
+                <w:rFonts w:asciiTheme="minorHAnsi" w:hAnsiTheme="minorHAnsi"/>
+                <w:bCs/>
+              </w:rPr>
+              <w:lastRenderedPageBreak/>
+              <w:t>3.</w:t>
+            </w:r>
+          </w:p>
+        </w:tc>
+        <w:tc>
+          <w:tcPr>
+            <w:tcW w:w="3960" w:type="dxa"/>
+          </w:tcPr>
+          <w:p>
+            <w:pPr>
+              <w:overflowPunct/>
+              <w:textAlignment w:val="auto"/>
+              <w:rPr>
+                <w:rFonts w:ascii="Courier New" w:hAnsi="Courier New" w:cs="Courier New"/>
+                <w:noProof/>
+              </w:rPr>
+            </w:pPr>
+            <w:r>
+              <w:rPr>
+                <w:rFonts w:ascii="Courier New" w:hAnsi="Courier New" w:cs="Courier New"/>
+                <w:noProof/>
+                <w:color w:val="0000FF"/>
+              </w:rPr>
+              <w:t>UPDATE</w:t>
+            </w:r>
+            <w:r>
+              <w:rPr>
+                <w:rFonts w:ascii="Courier New" w:hAnsi="Courier New" w:cs="Courier New"/>
+                <w:noProof/>
+              </w:rPr>
+              <w:t xml:space="preserve"> [EC]</w:t>
+            </w:r>
+            <w:r>
+              <w:rPr>
+                <w:rFonts w:ascii="Courier New" w:hAnsi="Courier New" w:cs="Courier New"/>
+                <w:noProof/>
+                <w:color w:val="808080"/>
+              </w:rPr>
+              <w:t>.</w:t>
+            </w:r>
+            <w:r>
+              <w:rPr>
+                <w:rFonts w:ascii="Courier New" w:hAnsi="Courier New" w:cs="Courier New"/>
+                <w:noProof/>
+              </w:rPr>
+              <w:t>[Employee_Hierarchy]</w:t>
+            </w:r>
+          </w:p>
+          <w:p>
+            <w:pPr>
+              <w:overflowPunct/>
+              <w:textAlignment w:val="auto"/>
+              <w:rPr>
+                <w:rFonts w:ascii="Courier New" w:hAnsi="Courier New" w:cs="Courier New"/>
+                <w:noProof/>
+                <w:color w:val="808080"/>
+              </w:rPr>
+            </w:pPr>
+            <w:r>
+              <w:rPr>
+                <w:rFonts w:ascii="Courier New" w:hAnsi="Courier New" w:cs="Courier New"/>
+                <w:noProof/>
+                <w:color w:val="0000FF"/>
+              </w:rPr>
+              <w:t>SET</w:t>
+            </w:r>
+            <w:r>
+              <w:rPr>
+                <w:rFonts w:ascii="Courier New" w:hAnsi="Courier New" w:cs="Courier New"/>
+                <w:noProof/>
+              </w:rPr>
+              <w:t xml:space="preserve"> [Emp_Email] </w:t>
+            </w:r>
+            <w:r>
+              <w:rPr>
+                <w:rFonts w:ascii="Courier New" w:hAnsi="Courier New" w:cs="Courier New"/>
+                <w:noProof/>
+                <w:color w:val="808080"/>
+              </w:rPr>
+              <w:t>=</w:t>
+            </w:r>
+            <w:r>
+              <w:rPr>
+                <w:rFonts w:ascii="Courier New" w:hAnsi="Courier New" w:cs="Courier New"/>
+                <w:noProof/>
+              </w:rPr>
+              <w:t xml:space="preserve"> </w:t>
+            </w:r>
+            <w:r>
+              <w:rPr>
+                <w:rFonts w:ascii="Courier New" w:hAnsi="Courier New" w:cs="Courier New"/>
+                <w:noProof/>
+                <w:color w:val="FF00FF"/>
+              </w:rPr>
+              <w:t>Replace</w:t>
+            </w:r>
+            <w:r>
+              <w:rPr>
+                <w:rFonts w:ascii="Courier New" w:hAnsi="Courier New" w:cs="Courier New"/>
+                <w:noProof/>
+                <w:color w:val="808080"/>
+              </w:rPr>
+              <w:t>(</w:t>
+            </w:r>
+            <w:r>
+              <w:rPr>
+                <w:rFonts w:ascii="Courier New" w:hAnsi="Courier New" w:cs="Courier New"/>
+                <w:noProof/>
+              </w:rPr>
+              <w:t>[Emp_Email]</w:t>
+            </w:r>
+            <w:r>
+              <w:rPr>
+                <w:rFonts w:ascii="Courier New" w:hAnsi="Courier New" w:cs="Courier New"/>
+                <w:noProof/>
+                <w:color w:val="808080"/>
+              </w:rPr>
+              <w:t>,</w:t>
+            </w:r>
+            <w:r>
+              <w:rPr>
+                <w:rFonts w:ascii="Courier New" w:hAnsi="Courier New" w:cs="Courier New"/>
+                <w:noProof/>
+                <w:color w:val="FF0000"/>
+              </w:rPr>
+              <w:t>''''</w:t>
+            </w:r>
+            <w:r>
+              <w:rPr>
+                <w:rFonts w:ascii="Courier New" w:hAnsi="Courier New" w:cs="Courier New"/>
+                <w:noProof/>
+                <w:color w:val="808080"/>
+              </w:rPr>
+              <w:t>,</w:t>
+            </w:r>
+            <w:r>
+              <w:rPr>
+                <w:rFonts w:ascii="Courier New" w:hAnsi="Courier New" w:cs="Courier New"/>
+                <w:noProof/>
+                <w:color w:val="FF0000"/>
+              </w:rPr>
+              <w:t>''''''</w:t>
+            </w:r>
+            <w:r>
+              <w:rPr>
+                <w:rFonts w:ascii="Courier New" w:hAnsi="Courier New" w:cs="Courier New"/>
+                <w:noProof/>
+                <w:color w:val="808080"/>
+              </w:rPr>
+              <w:t>)</w:t>
+            </w:r>
+          </w:p>
+          <w:p>
+            <w:pPr>
+              <w:overflowPunct/>
+              <w:textAlignment w:val="auto"/>
+              <w:rPr>
+                <w:rFonts w:ascii="Courier New" w:hAnsi="Courier New" w:cs="Courier New"/>
+                <w:noProof/>
+                <w:color w:val="FF0000"/>
+              </w:rPr>
+            </w:pPr>
+            <w:r>
+              <w:rPr>
+                <w:rFonts w:ascii="Courier New" w:hAnsi="Courier New" w:cs="Courier New"/>
+                <w:noProof/>
+                <w:color w:val="0000FF"/>
+              </w:rPr>
+              <w:t>WHERE</w:t>
+            </w:r>
+            <w:r>
+              <w:rPr>
+                <w:rFonts w:ascii="Courier New" w:hAnsi="Courier New" w:cs="Courier New"/>
+                <w:noProof/>
+              </w:rPr>
+              <w:t xml:space="preserve"> [Emp_Email] </w:t>
+            </w:r>
+            <w:r>
+              <w:rPr>
+                <w:rFonts w:ascii="Courier New" w:hAnsi="Courier New" w:cs="Courier New"/>
+                <w:noProof/>
+                <w:color w:val="808080"/>
+              </w:rPr>
+              <w:t>not</w:t>
+            </w:r>
+            <w:r>
+              <w:rPr>
+                <w:rFonts w:ascii="Courier New" w:hAnsi="Courier New" w:cs="Courier New"/>
+                <w:noProof/>
+              </w:rPr>
+              <w:t xml:space="preserve"> </w:t>
+            </w:r>
+            <w:r>
+              <w:rPr>
+                <w:rFonts w:ascii="Courier New" w:hAnsi="Courier New" w:cs="Courier New"/>
+                <w:noProof/>
+                <w:color w:val="808080"/>
+              </w:rPr>
+              <w:t>like</w:t>
+            </w:r>
+            <w:r>
+              <w:rPr>
+                <w:rFonts w:ascii="Courier New" w:hAnsi="Courier New" w:cs="Courier New"/>
+                <w:noProof/>
+              </w:rPr>
+              <w:t xml:space="preserve"> </w:t>
+            </w:r>
+            <w:r>
+              <w:rPr>
+                <w:rFonts w:ascii="Courier New" w:hAnsi="Courier New" w:cs="Courier New"/>
+                <w:noProof/>
+                <w:color w:val="FF0000"/>
+              </w:rPr>
+              <w:t>'%''''%'</w:t>
+            </w:r>
+          </w:p>
+          <w:p>
+            <w:pPr>
+              <w:rPr>
+                <w:rFonts w:ascii="Courier New" w:hAnsi="Courier New" w:cs="Courier New"/>
+                <w:noProof/>
+                <w:color w:val="FF0000"/>
+              </w:rPr>
+            </w:pPr>
+            <w:r>
+              <w:rPr>
+                <w:rFonts w:ascii="Courier New" w:hAnsi="Courier New" w:cs="Courier New"/>
+                <w:noProof/>
+                <w:color w:val="808080"/>
+              </w:rPr>
+              <w:t>and</w:t>
+            </w:r>
+            <w:r>
+              <w:rPr>
+                <w:rFonts w:ascii="Courier New" w:hAnsi="Courier New" w:cs="Courier New"/>
+                <w:noProof/>
+              </w:rPr>
+              <w:t xml:space="preserve"> [Emp_Email] </w:t>
+            </w:r>
+            <w:r>
+              <w:rPr>
+                <w:rFonts w:ascii="Courier New" w:hAnsi="Courier New" w:cs="Courier New"/>
+                <w:noProof/>
+                <w:color w:val="808080"/>
+              </w:rPr>
+              <w:t>like</w:t>
+            </w:r>
+            <w:r>
+              <w:rPr>
+                <w:rFonts w:ascii="Courier New" w:hAnsi="Courier New" w:cs="Courier New"/>
+                <w:noProof/>
+              </w:rPr>
+              <w:t xml:space="preserve">  </w:t>
+            </w:r>
+            <w:r>
+              <w:rPr>
+                <w:rFonts w:ascii="Courier New" w:hAnsi="Courier New" w:cs="Courier New"/>
+                <w:noProof/>
+                <w:color w:val="FF0000"/>
+              </w:rPr>
+              <w:t>'%''%'</w:t>
+            </w:r>
+          </w:p>
+          <w:p>
+            <w:pPr>
+              <w:rPr>
+                <w:rFonts w:asciiTheme="minorHAnsi" w:hAnsiTheme="minorHAnsi"/>
+                <w:bCs/>
+              </w:rPr>
+            </w:pPr>
+          </w:p>
+          <w:p>
+            <w:pPr>
+              <w:rPr>
+                <w:rFonts w:asciiTheme="minorHAnsi" w:hAnsiTheme="minorHAnsi"/>
+                <w:bCs/>
+              </w:rPr>
+            </w:pPr>
+            <w:r>
+              <w:rPr>
+                <w:rFonts w:asciiTheme="minorHAnsi" w:hAnsiTheme="minorHAnsi"/>
+                <w:bCs/>
+              </w:rPr>
+              <w:t xml:space="preserve">recheck After Making above manual update </w:t>
+            </w:r>
+          </w:p>
+          <w:p>
+            <w:pPr>
+              <w:overflowPunct/>
+              <w:textAlignment w:val="auto"/>
+              <w:rPr>
+                <w:rFonts w:ascii="Courier New" w:hAnsi="Courier New" w:cs="Courier New"/>
+                <w:noProof/>
+              </w:rPr>
+            </w:pPr>
+            <w:r>
+              <w:rPr>
+                <w:rFonts w:ascii="Courier New" w:hAnsi="Courier New" w:cs="Courier New"/>
+                <w:noProof/>
+                <w:color w:val="0000FF"/>
+              </w:rPr>
+              <w:t>select</w:t>
+            </w:r>
+            <w:r>
+              <w:rPr>
+                <w:rFonts w:ascii="Courier New" w:hAnsi="Courier New" w:cs="Courier New"/>
+                <w:noProof/>
+              </w:rPr>
+              <w:t xml:space="preserve"> </w:t>
+            </w:r>
+            <w:r>
+              <w:rPr>
+                <w:rFonts w:ascii="Courier New" w:hAnsi="Courier New" w:cs="Courier New"/>
+                <w:noProof/>
+                <w:color w:val="808080"/>
+              </w:rPr>
+              <w:t>*</w:t>
+            </w:r>
+            <w:r>
+              <w:rPr>
+                <w:rFonts w:ascii="Courier New" w:hAnsi="Courier New" w:cs="Courier New"/>
+                <w:noProof/>
+              </w:rPr>
+              <w:t xml:space="preserve"> </w:t>
+            </w:r>
+            <w:r>
+              <w:rPr>
+                <w:rFonts w:ascii="Courier New" w:hAnsi="Courier New" w:cs="Courier New"/>
+                <w:noProof/>
+                <w:color w:val="0000FF"/>
+              </w:rPr>
+              <w:t>from</w:t>
+            </w:r>
+            <w:r>
+              <w:rPr>
+                <w:rFonts w:ascii="Courier New" w:hAnsi="Courier New" w:cs="Courier New"/>
+                <w:noProof/>
+              </w:rPr>
+              <w:t xml:space="preserve"> [EC]</w:t>
+            </w:r>
+            <w:r>
+              <w:rPr>
+                <w:rFonts w:ascii="Courier New" w:hAnsi="Courier New" w:cs="Courier New"/>
+                <w:noProof/>
+                <w:color w:val="808080"/>
+              </w:rPr>
+              <w:t>.</w:t>
+            </w:r>
+            <w:r>
+              <w:rPr>
+                <w:rFonts w:ascii="Courier New" w:hAnsi="Courier New" w:cs="Courier New"/>
+                <w:noProof/>
+              </w:rPr>
+              <w:t>[Employee_Hierarchy]</w:t>
+            </w:r>
+          </w:p>
+          <w:p>
+            <w:pPr>
+              <w:overflowPunct/>
+              <w:textAlignment w:val="auto"/>
+              <w:rPr>
+                <w:rFonts w:ascii="Courier New" w:hAnsi="Courier New" w:cs="Courier New"/>
+                <w:noProof/>
+                <w:color w:val="FF0000"/>
+              </w:rPr>
+            </w:pPr>
+            <w:r>
+              <w:rPr>
+                <w:rFonts w:ascii="Courier New" w:hAnsi="Courier New" w:cs="Courier New"/>
+                <w:noProof/>
+                <w:color w:val="0000FF"/>
+              </w:rPr>
+              <w:t>WHERE</w:t>
+            </w:r>
+            <w:r>
+              <w:rPr>
+                <w:rFonts w:ascii="Courier New" w:hAnsi="Courier New" w:cs="Courier New"/>
+                <w:noProof/>
+              </w:rPr>
+              <w:t xml:space="preserve"> [Emp_Email] </w:t>
+            </w:r>
+            <w:r>
+              <w:rPr>
+                <w:rFonts w:ascii="Courier New" w:hAnsi="Courier New" w:cs="Courier New"/>
+                <w:noProof/>
+                <w:color w:val="808080"/>
+              </w:rPr>
+              <w:t>not</w:t>
+            </w:r>
+            <w:r>
+              <w:rPr>
+                <w:rFonts w:ascii="Courier New" w:hAnsi="Courier New" w:cs="Courier New"/>
+                <w:noProof/>
+              </w:rPr>
+              <w:t xml:space="preserve"> </w:t>
+            </w:r>
+            <w:r>
+              <w:rPr>
+                <w:rFonts w:ascii="Courier New" w:hAnsi="Courier New" w:cs="Courier New"/>
+                <w:noProof/>
+                <w:color w:val="808080"/>
+              </w:rPr>
+              <w:t>like</w:t>
+            </w:r>
+            <w:r>
+              <w:rPr>
+                <w:rFonts w:ascii="Courier New" w:hAnsi="Courier New" w:cs="Courier New"/>
+                <w:noProof/>
+              </w:rPr>
+              <w:t xml:space="preserve"> </w:t>
+            </w:r>
+            <w:r>
+              <w:rPr>
+                <w:rFonts w:ascii="Courier New" w:hAnsi="Courier New" w:cs="Courier New"/>
+                <w:noProof/>
+                <w:color w:val="FF0000"/>
+              </w:rPr>
+              <w:t>'%''''%'</w:t>
+            </w:r>
+          </w:p>
+          <w:p>
+            <w:pPr>
+              <w:rPr>
+                <w:rFonts w:asciiTheme="minorHAnsi" w:hAnsiTheme="minorHAnsi"/>
+                <w:bCs/>
+              </w:rPr>
+            </w:pPr>
+            <w:r>
+              <w:rPr>
+                <w:rFonts w:ascii="Courier New" w:hAnsi="Courier New" w:cs="Courier New"/>
+                <w:noProof/>
+                <w:color w:val="808080"/>
+              </w:rPr>
+              <w:t>and</w:t>
+            </w:r>
+            <w:r>
+              <w:rPr>
+                <w:rFonts w:ascii="Courier New" w:hAnsi="Courier New" w:cs="Courier New"/>
+                <w:noProof/>
+              </w:rPr>
+              <w:t xml:space="preserve"> [Emp_Email] </w:t>
+            </w:r>
+            <w:r>
+              <w:rPr>
+                <w:rFonts w:ascii="Courier New" w:hAnsi="Courier New" w:cs="Courier New"/>
+                <w:noProof/>
+                <w:color w:val="808080"/>
+              </w:rPr>
+              <w:t>like</w:t>
+            </w:r>
+            <w:r>
+              <w:rPr>
+                <w:rFonts w:ascii="Courier New" w:hAnsi="Courier New" w:cs="Courier New"/>
+                <w:noProof/>
+              </w:rPr>
+              <w:t xml:space="preserve">  </w:t>
+            </w:r>
+            <w:r>
+              <w:rPr>
+                <w:rFonts w:ascii="Courier New" w:hAnsi="Courier New" w:cs="Courier New"/>
+                <w:noProof/>
+                <w:color w:val="FF0000"/>
+              </w:rPr>
+              <w:t>'%''%'</w:t>
+            </w:r>
+          </w:p>
+        </w:tc>
+        <w:tc>
+          <w:tcPr>
+            <w:tcW w:w="4500" w:type="dxa"/>
+          </w:tcPr>
+          <w:p>
+            <w:pPr>
+              <w:rPr>
+                <w:rFonts w:asciiTheme="minorHAnsi" w:hAnsiTheme="minorHAnsi"/>
+                <w:bCs/>
+              </w:rPr>
+            </w:pPr>
+            <w:r>
+              <w:rPr>
+                <w:rFonts w:asciiTheme="minorHAnsi" w:hAnsiTheme="minorHAnsi"/>
+                <w:bCs/>
+              </w:rPr>
+              <w:t>0 records returned</w:t>
+            </w:r>
+          </w:p>
+        </w:tc>
+        <w:tc>
+          <w:tcPr>
+            <w:tcW w:w="1260" w:type="dxa"/>
+          </w:tcPr>
+          <w:p>
+            <w:pPr>
+              <w:rPr>
+                <w:rFonts w:asciiTheme="minorHAnsi" w:hAnsiTheme="minorHAnsi"/>
+                <w:bCs/>
+              </w:rPr>
+            </w:pPr>
+            <w:r>
+              <w:rPr>
+                <w:rFonts w:asciiTheme="minorHAnsi" w:hAnsiTheme="minorHAnsi"/>
+                <w:bCs/>
+              </w:rPr>
+              <w:t>P</w:t>
+            </w:r>
+          </w:p>
+        </w:tc>
+        <w:tc>
+          <w:tcPr>
+            <w:tcW w:w="2880" w:type="dxa"/>
+          </w:tcPr>
+          <w:p>
+            <w:pPr>
+              <w:rPr>
+                <w:rFonts w:asciiTheme="minorHAnsi" w:hAnsiTheme="minorHAnsi"/>
+                <w:bCs/>
+              </w:rPr>
+            </w:pPr>
+          </w:p>
+        </w:tc>
+      </w:tr>
+      <w:tr>
+        <w:trPr>
+          <w:cantSplit/>
+        </w:trPr>
+        <w:tc>
+          <w:tcPr>
+            <w:tcW w:w="900" w:type="dxa"/>
+          </w:tcPr>
+          <w:p>
+            <w:pPr>
+              <w:rPr>
+                <w:rFonts w:asciiTheme="minorHAnsi" w:hAnsiTheme="minorHAnsi"/>
+                <w:bCs/>
+              </w:rPr>
+            </w:pPr>
+            <w:r>
+              <w:rPr>
+                <w:rFonts w:asciiTheme="minorHAnsi" w:hAnsiTheme="minorHAnsi"/>
+                <w:bCs/>
+              </w:rPr>
+              <w:t xml:space="preserve">4. </w:t>
+            </w:r>
+          </w:p>
+        </w:tc>
+        <w:tc>
+          <w:tcPr>
+            <w:tcW w:w="3960" w:type="dxa"/>
+          </w:tcPr>
+          <w:p>
+            <w:pPr>
+              <w:overflowPunct/>
+              <w:textAlignment w:val="auto"/>
+              <w:rPr>
+                <w:rFonts w:ascii="Courier New" w:hAnsi="Courier New" w:cs="Courier New"/>
+                <w:noProof/>
+              </w:rPr>
+            </w:pPr>
+            <w:r>
+              <w:rPr>
+                <w:rFonts w:ascii="Courier New" w:hAnsi="Courier New" w:cs="Courier New"/>
+                <w:noProof/>
+                <w:color w:val="0000FF"/>
+              </w:rPr>
+              <w:t>UPDATE</w:t>
+            </w:r>
+            <w:r>
+              <w:rPr>
+                <w:rFonts w:ascii="Courier New" w:hAnsi="Courier New" w:cs="Courier New"/>
+                <w:noProof/>
+              </w:rPr>
+              <w:t xml:space="preserve"> [EC]</w:t>
+            </w:r>
+            <w:r>
+              <w:rPr>
+                <w:rFonts w:ascii="Courier New" w:hAnsi="Courier New" w:cs="Courier New"/>
+                <w:noProof/>
+                <w:color w:val="808080"/>
+              </w:rPr>
+              <w:t>.</w:t>
+            </w:r>
+            <w:r>
+              <w:rPr>
+                <w:rFonts w:ascii="Courier New" w:hAnsi="Courier New" w:cs="Courier New"/>
+                <w:noProof/>
+              </w:rPr>
+              <w:t>[Employee_Hierarchy]</w:t>
+            </w:r>
+          </w:p>
+          <w:p>
+            <w:pPr>
+              <w:overflowPunct/>
+              <w:textAlignment w:val="auto"/>
+              <w:rPr>
+                <w:rFonts w:ascii="Courier New" w:hAnsi="Courier New" w:cs="Courier New"/>
+                <w:noProof/>
+                <w:color w:val="808080"/>
+              </w:rPr>
+            </w:pPr>
+            <w:r>
+              <w:rPr>
+                <w:rFonts w:ascii="Courier New" w:hAnsi="Courier New" w:cs="Courier New"/>
+                <w:noProof/>
+                <w:color w:val="0000FF"/>
+              </w:rPr>
+              <w:t>SET</w:t>
+            </w:r>
+            <w:r>
+              <w:rPr>
+                <w:rFonts w:ascii="Courier New" w:hAnsi="Courier New" w:cs="Courier New"/>
+                <w:noProof/>
+              </w:rPr>
+              <w:t xml:space="preserve"> [Emp_Name] </w:t>
+            </w:r>
+            <w:r>
+              <w:rPr>
+                <w:rFonts w:ascii="Courier New" w:hAnsi="Courier New" w:cs="Courier New"/>
+                <w:noProof/>
+                <w:color w:val="808080"/>
+              </w:rPr>
+              <w:t>=</w:t>
+            </w:r>
+            <w:r>
+              <w:rPr>
+                <w:rFonts w:ascii="Courier New" w:hAnsi="Courier New" w:cs="Courier New"/>
+                <w:noProof/>
+              </w:rPr>
+              <w:t xml:space="preserve"> </w:t>
+            </w:r>
+            <w:r>
+              <w:rPr>
+                <w:rFonts w:ascii="Courier New" w:hAnsi="Courier New" w:cs="Courier New"/>
+                <w:noProof/>
+                <w:color w:val="FF00FF"/>
+              </w:rPr>
+              <w:t>Replace</w:t>
+            </w:r>
+            <w:r>
+              <w:rPr>
+                <w:rFonts w:ascii="Courier New" w:hAnsi="Courier New" w:cs="Courier New"/>
+                <w:noProof/>
+                <w:color w:val="808080"/>
+              </w:rPr>
+              <w:t>(</w:t>
+            </w:r>
+            <w:r>
+              <w:rPr>
+                <w:rFonts w:ascii="Courier New" w:hAnsi="Courier New" w:cs="Courier New"/>
+                <w:noProof/>
+              </w:rPr>
+              <w:t>[Emp_Name]</w:t>
+            </w:r>
+            <w:r>
+              <w:rPr>
+                <w:rFonts w:ascii="Courier New" w:hAnsi="Courier New" w:cs="Courier New"/>
+                <w:noProof/>
+                <w:color w:val="808080"/>
+              </w:rPr>
+              <w:t>,</w:t>
+            </w:r>
+            <w:r>
+              <w:rPr>
+                <w:rFonts w:ascii="Courier New" w:hAnsi="Courier New" w:cs="Courier New"/>
+                <w:noProof/>
+                <w:color w:val="FF0000"/>
+              </w:rPr>
+              <w:t>''''</w:t>
+            </w:r>
+            <w:r>
+              <w:rPr>
+                <w:rFonts w:ascii="Courier New" w:hAnsi="Courier New" w:cs="Courier New"/>
+                <w:noProof/>
+                <w:color w:val="808080"/>
+              </w:rPr>
+              <w:t>,</w:t>
+            </w:r>
+            <w:r>
+              <w:rPr>
+                <w:rFonts w:ascii="Courier New" w:hAnsi="Courier New" w:cs="Courier New"/>
+                <w:noProof/>
+              </w:rPr>
+              <w:t xml:space="preserve"> </w:t>
+            </w:r>
+            <w:r>
+              <w:rPr>
+                <w:rFonts w:ascii="Courier New" w:hAnsi="Courier New" w:cs="Courier New"/>
+                <w:noProof/>
+                <w:color w:val="FF0000"/>
+              </w:rPr>
+              <w:t>''</w:t>
+            </w:r>
+            <w:r>
+              <w:rPr>
+                <w:rFonts w:ascii="Courier New" w:hAnsi="Courier New" w:cs="Courier New"/>
+                <w:noProof/>
+                <w:color w:val="808080"/>
+              </w:rPr>
+              <w:t>)</w:t>
+            </w:r>
+          </w:p>
+          <w:p>
+            <w:pPr>
+              <w:overflowPunct/>
+              <w:textAlignment w:val="auto"/>
+              <w:rPr>
+                <w:rFonts w:ascii="Courier New" w:hAnsi="Courier New" w:cs="Courier New"/>
+                <w:noProof/>
+                <w:color w:val="FF0000"/>
+              </w:rPr>
+            </w:pPr>
+            <w:r>
+              <w:rPr>
+                <w:rFonts w:ascii="Courier New" w:hAnsi="Courier New" w:cs="Courier New"/>
+                <w:noProof/>
+                <w:color w:val="0000FF"/>
+              </w:rPr>
+              <w:t>WHERE</w:t>
+            </w:r>
+            <w:r>
+              <w:rPr>
+                <w:rFonts w:ascii="Courier New" w:hAnsi="Courier New" w:cs="Courier New"/>
+                <w:noProof/>
+              </w:rPr>
+              <w:t xml:space="preserve"> [Emp_Name] </w:t>
+            </w:r>
+            <w:r>
+              <w:rPr>
+                <w:rFonts w:ascii="Courier New" w:hAnsi="Courier New" w:cs="Courier New"/>
+                <w:noProof/>
+                <w:color w:val="808080"/>
+              </w:rPr>
+              <w:t>like</w:t>
+            </w:r>
+            <w:r>
+              <w:rPr>
+                <w:rFonts w:ascii="Courier New" w:hAnsi="Courier New" w:cs="Courier New"/>
+                <w:noProof/>
+              </w:rPr>
+              <w:t xml:space="preserve"> </w:t>
+            </w:r>
+            <w:r>
+              <w:rPr>
+                <w:rFonts w:ascii="Courier New" w:hAnsi="Courier New" w:cs="Courier New"/>
+                <w:noProof/>
+                <w:color w:val="FF0000"/>
+              </w:rPr>
+              <w:t>'%''%'</w:t>
+            </w:r>
+          </w:p>
+          <w:p>
+            <w:pPr>
+              <w:overflowPunct/>
+              <w:textAlignment w:val="auto"/>
+              <w:rPr>
+                <w:rFonts w:ascii="Courier New" w:hAnsi="Courier New" w:cs="Courier New"/>
+                <w:noProof/>
+                <w:color w:val="FF0000"/>
+              </w:rPr>
+            </w:pPr>
+          </w:p>
+          <w:p>
+            <w:pPr>
+              <w:rPr>
+                <w:rFonts w:asciiTheme="minorHAnsi" w:hAnsiTheme="minorHAnsi"/>
+                <w:bCs/>
+              </w:rPr>
+            </w:pPr>
+            <w:r>
+              <w:rPr>
+                <w:rFonts w:asciiTheme="minorHAnsi" w:hAnsiTheme="minorHAnsi"/>
+                <w:bCs/>
+              </w:rPr>
+              <w:t xml:space="preserve">recheck After Making above manual update </w:t>
+            </w:r>
+          </w:p>
+          <w:p>
+            <w:pPr>
+              <w:overflowPunct/>
+              <w:textAlignment w:val="auto"/>
+              <w:rPr>
+                <w:rFonts w:ascii="Courier New" w:hAnsi="Courier New" w:cs="Courier New"/>
+                <w:noProof/>
+                <w:color w:val="FF0000"/>
+              </w:rPr>
+            </w:pPr>
+          </w:p>
+          <w:p>
+            <w:pPr>
+              <w:overflowPunct/>
+              <w:textAlignment w:val="auto"/>
+              <w:rPr>
+                <w:rFonts w:ascii="Courier New" w:hAnsi="Courier New" w:cs="Courier New"/>
+                <w:noProof/>
+              </w:rPr>
+            </w:pPr>
+            <w:r>
+              <w:rPr>
+                <w:rFonts w:ascii="Courier New" w:hAnsi="Courier New" w:cs="Courier New"/>
+                <w:noProof/>
+                <w:color w:val="0000FF"/>
+              </w:rPr>
+              <w:t>select</w:t>
+            </w:r>
+            <w:r>
+              <w:rPr>
+                <w:rFonts w:ascii="Courier New" w:hAnsi="Courier New" w:cs="Courier New"/>
+                <w:noProof/>
+              </w:rPr>
+              <w:t xml:space="preserve"> </w:t>
+            </w:r>
+            <w:r>
+              <w:rPr>
+                <w:rFonts w:ascii="Courier New" w:hAnsi="Courier New" w:cs="Courier New"/>
+                <w:noProof/>
+                <w:color w:val="808080"/>
+              </w:rPr>
+              <w:t>*</w:t>
+            </w:r>
+            <w:r>
+              <w:rPr>
+                <w:rFonts w:ascii="Courier New" w:hAnsi="Courier New" w:cs="Courier New"/>
+                <w:noProof/>
+              </w:rPr>
+              <w:t xml:space="preserve"> </w:t>
+            </w:r>
+            <w:r>
+              <w:rPr>
+                <w:rFonts w:ascii="Courier New" w:hAnsi="Courier New" w:cs="Courier New"/>
+                <w:noProof/>
+                <w:color w:val="0000FF"/>
+              </w:rPr>
+              <w:t>from</w:t>
+            </w:r>
+            <w:r>
+              <w:rPr>
+                <w:rFonts w:ascii="Courier New" w:hAnsi="Courier New" w:cs="Courier New"/>
+                <w:noProof/>
+              </w:rPr>
+              <w:t xml:space="preserve"> [EC]</w:t>
+            </w:r>
+            <w:r>
+              <w:rPr>
+                <w:rFonts w:ascii="Courier New" w:hAnsi="Courier New" w:cs="Courier New"/>
+                <w:noProof/>
+                <w:color w:val="808080"/>
+              </w:rPr>
+              <w:t>.</w:t>
+            </w:r>
+            <w:r>
+              <w:rPr>
+                <w:rFonts w:ascii="Courier New" w:hAnsi="Courier New" w:cs="Courier New"/>
+                <w:noProof/>
+              </w:rPr>
+              <w:t>[Employee_Hierarchy]</w:t>
+            </w:r>
+          </w:p>
+          <w:p>
+            <w:pPr>
+              <w:overflowPunct/>
+              <w:textAlignment w:val="auto"/>
+              <w:rPr>
+                <w:rFonts w:ascii="Courier New" w:hAnsi="Courier New" w:cs="Courier New"/>
+                <w:noProof/>
+                <w:color w:val="FF0000"/>
+              </w:rPr>
+            </w:pPr>
+            <w:r>
+              <w:rPr>
+                <w:rFonts w:ascii="Courier New" w:hAnsi="Courier New" w:cs="Courier New"/>
+                <w:noProof/>
+              </w:rPr>
+              <w:t xml:space="preserve"> </w:t>
+            </w:r>
+            <w:r>
+              <w:rPr>
+                <w:rFonts w:ascii="Courier New" w:hAnsi="Courier New" w:cs="Courier New"/>
+                <w:noProof/>
+                <w:color w:val="0000FF"/>
+              </w:rPr>
+              <w:t>WHERE</w:t>
+            </w:r>
+            <w:r>
+              <w:rPr>
+                <w:rFonts w:ascii="Courier New" w:hAnsi="Courier New" w:cs="Courier New"/>
+                <w:noProof/>
+              </w:rPr>
+              <w:t xml:space="preserve"> [Emp_Name] </w:t>
+            </w:r>
+            <w:r>
+              <w:rPr>
+                <w:rFonts w:ascii="Courier New" w:hAnsi="Courier New" w:cs="Courier New"/>
+                <w:noProof/>
+                <w:color w:val="808080"/>
+              </w:rPr>
+              <w:t>like</w:t>
+            </w:r>
+            <w:r>
+              <w:rPr>
+                <w:rFonts w:ascii="Courier New" w:hAnsi="Courier New" w:cs="Courier New"/>
+                <w:noProof/>
+              </w:rPr>
+              <w:t xml:space="preserve">  </w:t>
+            </w:r>
+            <w:r>
+              <w:rPr>
+                <w:rFonts w:ascii="Courier New" w:hAnsi="Courier New" w:cs="Courier New"/>
+                <w:noProof/>
+                <w:color w:val="FF0000"/>
+              </w:rPr>
+              <w:t>'%''%'</w:t>
+            </w:r>
+          </w:p>
+          <w:p>
+            <w:pPr>
+              <w:rPr>
+                <w:rFonts w:asciiTheme="minorHAnsi" w:hAnsiTheme="minorHAnsi"/>
+                <w:bCs/>
+              </w:rPr>
+            </w:pPr>
+            <w:r>
+              <w:rPr>
+                <w:rFonts w:ascii="Courier New" w:hAnsi="Courier New" w:cs="Courier New"/>
+                <w:noProof/>
+              </w:rPr>
+              <w:tab/>
+              <w:t xml:space="preserve">    </w:t>
+            </w:r>
+          </w:p>
+        </w:tc>
+        <w:tc>
+          <w:tcPr>
+            <w:tcW w:w="4500" w:type="dxa"/>
+          </w:tcPr>
+          <w:p>
+            <w:pPr>
+              <w:rPr>
+                <w:rFonts w:asciiTheme="minorHAnsi" w:hAnsiTheme="minorHAnsi"/>
+                <w:bCs/>
+              </w:rPr>
+            </w:pPr>
+            <w:r>
+              <w:rPr>
+                <w:rFonts w:asciiTheme="minorHAnsi" w:hAnsiTheme="minorHAnsi"/>
+                <w:bCs/>
+              </w:rPr>
+              <w:t>0</w:t>
+            </w:r>
+            <w:r>
+              <w:rPr>
+                <w:rFonts w:asciiTheme="minorHAnsi" w:hAnsiTheme="minorHAnsi"/>
+                <w:bCs/>
+              </w:rPr>
+              <w:t xml:space="preserve"> </w:t>
+            </w:r>
+            <w:r>
+              <w:rPr>
+                <w:rFonts w:asciiTheme="minorHAnsi" w:hAnsiTheme="minorHAnsi"/>
+                <w:bCs/>
+              </w:rPr>
+              <w:t>records returned</w:t>
+            </w:r>
+            <w:bookmarkStart w:id="18" w:name="_GoBack"/>
+            <w:bookmarkEnd w:id="18"/>
           </w:p>
         </w:tc>
         <w:tc>
@@ -7077,7 +9114,7 @@
         <w:sz w:val="18"/>
         <w:szCs w:val="18"/>
       </w:rPr>
-      <w:t>3</w:t>
+      <w:t>11</w:t>
     </w:r>
     <w:r>
       <w:rPr>
@@ -7126,7 +9163,7 @@
         <w:sz w:val="18"/>
         <w:szCs w:val="18"/>
       </w:rPr>
-      <w:t>10</w:t>
+      <w:t>11</w:t>
     </w:r>
     <w:r>
       <w:rPr>
@@ -7366,6 +9403,98 @@
 <file path=word/numbering.xml><?xml version="1.0" encoding="utf-8"?>
 <w:numbering xmlns:wpc="http://schemas.microsoft.com/office/word/2010/wordprocessingCanvas" xmlns:mc="http://schemas.openxmlformats.org/markup-compatibility/2006" xmlns:o="urn:schemas-microsoft-com:office:office" xmlns:r="http://schemas.openxmlformats.org/officeDocument/2006/relationships" xmlns:m="http://schemas.openxmlformats.org/officeDocument/2006/math" xmlns:v="urn:schemas-microsoft-com:vml" xmlns:wp14="http://schemas.microsoft.com/office/word/2010/wordprocessingDrawing" xmlns:wp="http://schemas.openxmlformats.org/drawingml/2006/wordprocessingDrawing" xmlns:w10="urn:schemas-microsoft-com:office:word" xmlns:w="http://schemas.openxmlformats.org/wordprocessingml/2006/main" xmlns:w14="http://schemas.microsoft.com/office/word/2010/wordml" xmlns:wpg="http://schemas.microsoft.com/office/word/2010/wordprocessingGroup" xmlns:wpi="http://schemas.microsoft.com/office/word/2010/wordprocessingInk" xmlns:wne="http://schemas.microsoft.com/office/word/2006/wordml" xmlns:wps="http://schemas.microsoft.com/office/word/2010/wordprocessingShape" mc:Ignorable="w14 wp14">
   <w:abstractNum w:abstractNumId="0">
+    <w:nsid w:val="127305F5"/>
+    <w:multiLevelType w:val="hybridMultilevel"/>
+    <w:tmpl w:val="F042A200"/>
+    <w:lvl w:ilvl="0" w:tplc="2D8015DA">
+      <w:start w:val="1"/>
+      <w:numFmt w:val="decimal"/>
+      <w:lvlText w:val="%1.0"/>
+      <w:lvlJc w:val="left"/>
+      <w:pPr>
+        <w:tabs>
+          <w:tab w:val="num" w:pos="1080"/>
+        </w:tabs>
+        <w:ind w:left="1080" w:hanging="360"/>
+      </w:pPr>
+      <w:rPr>
+        <w:rFonts w:hint="default"/>
+      </w:rPr>
+    </w:lvl>
+    <w:lvl w:ilvl="1" w:tplc="04090019" w:tentative="1">
+      <w:start w:val="1"/>
+      <w:numFmt w:val="lowerLetter"/>
+      <w:lvlText w:val="%2."/>
+      <w:lvlJc w:val="left"/>
+      <w:pPr>
+        <w:ind w:left="1440" w:hanging="360"/>
+      </w:pPr>
+    </w:lvl>
+    <w:lvl w:ilvl="2" w:tplc="0409001B" w:tentative="1">
+      <w:start w:val="1"/>
+      <w:numFmt w:val="lowerRoman"/>
+      <w:lvlText w:val="%3."/>
+      <w:lvlJc w:val="right"/>
+      <w:pPr>
+        <w:ind w:left="2160" w:hanging="180"/>
+      </w:pPr>
+    </w:lvl>
+    <w:lvl w:ilvl="3" w:tplc="0409000F" w:tentative="1">
+      <w:start w:val="1"/>
+      <w:numFmt w:val="decimal"/>
+      <w:lvlText w:val="%4."/>
+      <w:lvlJc w:val="left"/>
+      <w:pPr>
+        <w:ind w:left="2880" w:hanging="360"/>
+      </w:pPr>
+    </w:lvl>
+    <w:lvl w:ilvl="4" w:tplc="04090019" w:tentative="1">
+      <w:start w:val="1"/>
+      <w:numFmt w:val="lowerLetter"/>
+      <w:lvlText w:val="%5."/>
+      <w:lvlJc w:val="left"/>
+      <w:pPr>
+        <w:ind w:left="3600" w:hanging="360"/>
+      </w:pPr>
+    </w:lvl>
+    <w:lvl w:ilvl="5" w:tplc="0409001B" w:tentative="1">
+      <w:start w:val="1"/>
+      <w:numFmt w:val="lowerRoman"/>
+      <w:lvlText w:val="%6."/>
+      <w:lvlJc w:val="right"/>
+      <w:pPr>
+        <w:ind w:left="4320" w:hanging="180"/>
+      </w:pPr>
+    </w:lvl>
+    <w:lvl w:ilvl="6" w:tplc="0409000F" w:tentative="1">
+      <w:start w:val="1"/>
+      <w:numFmt w:val="decimal"/>
+      <w:lvlText w:val="%7."/>
+      <w:lvlJc w:val="left"/>
+      <w:pPr>
+        <w:ind w:left="5040" w:hanging="360"/>
+      </w:pPr>
+    </w:lvl>
+    <w:lvl w:ilvl="7" w:tplc="04090019" w:tentative="1">
+      <w:start w:val="1"/>
+      <w:numFmt w:val="lowerLetter"/>
+      <w:lvlText w:val="%8."/>
+      <w:lvlJc w:val="left"/>
+      <w:pPr>
+        <w:ind w:left="5760" w:hanging="360"/>
+      </w:pPr>
+    </w:lvl>
+    <w:lvl w:ilvl="8" w:tplc="0409001B" w:tentative="1">
+      <w:start w:val="1"/>
+      <w:numFmt w:val="lowerRoman"/>
+      <w:lvlText w:val="%9."/>
+      <w:lvlJc w:val="right"/>
+      <w:pPr>
+        <w:ind w:left="6480" w:hanging="180"/>
+      </w:pPr>
+    </w:lvl>
+  </w:abstractNum>
+  <w:abstractNum w:abstractNumId="1">
     <w:nsid w:val="4C9B20E6"/>
     <w:multiLevelType w:val="hybridMultilevel"/>
     <w:tmpl w:val="126AE5BC"/>
@@ -7477,10 +9606,10 @@
       </w:rPr>
     </w:lvl>
   </w:abstractNum>
-  <w:abstractNum w:abstractNumId="1">
+  <w:abstractNum w:abstractNumId="2">
     <w:nsid w:val="4FEC5AF7"/>
     <w:multiLevelType w:val="hybridMultilevel"/>
-    <w:tmpl w:val="F042A200"/>
+    <w:tmpl w:val="53E2695C"/>
     <w:lvl w:ilvl="0" w:tplc="2D8015DA">
       <w:start w:val="1"/>
       <w:numFmt w:val="decimal"/>
@@ -7569,7 +9698,7 @@
       </w:pPr>
     </w:lvl>
   </w:abstractNum>
-  <w:abstractNum w:abstractNumId="2">
+  <w:abstractNum w:abstractNumId="3">
     <w:nsid w:val="56CB601C"/>
     <w:multiLevelType w:val="hybridMultilevel"/>
     <w:tmpl w:val="B9D0E7D8"/>
@@ -7683,13 +9812,16 @@
     </w:lvl>
   </w:abstractNum>
   <w:num w:numId="1">
-    <w:abstractNumId w:val="0"/>
+    <w:abstractNumId w:val="1"/>
   </w:num>
   <w:num w:numId="2">
+    <w:abstractNumId w:val="3"/>
+  </w:num>
+  <w:num w:numId="3">
     <w:abstractNumId w:val="2"/>
   </w:num>
-  <w:num w:numId="3">
-    <w:abstractNumId w:val="1"/>
+  <w:num w:numId="4">
+    <w:abstractNumId w:val="0"/>
   </w:num>
   <w:numIdMacAtCleanup w:val="3"/>
 </w:numbering>
@@ -9509,7 +11641,7 @@
 </file>
 
 <file path=customXml/itemProps1.xml><?xml version="1.0" encoding="utf-8"?>
-<ds:datastoreItem xmlns:ds="http://schemas.openxmlformats.org/officeDocument/2006/customXml" ds:itemID="{C5C496B4-0A44-470B-A211-C59AAE82C9DD}">
+<ds:datastoreItem xmlns:ds="http://schemas.openxmlformats.org/officeDocument/2006/customXml" ds:itemID="{D90A775F-41E3-4184-A18B-C99535C709BA}">
   <ds:schemaRefs>
     <ds:schemaRef ds:uri="http://schemas.openxmlformats.org/officeDocument/2006/bibliography"/>
   </ds:schemaRefs>

</xml_diff>

<commit_message>
Updates for TFS 2332 HR solution.
git-tfs-id: [https://tfs.omnicloud.local/tfs/cco%20program/]$/eCoaching_V2;C34354
</commit_message>
<xml_diff>
--- a/Unit Test/CCO_eCoaching_Employee_Hierarchy_DB_UTD.docx
+++ b/Unit Test/CCO_eCoaching_Employee_Hierarchy_DB_UTD.docx
@@ -1,6 +1,6 @@
 
 <file path=word/document.xml><?xml version="1.0" encoding="utf-8"?>
-<w:document xmlns:wpc="http://schemas.microsoft.com/office/word/2010/wordprocessingCanvas" xmlns:mc="http://schemas.openxmlformats.org/markup-compatibility/2006" xmlns:o="urn:schemas-microsoft-com:office:office" xmlns:r="http://schemas.openxmlformats.org/officeDocument/2006/relationships" xmlns:m="http://schemas.openxmlformats.org/officeDocument/2006/math" xmlns:v="urn:schemas-microsoft-com:vml" xmlns:wp14="http://schemas.microsoft.com/office/word/2010/wordprocessingDrawing" xmlns:wp="http://schemas.openxmlformats.org/drawingml/2006/wordprocessingDrawing" xmlns:w10="urn:schemas-microsoft-com:office:word" xmlns:w="http://schemas.openxmlformats.org/wordprocessingml/2006/main" xmlns:w14="http://schemas.microsoft.com/office/word/2010/wordml" xmlns:wpg="http://schemas.microsoft.com/office/word/2010/wordprocessingGroup" xmlns:wpi="http://schemas.microsoft.com/office/word/2010/wordprocessingInk" xmlns:wne="http://schemas.microsoft.com/office/word/2006/wordml" xmlns:wps="http://schemas.microsoft.com/office/word/2010/wordprocessingShape" mc:Ignorable="w14 wp14">
+<w:document xmlns:wpc="http://schemas.microsoft.com/office/word/2010/wordprocessingCanvas" xmlns:mc="http://schemas.openxmlformats.org/markup-compatibility/2006" xmlns:o="urn:schemas-microsoft-com:office:office" xmlns:r="http://schemas.openxmlformats.org/officeDocument/2006/relationships" xmlns:m="http://schemas.openxmlformats.org/officeDocument/2006/math" xmlns:v="urn:schemas-microsoft-com:vml" xmlns:wp14="http://schemas.microsoft.com/office/word/2010/wordprocessingDrawing" xmlns:wp="http://schemas.openxmlformats.org/drawingml/2006/wordprocessingDrawing" xmlns:w10="urn:schemas-microsoft-com:office:word" xmlns:w="http://schemas.openxmlformats.org/wordprocessingml/2006/main" xmlns:w14="http://schemas.microsoft.com/office/word/2010/wordml" xmlns:w15="http://schemas.microsoft.com/office/word/2012/wordml" xmlns:wpg="http://schemas.microsoft.com/office/word/2010/wordprocessingGroup" xmlns:wpi="http://schemas.microsoft.com/office/word/2010/wordprocessingInk" xmlns:wne="http://schemas.microsoft.com/office/word/2006/wordml" xmlns:wps="http://schemas.microsoft.com/office/word/2010/wordprocessingShape" mc:Ignorable="w14 w15 wp14">
   <w:body>
     <w:p>
       <w:pPr>
@@ -248,7 +248,7 @@
           <w:sz w:val="18"/>
           <w:szCs w:val="18"/>
         </w:rPr>
-        <w:t>September 3, 2015</w:t>
+        <w:t>May 18, 2016</w:t>
       </w:r>
       <w:r>
         <w:rPr>
@@ -566,15 +566,7 @@
               <w:t>93</w:t>
             </w:r>
             <w:r>
-              <w:t xml:space="preserve"> – Fix Employee ID To </w:t>
-            </w:r>
-            <w:proofErr w:type="spellStart"/>
-            <w:r>
-              <w:t>Lan</w:t>
-            </w:r>
-            <w:proofErr w:type="spellEnd"/>
-            <w:r>
-              <w:t xml:space="preserve"> ID Process</w:t>
+              <w:t xml:space="preserve"> – Fix Employee ID To Lan ID Process</w:t>
             </w:r>
           </w:p>
         </w:tc>
@@ -738,7 +730,11 @@
               <w:right w:val="single" w:sz="6" w:space="0" w:color="C0C0C0"/>
             </w:tcBorders>
           </w:tcPr>
-          <w:p/>
+          <w:p>
+            <w:r>
+              <w:t>05/18/2016</w:t>
+            </w:r>
+          </w:p>
         </w:tc>
         <w:tc>
           <w:tcPr>
@@ -750,7 +746,11 @@
               <w:right w:val="single" w:sz="6" w:space="0" w:color="C0C0C0"/>
             </w:tcBorders>
           </w:tcPr>
-          <w:p/>
+          <w:p>
+            <w:r>
+              <w:t>5.0</w:t>
+            </w:r>
+          </w:p>
         </w:tc>
         <w:tc>
           <w:tcPr>
@@ -762,7 +762,17 @@
               <w:right w:val="single" w:sz="6" w:space="0" w:color="C0C0C0"/>
             </w:tcBorders>
           </w:tcPr>
-          <w:p/>
+          <w:p>
+            <w:r>
+              <w:t>TFS</w:t>
+            </w:r>
+            <w:r>
+              <w:t xml:space="preserve"> - </w:t>
+            </w:r>
+            <w:r>
+              <w:t xml:space="preserve"> 2332 – Supplementary file for HR Employees</w:t>
+            </w:r>
+          </w:p>
         </w:tc>
         <w:tc>
           <w:tcPr>
@@ -774,7 +784,11 @@
               <w:right w:val="single" w:sz="6" w:space="0" w:color="C0C0C0"/>
             </w:tcBorders>
           </w:tcPr>
-          <w:p/>
+          <w:p>
+            <w:r>
+              <w:t>Susmitha Palacherla</w:t>
+            </w:r>
+          </w:p>
         </w:tc>
       </w:tr>
     </w:tbl>
@@ -850,7 +864,7 @@
           <w:r>
             <w:fldChar w:fldCharType="separate"/>
           </w:r>
-          <w:hyperlink w:anchor="_Toc429046796" w:history="1">
+          <w:hyperlink w:anchor="_Toc451335620" w:history="1">
             <w:r>
               <w:rPr>
                 <w:rStyle w:val="Hyperlink"/>
@@ -893,7 +907,7 @@
                 <w:noProof/>
                 <w:webHidden/>
               </w:rPr>
-              <w:instrText xml:space="preserve"> PAGEREF _Toc429046796 \h </w:instrText>
+              <w:instrText xml:space="preserve"> PAGEREF _Toc451335620 \h </w:instrText>
             </w:r>
             <w:r>
               <w:rPr>
@@ -938,7 +952,7 @@
               <w:szCs w:val="22"/>
             </w:rPr>
           </w:pPr>
-          <w:hyperlink w:anchor="_Toc429046797" w:history="1">
+          <w:hyperlink w:anchor="_Toc451335621" w:history="1">
             <w:r>
               <w:rPr>
                 <w:rStyle w:val="Hyperlink"/>
@@ -981,7 +995,7 @@
                 <w:noProof/>
                 <w:webHidden/>
               </w:rPr>
-              <w:instrText xml:space="preserve"> PAGEREF _Toc429046797 \h </w:instrText>
+              <w:instrText xml:space="preserve"> PAGEREF _Toc451335621 \h </w:instrText>
             </w:r>
             <w:r>
               <w:rPr>
@@ -1026,7 +1040,7 @@
               <w:szCs w:val="22"/>
             </w:rPr>
           </w:pPr>
-          <w:hyperlink w:anchor="_Toc429046798" w:history="1">
+          <w:hyperlink w:anchor="_Toc451335622" w:history="1">
             <w:r>
               <w:rPr>
                 <w:rStyle w:val="Hyperlink"/>
@@ -1069,7 +1083,7 @@
                 <w:noProof/>
                 <w:webHidden/>
               </w:rPr>
-              <w:instrText xml:space="preserve"> PAGEREF _Toc429046798 \h </w:instrText>
+              <w:instrText xml:space="preserve"> PAGEREF _Toc451335622 \h </w:instrText>
             </w:r>
             <w:r>
               <w:rPr>
@@ -1114,7 +1128,7 @@
               <w:szCs w:val="22"/>
             </w:rPr>
           </w:pPr>
-          <w:hyperlink w:anchor="_Toc429046799" w:history="1">
+          <w:hyperlink w:anchor="_Toc451335623" w:history="1">
             <w:r>
               <w:rPr>
                 <w:rStyle w:val="Hyperlink"/>
@@ -1136,7 +1150,7 @@
                 <w:rStyle w:val="Hyperlink"/>
                 <w:noProof/>
               </w:rPr>
-              <w:t>SCR 12759 Handle apostrophes in Name and Email attributes</w:t>
+              <w:t>TFS – 641 – Trim leading and Trailing spaces in Employee and Supervisor Ids in feeds.</w:t>
             </w:r>
             <w:r>
               <w:rPr>
@@ -1157,7 +1171,7 @@
                 <w:noProof/>
                 <w:webHidden/>
               </w:rPr>
-              <w:instrText xml:space="preserve"> PAGEREF _Toc429046799 \h </w:instrText>
+              <w:instrText xml:space="preserve"> PAGEREF _Toc451335623 \h </w:instrText>
             </w:r>
             <w:r>
               <w:rPr>
@@ -1178,6 +1192,94 @@
                 <w:webHidden/>
               </w:rPr>
               <w:t>11</w:t>
+            </w:r>
+            <w:r>
+              <w:rPr>
+                <w:noProof/>
+                <w:webHidden/>
+              </w:rPr>
+              <w:fldChar w:fldCharType="end"/>
+            </w:r>
+          </w:hyperlink>
+        </w:p>
+        <w:p>
+          <w:pPr>
+            <w:pStyle w:val="TOC2"/>
+            <w:tabs>
+              <w:tab w:val="left" w:pos="880"/>
+              <w:tab w:val="right" w:leader="dot" w:pos="13670"/>
+            </w:tabs>
+            <w:rPr>
+              <w:rFonts w:asciiTheme="minorHAnsi" w:eastAsiaTheme="minorEastAsia" w:hAnsiTheme="minorHAnsi" w:cstheme="minorBidi"/>
+              <w:noProof/>
+              <w:sz w:val="22"/>
+              <w:szCs w:val="22"/>
+            </w:rPr>
+          </w:pPr>
+          <w:hyperlink w:anchor="_Toc451335624" w:history="1">
+            <w:r>
+              <w:rPr>
+                <w:rStyle w:val="Hyperlink"/>
+                <w:noProof/>
+              </w:rPr>
+              <w:t>5.0</w:t>
+            </w:r>
+            <w:r>
+              <w:rPr>
+                <w:rFonts w:asciiTheme="minorHAnsi" w:eastAsiaTheme="minorEastAsia" w:hAnsiTheme="minorHAnsi" w:cstheme="minorBidi"/>
+                <w:noProof/>
+                <w:sz w:val="22"/>
+                <w:szCs w:val="22"/>
+              </w:rPr>
+              <w:tab/>
+            </w:r>
+            <w:r>
+              <w:rPr>
+                <w:rStyle w:val="Hyperlink"/>
+                <w:noProof/>
+              </w:rPr>
+              <w:t>TFS 2332 – Supplementary file for HR Employees</w:t>
+            </w:r>
+            <w:r>
+              <w:rPr>
+                <w:noProof/>
+                <w:webHidden/>
+              </w:rPr>
+              <w:tab/>
+            </w:r>
+            <w:r>
+              <w:rPr>
+                <w:noProof/>
+                <w:webHidden/>
+              </w:rPr>
+              <w:fldChar w:fldCharType="begin"/>
+            </w:r>
+            <w:r>
+              <w:rPr>
+                <w:noProof/>
+                <w:webHidden/>
+              </w:rPr>
+              <w:instrText xml:space="preserve"> PAGEREF _Toc451335624 \h </w:instrText>
+            </w:r>
+            <w:r>
+              <w:rPr>
+                <w:noProof/>
+                <w:webHidden/>
+              </w:rPr>
+            </w:r>
+            <w:r>
+              <w:rPr>
+                <w:noProof/>
+                <w:webHidden/>
+              </w:rPr>
+              <w:fldChar w:fldCharType="separate"/>
+            </w:r>
+            <w:r>
+              <w:rPr>
+                <w:noProof/>
+                <w:webHidden/>
+              </w:rPr>
+              <w:t>15</w:t>
             </w:r>
             <w:r>
               <w:rPr>
@@ -1214,10 +1316,7 @@
     <w:p/>
     <w:p/>
     <w:p/>
-    <w:p>
-      <w:bookmarkStart w:id="15" w:name="_GoBack"/>
-      <w:bookmarkEnd w:id="15"/>
-    </w:p>
+    <w:p/>
     <w:p/>
     <w:p/>
     <w:p/>
@@ -1253,8 +1352,8 @@
           <w:numId w:val="3"/>
         </w:numPr>
       </w:pPr>
+      <w:bookmarkStart w:id="15" w:name="_Toc451335620"/>
       <w:bookmarkStart w:id="16" w:name="_Toc391395339"/>
-      <w:bookmarkStart w:id="17" w:name="_Toc429046796"/>
       <w:r>
         <w:t>SCR 12</w:t>
       </w:r>
@@ -1264,15 +1363,10 @@
       <w:r>
         <w:t xml:space="preserve"> Update </w:t>
       </w:r>
-      <w:proofErr w:type="spellStart"/>
       <w:r>
-        <w:t>Employee_Hierarchy</w:t>
+        <w:t>Employee_Hierarchy Load process</w:t>
       </w:r>
-      <w:proofErr w:type="spellEnd"/>
-      <w:r>
-        <w:t xml:space="preserve"> Load process</w:t>
-      </w:r>
-      <w:bookmarkEnd w:id="17"/>
+      <w:bookmarkEnd w:id="15"/>
     </w:p>
     <w:p>
       <w:r>
@@ -1369,31 +1463,7 @@
           </w:tcPr>
           <w:p>
             <w:r>
-              <w:t xml:space="preserve">The </w:t>
-            </w:r>
-            <w:proofErr w:type="spellStart"/>
-            <w:r>
-              <w:t>Employee_Hierarchy</w:t>
-            </w:r>
-            <w:proofErr w:type="spellEnd"/>
-            <w:r>
-              <w:t xml:space="preserve"> Load process is failing on the update to the Employee ID To </w:t>
-            </w:r>
-            <w:proofErr w:type="spellStart"/>
-            <w:r>
-              <w:t>Lan</w:t>
-            </w:r>
-            <w:proofErr w:type="spellEnd"/>
-            <w:r>
-              <w:t xml:space="preserve"> ID process step. This is causing the updates for Migrated </w:t>
-            </w:r>
-            <w:proofErr w:type="gramStart"/>
-            <w:r>
-              <w:t>users</w:t>
-            </w:r>
-            <w:proofErr w:type="gramEnd"/>
-            <w:r>
-              <w:t xml:space="preserve"> step that follows it to not execute. Package has been updated to move the steps around.</w:t>
+              <w:t>The Employee_Hierarchy Load process is failing on the update to the Employee ID To Lan ID process step. This is causing the updates for Migrated users step that follows it to not execute. Package has been updated to move the steps around.</w:t>
             </w:r>
           </w:p>
         </w:tc>
@@ -1414,13 +1484,8 @@
             <w:tcW w:w="10455" w:type="dxa"/>
           </w:tcPr>
           <w:p>
-            <w:proofErr w:type="spellStart"/>
-            <w:r>
-              <w:t>eCoaching_Dev</w:t>
-            </w:r>
-            <w:proofErr w:type="spellEnd"/>
-            <w:r>
-              <w:t xml:space="preserve"> database on vrivfssdbt02\scord01,1437 </w:t>
+            <w:r>
+              <w:t xml:space="preserve">eCoaching_Dev database on vrivfssdbt02\scord01,1437 </w:t>
             </w:r>
           </w:p>
         </w:tc>
@@ -1526,11 +1591,9 @@
             <w:tcW w:w="10455" w:type="dxa"/>
           </w:tcPr>
           <w:p>
-            <w:proofErr w:type="spellStart"/>
             <w:r>
               <w:t>CCO_eCoaching_EmployeeHierarchy_Load.sql</w:t>
             </w:r>
-            <w:proofErr w:type="spellEnd"/>
           </w:p>
         </w:tc>
       </w:tr>
@@ -1715,17 +1778,8 @@
                 <w:rFonts w:asciiTheme="minorHAnsi" w:hAnsiTheme="minorHAnsi"/>
                 <w:bCs/>
               </w:rPr>
-              <w:t xml:space="preserve">Ran SQL agent Job </w:t>
-            </w:r>
-            <w:proofErr w:type="spellStart"/>
-            <w:r>
-              <w:rPr>
-                <w:rFonts w:asciiTheme="minorHAnsi" w:hAnsiTheme="minorHAnsi"/>
-                <w:bCs/>
-              </w:rPr>
-              <w:t>Employee_Hierarchy</w:t>
-            </w:r>
-            <w:proofErr w:type="spellEnd"/>
+              <w:t>Ran SQL agent Job Employee_Hierarchy</w:t>
+            </w:r>
             <w:r>
               <w:rPr>
                 <w:rFonts w:ascii="Courier New" w:hAnsi="Courier New" w:cs="Courier New"/>
@@ -1751,23 +1805,7 @@
                 <w:rFonts w:asciiTheme="minorHAnsi" w:hAnsiTheme="minorHAnsi"/>
                 <w:bCs/>
               </w:rPr>
-              <w:t xml:space="preserve">To fail on step Employee ID TO </w:t>
-            </w:r>
-            <w:proofErr w:type="spellStart"/>
-            <w:r>
-              <w:rPr>
-                <w:rFonts w:asciiTheme="minorHAnsi" w:hAnsiTheme="minorHAnsi"/>
-                <w:bCs/>
-              </w:rPr>
-              <w:t>lan</w:t>
-            </w:r>
-            <w:proofErr w:type="spellEnd"/>
-            <w:r>
-              <w:rPr>
-                <w:rFonts w:asciiTheme="minorHAnsi" w:hAnsiTheme="minorHAnsi"/>
-                <w:bCs/>
-              </w:rPr>
-              <w:t xml:space="preserve"> ID step which is the final step of the load process.</w:t>
+              <w:t>To fail on step Employee ID TO lan ID step which is the final step of the load process.</w:t>
             </w:r>
           </w:p>
         </w:tc>
@@ -1974,25 +2012,8 @@
                 <w:rFonts w:asciiTheme="minorHAnsi" w:hAnsiTheme="minorHAnsi"/>
                 <w:bCs/>
               </w:rPr>
-              <w:t xml:space="preserve">The </w:t>
-            </w:r>
-            <w:proofErr w:type="spellStart"/>
-            <w:r>
-              <w:rPr>
-                <w:rFonts w:asciiTheme="minorHAnsi" w:hAnsiTheme="minorHAnsi"/>
-                <w:bCs/>
-              </w:rPr>
-              <w:t>eCL</w:t>
-            </w:r>
-            <w:proofErr w:type="spellEnd"/>
-            <w:r>
-              <w:rPr>
-                <w:rFonts w:asciiTheme="minorHAnsi" w:hAnsiTheme="minorHAnsi"/>
-                <w:bCs/>
-              </w:rPr>
-              <w:t xml:space="preserve"> logs having CSR value ‘</w:t>
-            </w:r>
-            <w:proofErr w:type="spellStart"/>
+              <w:t>The eCL logs having CSR value ‘</w:t>
+            </w:r>
             <w:r>
               <w:rPr>
                 <w:rFonts w:asciiTheme="minorHAnsi" w:hAnsiTheme="minorHAnsi"/>
@@ -2000,7 +2021,6 @@
               </w:rPr>
               <w:t>paynde</w:t>
             </w:r>
-            <w:proofErr w:type="spellEnd"/>
             <w:r>
               <w:rPr>
                 <w:rFonts w:asciiTheme="minorHAnsi" w:hAnsiTheme="minorHAnsi"/>
@@ -2098,73 +2118,8 @@
                 <w:rFonts w:asciiTheme="minorHAnsi" w:hAnsiTheme="minorHAnsi"/>
                 <w:bCs/>
               </w:rPr>
-              <w:t xml:space="preserve">Update record for </w:t>
-            </w:r>
-            <w:proofErr w:type="spellStart"/>
-            <w:r>
-              <w:rPr>
-                <w:rFonts w:asciiTheme="minorHAnsi" w:hAnsiTheme="minorHAnsi"/>
-                <w:bCs/>
-              </w:rPr>
-              <w:t>debra</w:t>
-            </w:r>
-            <w:proofErr w:type="spellEnd"/>
-            <w:r>
-              <w:rPr>
-                <w:rFonts w:asciiTheme="minorHAnsi" w:hAnsiTheme="minorHAnsi"/>
-                <w:bCs/>
-              </w:rPr>
-              <w:t xml:space="preserve"> </w:t>
-            </w:r>
-            <w:proofErr w:type="spellStart"/>
-            <w:r>
-              <w:rPr>
-                <w:rFonts w:asciiTheme="minorHAnsi" w:hAnsiTheme="minorHAnsi"/>
-                <w:bCs/>
-              </w:rPr>
-              <w:t>payne</w:t>
-            </w:r>
-            <w:proofErr w:type="spellEnd"/>
-            <w:r>
-              <w:rPr>
-                <w:rFonts w:asciiTheme="minorHAnsi" w:hAnsiTheme="minorHAnsi"/>
-                <w:bCs/>
-              </w:rPr>
-              <w:t xml:space="preserve"> in the PS Employee file to update </w:t>
-            </w:r>
-            <w:proofErr w:type="spellStart"/>
-            <w:r>
-              <w:rPr>
-                <w:rFonts w:asciiTheme="minorHAnsi" w:hAnsiTheme="minorHAnsi"/>
-                <w:bCs/>
-              </w:rPr>
-              <w:t>lanid</w:t>
-            </w:r>
-            <w:proofErr w:type="spellEnd"/>
-            <w:r>
-              <w:rPr>
-                <w:rFonts w:asciiTheme="minorHAnsi" w:hAnsiTheme="minorHAnsi"/>
-                <w:bCs/>
-              </w:rPr>
-              <w:t xml:space="preserve"> to </w:t>
-            </w:r>
-            <w:proofErr w:type="spellStart"/>
-            <w:r>
-              <w:rPr>
-                <w:rFonts w:asciiTheme="minorHAnsi" w:hAnsiTheme="minorHAnsi"/>
-                <w:bCs/>
-              </w:rPr>
-              <w:t>debra.payne</w:t>
-            </w:r>
-            <w:proofErr w:type="spellEnd"/>
-            <w:r>
-              <w:rPr>
-                <w:rFonts w:asciiTheme="minorHAnsi" w:hAnsiTheme="minorHAnsi"/>
-                <w:bCs/>
-              </w:rPr>
-              <w:t xml:space="preserve"> from ‘</w:t>
-            </w:r>
-            <w:proofErr w:type="spellStart"/>
+              <w:t>Update record for debra payne in the PS Employee file to update lanid to debra.payne from ‘</w:t>
+            </w:r>
             <w:r>
               <w:rPr>
                 <w:rFonts w:asciiTheme="minorHAnsi" w:hAnsiTheme="minorHAnsi"/>
@@ -2172,7 +2127,6 @@
               </w:rPr>
               <w:t>paynde</w:t>
             </w:r>
-            <w:proofErr w:type="spellEnd"/>
             <w:r>
               <w:rPr>
                 <w:rFonts w:asciiTheme="minorHAnsi" w:hAnsiTheme="minorHAnsi"/>
@@ -2463,7 +2417,7 @@
           <w:numId w:val="3"/>
         </w:numPr>
       </w:pPr>
-      <w:bookmarkStart w:id="18" w:name="_Toc429046797"/>
+      <w:bookmarkStart w:id="17" w:name="_Toc451335621"/>
       <w:r>
         <w:t>SCR 12</w:t>
       </w:r>
@@ -2474,20 +2428,12 @@
         <w:t xml:space="preserve"> - </w:t>
       </w:r>
       <w:r>
-        <w:t xml:space="preserve">Fix employee ID </w:t>
-      </w:r>
-      <w:proofErr w:type="gramStart"/>
-      <w:r>
-        <w:t>To</w:t>
-      </w:r>
-      <w:proofErr w:type="gramEnd"/>
-      <w:r>
-        <w:t xml:space="preserve"> LAN</w:t>
+        <w:t>Fix employee ID To LAN</w:t>
       </w:r>
       <w:r>
         <w:t xml:space="preserve"> ID Process</w:t>
       </w:r>
-      <w:bookmarkEnd w:id="18"/>
+      <w:bookmarkEnd w:id="17"/>
     </w:p>
     <w:p/>
     <w:tbl>
@@ -2615,39 +2561,37 @@
                 <w:sz w:val="22"/>
                 <w:szCs w:val="22"/>
               </w:rPr>
-              <w:t xml:space="preserve">The </w:t>
-            </w:r>
-            <w:proofErr w:type="spellStart"/>
-            <w:r>
+              <w:t>The Employee_Hierarchy Load process is failing on the update to the Employee ID To Lan ID process step. The logic for the initial population of the table and maintenance has been revised to use a different approach.</w:t>
+            </w:r>
+          </w:p>
+          <w:p>
+            <w:pPr>
               <w:rPr>
                 <w:sz w:val="22"/>
                 <w:szCs w:val="22"/>
               </w:rPr>
-              <w:t>Employee_Hierarchy</w:t>
-            </w:r>
-            <w:proofErr w:type="spellEnd"/>
+            </w:pPr>
             <w:r>
               <w:rPr>
                 <w:sz w:val="22"/>
                 <w:szCs w:val="22"/>
               </w:rPr>
-              <w:t xml:space="preserve"> Load process is failing on the update to the Employee ID To </w:t>
-            </w:r>
-            <w:proofErr w:type="spellStart"/>
-            <w:r>
+              <w:t>The Employee Hierarchy table had to be cleaned up prior to Populating and maintaining the Employee ID TO lan ID Table.</w:t>
+            </w:r>
+          </w:p>
+          <w:p>
+            <w:pPr>
               <w:rPr>
                 <w:sz w:val="22"/>
                 <w:szCs w:val="22"/>
               </w:rPr>
-              <w:t>Lan</w:t>
-            </w:r>
-            <w:proofErr w:type="spellEnd"/>
+            </w:pPr>
             <w:r>
               <w:rPr>
                 <w:sz w:val="22"/>
                 <w:szCs w:val="22"/>
               </w:rPr>
-              <w:t xml:space="preserve"> ID process step. The logic for the initial population of the table and maintenance has been revised to use a different approach.</w:t>
+              <w:t>The cleanup steps are documented in a different document.</w:t>
             </w:r>
           </w:p>
           <w:p>
@@ -2662,69 +2606,7 @@
                 <w:sz w:val="22"/>
                 <w:szCs w:val="22"/>
               </w:rPr>
-              <w:t xml:space="preserve">The Employee Hierarchy table had to be cleaned up prior to Populating and maintaining the Employee ID TO </w:t>
-            </w:r>
-            <w:proofErr w:type="spellStart"/>
-            <w:r>
-              <w:rPr>
-                <w:sz w:val="22"/>
-                <w:szCs w:val="22"/>
-              </w:rPr>
-              <w:t>lan</w:t>
-            </w:r>
-            <w:proofErr w:type="spellEnd"/>
-            <w:r>
-              <w:rPr>
-                <w:sz w:val="22"/>
-                <w:szCs w:val="22"/>
-              </w:rPr>
-              <w:t xml:space="preserve"> ID Table.</w:t>
-            </w:r>
-          </w:p>
-          <w:p>
-            <w:pPr>
-              <w:rPr>
-                <w:sz w:val="22"/>
-                <w:szCs w:val="22"/>
-              </w:rPr>
-            </w:pPr>
-            <w:r>
-              <w:rPr>
-                <w:sz w:val="22"/>
-                <w:szCs w:val="22"/>
-              </w:rPr>
-              <w:t>The cleanup steps are documented in a different document.</w:t>
-            </w:r>
-          </w:p>
-          <w:p>
-            <w:pPr>
-              <w:rPr>
-                <w:sz w:val="22"/>
-                <w:szCs w:val="22"/>
-              </w:rPr>
-            </w:pPr>
-            <w:r>
-              <w:rPr>
-                <w:sz w:val="22"/>
-                <w:szCs w:val="22"/>
-              </w:rPr>
-              <w:t xml:space="preserve">This unit test case is only for the Ongoing maintenance of the Employee ID TO </w:t>
-            </w:r>
-            <w:proofErr w:type="spellStart"/>
-            <w:r>
-              <w:rPr>
-                <w:sz w:val="22"/>
-                <w:szCs w:val="22"/>
-              </w:rPr>
-              <w:t>Lan</w:t>
-            </w:r>
-            <w:proofErr w:type="spellEnd"/>
-            <w:r>
-              <w:rPr>
-                <w:sz w:val="22"/>
-                <w:szCs w:val="22"/>
-              </w:rPr>
-              <w:t xml:space="preserve"> ID table.</w:t>
+              <w:t>This unit test case is only for the Ongoing maintenance of the Employee ID TO Lan ID table.</w:t>
             </w:r>
           </w:p>
           <w:p>
@@ -2773,21 +2655,7 @@
               <w:rPr>
                 <w:rFonts w:ascii="Times New Roman" w:hAnsi="Times New Roman" w:cs="Times New Roman"/>
               </w:rPr>
-              <w:t xml:space="preserve">Assign End date for Employee ID To </w:t>
-            </w:r>
-            <w:proofErr w:type="spellStart"/>
-            <w:r>
-              <w:rPr>
-                <w:rFonts w:ascii="Times New Roman" w:hAnsi="Times New Roman" w:cs="Times New Roman"/>
-              </w:rPr>
-              <w:t>lan</w:t>
-            </w:r>
-            <w:proofErr w:type="spellEnd"/>
-            <w:r>
-              <w:rPr>
-                <w:rFonts w:ascii="Times New Roman" w:hAnsi="Times New Roman" w:cs="Times New Roman"/>
-              </w:rPr>
-              <w:t xml:space="preserve"> ID pairs for Termed employees</w:t>
+              <w:t>Assign End date for Employee ID To lan ID pairs for Termed employees</w:t>
             </w:r>
           </w:p>
           <w:p>
@@ -2829,16 +2697,8 @@
               <w:rPr>
                 <w:rFonts w:ascii="Times New Roman" w:hAnsi="Times New Roman" w:cs="Times New Roman"/>
               </w:rPr>
-              <w:t xml:space="preserve">Employee ID To </w:t>
-            </w:r>
-            <w:proofErr w:type="spellStart"/>
-            <w:r>
-              <w:rPr>
-                <w:rFonts w:ascii="Times New Roman" w:hAnsi="Times New Roman" w:cs="Times New Roman"/>
-              </w:rPr>
-              <w:t>Lan</w:t>
-            </w:r>
-            <w:proofErr w:type="spellEnd"/>
+              <w:t>Employee ID To Lan</w:t>
+            </w:r>
             <w:r>
               <w:rPr>
                 <w:rFonts w:ascii="Times New Roman" w:hAnsi="Times New Roman" w:cs="Times New Roman"/>
@@ -2861,21 +2721,7 @@
               <w:rPr>
                 <w:rFonts w:ascii="Times New Roman" w:hAnsi="Times New Roman" w:cs="Times New Roman"/>
               </w:rPr>
-              <w:t xml:space="preserve">Insert an employee ID To </w:t>
-            </w:r>
-            <w:proofErr w:type="spellStart"/>
-            <w:r>
-              <w:rPr>
-                <w:rFonts w:ascii="Times New Roman" w:hAnsi="Times New Roman" w:cs="Times New Roman"/>
-              </w:rPr>
-              <w:t>lan</w:t>
-            </w:r>
-            <w:proofErr w:type="spellEnd"/>
-            <w:r>
-              <w:rPr>
-                <w:rFonts w:ascii="Times New Roman" w:hAnsi="Times New Roman" w:cs="Times New Roman"/>
-              </w:rPr>
-              <w:t xml:space="preserve"> ID link record for a Re</w:t>
+              <w:t>Insert an employee ID To lan ID link record for a Re</w:t>
             </w:r>
             <w:r>
               <w:rPr>
@@ -2940,21 +2786,77 @@
                 <w:szCs w:val="22"/>
               </w:rPr>
             </w:pPr>
-            <w:proofErr w:type="spellStart"/>
             <w:r>
               <w:rPr>
                 <w:sz w:val="22"/>
                 <w:szCs w:val="22"/>
               </w:rPr>
-              <w:t>eCoaching_Dev</w:t>
-            </w:r>
-            <w:proofErr w:type="spellEnd"/>
-            <w:r>
+              <w:t xml:space="preserve">eCoaching_Dev database on vrivfssdbt02\scord01,1437 </w:t>
+            </w:r>
+          </w:p>
+        </w:tc>
+      </w:tr>
+      <w:tr>
+        <w:tc>
+          <w:tcPr>
+            <w:tcW w:w="2549" w:type="dxa"/>
+          </w:tcPr>
+          <w:p>
+            <w:pPr>
               <w:rPr>
                 <w:sz w:val="22"/>
                 <w:szCs w:val="22"/>
               </w:rPr>
-              <w:t xml:space="preserve"> database on vrivfssdbt02\scord01,1437 </w:t>
+            </w:pPr>
+            <w:r>
+              <w:rPr>
+                <w:sz w:val="22"/>
+                <w:szCs w:val="22"/>
+              </w:rPr>
+              <w:t>Code Modules created/updated</w:t>
+            </w:r>
+          </w:p>
+        </w:tc>
+        <w:tc>
+          <w:tcPr>
+            <w:tcW w:w="10455" w:type="dxa"/>
+          </w:tcPr>
+          <w:p>
+            <w:pPr>
+              <w:rPr>
+                <w:sz w:val="22"/>
+                <w:szCs w:val="22"/>
+              </w:rPr>
+            </w:pPr>
+            <w:r>
+              <w:rPr>
+                <w:rFonts w:ascii="Courier New" w:hAnsi="Courier New" w:cs="Courier New"/>
+                <w:noProof/>
+                <w:color w:val="0000FF"/>
+              </w:rPr>
+              <w:t>PROCEDURE</w:t>
+            </w:r>
+            <w:r>
+              <w:rPr>
+                <w:rFonts w:ascii="Courier New" w:hAnsi="Courier New" w:cs="Courier New"/>
+                <w:noProof/>
+              </w:rPr>
+              <w:t xml:space="preserve"> [EC]</w:t>
+            </w:r>
+            <w:r>
+              <w:rPr>
+                <w:rFonts w:ascii="Courier New" w:hAnsi="Courier New" w:cs="Courier New"/>
+                <w:noProof/>
+                <w:color w:val="808080"/>
+              </w:rPr>
+              <w:t>.</w:t>
+            </w:r>
+            <w:r>
+              <w:rPr>
+                <w:rFonts w:ascii="Courier New" w:hAnsi="Courier New" w:cs="Courier New"/>
+                <w:noProof/>
+              </w:rPr>
+              <w:t>[sp_Update_EmployeeID_To_LanID]</w:t>
             </w:r>
           </w:p>
         </w:tc>
@@ -2976,7 +2878,7 @@
                 <w:sz w:val="22"/>
                 <w:szCs w:val="22"/>
               </w:rPr>
-              <w:t>Code Modules created/updated</w:t>
+              <w:t>Code doc</w:t>
             </w:r>
           </w:p>
         </w:tc>
@@ -2993,33 +2895,10 @@
             </w:pPr>
             <w:r>
               <w:rPr>
-                <w:rFonts w:ascii="Courier New" w:hAnsi="Courier New" w:cs="Courier New"/>
-                <w:noProof/>
-                <w:color w:val="0000FF"/>
-              </w:rPr>
-              <w:t>PROCEDURE</w:t>
-            </w:r>
-            <w:r>
-              <w:rPr>
-                <w:rFonts w:ascii="Courier New" w:hAnsi="Courier New" w:cs="Courier New"/>
-                <w:noProof/>
-              </w:rPr>
-              <w:t xml:space="preserve"> [EC]</w:t>
-            </w:r>
-            <w:r>
-              <w:rPr>
-                <w:rFonts w:ascii="Courier New" w:hAnsi="Courier New" w:cs="Courier New"/>
-                <w:noProof/>
-                <w:color w:val="808080"/>
-              </w:rPr>
-              <w:t>.</w:t>
-            </w:r>
-            <w:r>
-              <w:rPr>
-                <w:rFonts w:ascii="Courier New" w:hAnsi="Courier New" w:cs="Courier New"/>
-                <w:noProof/>
-              </w:rPr>
-              <w:t>[sp_Update_EmployeeID_To_LanID]</w:t>
+                <w:sz w:val="22"/>
+                <w:szCs w:val="22"/>
+              </w:rPr>
+              <w:t>CCO_eCoaching_EmployeeHierarchy_Load.sql</w:t>
             </w:r>
           </w:p>
         </w:tc>
@@ -3041,7 +2920,7 @@
                 <w:sz w:val="22"/>
                 <w:szCs w:val="22"/>
               </w:rPr>
-              <w:t>Code doc</w:t>
+              <w:t>Notes</w:t>
             </w:r>
           </w:p>
         </w:tc>
@@ -3056,88 +2935,12 @@
                 <w:szCs w:val="22"/>
               </w:rPr>
             </w:pPr>
-            <w:proofErr w:type="spellStart"/>
             <w:r>
               <w:rPr>
                 <w:sz w:val="22"/>
                 <w:szCs w:val="22"/>
               </w:rPr>
-              <w:t>CCO_eCoaching_EmployeeHierarchy_Load.sql</w:t>
-            </w:r>
-            <w:proofErr w:type="spellEnd"/>
-          </w:p>
-        </w:tc>
-      </w:tr>
-      <w:tr>
-        <w:tc>
-          <w:tcPr>
-            <w:tcW w:w="2549" w:type="dxa"/>
-          </w:tcPr>
-          <w:p>
-            <w:pPr>
-              <w:rPr>
-                <w:sz w:val="22"/>
-                <w:szCs w:val="22"/>
-              </w:rPr>
-            </w:pPr>
-            <w:r>
-              <w:rPr>
-                <w:sz w:val="22"/>
-                <w:szCs w:val="22"/>
-              </w:rPr>
-              <w:t>Notes</w:t>
-            </w:r>
-          </w:p>
-        </w:tc>
-        <w:tc>
-          <w:tcPr>
-            <w:tcW w:w="10455" w:type="dxa"/>
-          </w:tcPr>
-          <w:p>
-            <w:pPr>
-              <w:rPr>
-                <w:sz w:val="22"/>
-                <w:szCs w:val="22"/>
-              </w:rPr>
-            </w:pPr>
-            <w:r>
-              <w:rPr>
-                <w:sz w:val="22"/>
-                <w:szCs w:val="22"/>
-              </w:rPr>
-              <w:t xml:space="preserve">Manually edited Employee records in the </w:t>
-            </w:r>
-            <w:proofErr w:type="spellStart"/>
-            <w:r>
-              <w:rPr>
-                <w:sz w:val="22"/>
-                <w:szCs w:val="22"/>
-              </w:rPr>
-              <w:t>Employee_Hierarchy</w:t>
-            </w:r>
-            <w:proofErr w:type="spellEnd"/>
-            <w:r>
-              <w:rPr>
-                <w:sz w:val="22"/>
-                <w:szCs w:val="22"/>
-              </w:rPr>
-              <w:t xml:space="preserve"> and </w:t>
-            </w:r>
-            <w:proofErr w:type="spellStart"/>
-            <w:r>
-              <w:rPr>
-                <w:sz w:val="22"/>
-                <w:szCs w:val="22"/>
-              </w:rPr>
-              <w:t>Employee_Hierarchy_Staging</w:t>
-            </w:r>
-            <w:proofErr w:type="spellEnd"/>
-            <w:r>
-              <w:rPr>
-                <w:sz w:val="22"/>
-                <w:szCs w:val="22"/>
-              </w:rPr>
-              <w:t xml:space="preserve"> tables to </w:t>
+              <w:t xml:space="preserve">Manually edited Employee records in the Employee_Hierarchy and Employee_Hierarchy_Staging tables to </w:t>
             </w:r>
           </w:p>
           <w:p>
@@ -3198,6 +3001,7 @@
               </w:rPr>
             </w:pPr>
             <w:r>
+              <w:lastRenderedPageBreak/>
               <w:t>TEST#</w:t>
             </w:r>
           </w:p>
@@ -3296,7 +3100,6 @@
                 <w:rFonts w:asciiTheme="minorHAnsi" w:hAnsiTheme="minorHAnsi"/>
                 <w:bCs/>
               </w:rPr>
-              <w:lastRenderedPageBreak/>
               <w:t>2.1</w:t>
             </w:r>
             <w:r>
@@ -4031,39 +3834,7 @@
                 <w:rFonts w:asciiTheme="minorHAnsi" w:hAnsiTheme="minorHAnsi"/>
                 <w:bCs/>
               </w:rPr>
-              <w:t xml:space="preserve">Repeated test with an Employee having 2 open ended records. One for </w:t>
-            </w:r>
-            <w:proofErr w:type="spellStart"/>
-            <w:r>
-              <w:rPr>
-                <w:rFonts w:asciiTheme="minorHAnsi" w:hAnsiTheme="minorHAnsi"/>
-                <w:bCs/>
-              </w:rPr>
-              <w:t>VNGt</w:t>
-            </w:r>
-            <w:proofErr w:type="spellEnd"/>
-            <w:r>
-              <w:rPr>
-                <w:rFonts w:asciiTheme="minorHAnsi" w:hAnsiTheme="minorHAnsi"/>
-                <w:bCs/>
-              </w:rPr>
-              <w:t xml:space="preserve"> and one for </w:t>
-            </w:r>
-            <w:proofErr w:type="spellStart"/>
-            <w:r>
-              <w:rPr>
-                <w:rFonts w:asciiTheme="minorHAnsi" w:hAnsiTheme="minorHAnsi"/>
-                <w:bCs/>
-              </w:rPr>
-              <w:t>AD.local</w:t>
-            </w:r>
-            <w:proofErr w:type="spellEnd"/>
-            <w:r>
-              <w:rPr>
-                <w:rFonts w:asciiTheme="minorHAnsi" w:hAnsiTheme="minorHAnsi"/>
-                <w:bCs/>
-              </w:rPr>
-              <w:t>.</w:t>
+              <w:t>Repeated test with an Employee having 2 open ended records. One for VNGt and one for AD.local.</w:t>
             </w:r>
           </w:p>
           <w:p>
@@ -4466,23 +4237,7 @@
                 <w:rFonts w:asciiTheme="minorHAnsi" w:hAnsiTheme="minorHAnsi"/>
                 <w:bCs/>
               </w:rPr>
-              <w:t>Run the update part 1 from PROCEDURE [EC].[</w:t>
-            </w:r>
-            <w:proofErr w:type="spellStart"/>
-            <w:r>
-              <w:rPr>
-                <w:rFonts w:asciiTheme="minorHAnsi" w:hAnsiTheme="minorHAnsi"/>
-                <w:bCs/>
-              </w:rPr>
-              <w:t>sp_Update_EmployeeID_To_LanID</w:t>
-            </w:r>
-            <w:proofErr w:type="spellEnd"/>
-            <w:r>
-              <w:rPr>
-                <w:rFonts w:asciiTheme="minorHAnsi" w:hAnsiTheme="minorHAnsi"/>
-                <w:bCs/>
-              </w:rPr>
-              <w:t>]</w:t>
+              <w:t>Run the update part 1 from PROCEDURE [EC].[sp_Update_EmployeeID_To_LanID]</w:t>
             </w:r>
           </w:p>
           <w:p>
@@ -5380,55 +5135,7 @@
                 <w:rFonts w:asciiTheme="minorHAnsi" w:hAnsiTheme="minorHAnsi"/>
                 <w:bCs/>
               </w:rPr>
-              <w:t xml:space="preserve">I record for </w:t>
-            </w:r>
-            <w:proofErr w:type="spellStart"/>
-            <w:r>
-              <w:rPr>
-                <w:rFonts w:asciiTheme="minorHAnsi" w:hAnsiTheme="minorHAnsi"/>
-                <w:bCs/>
-              </w:rPr>
-              <w:t>Emp</w:t>
-            </w:r>
-            <w:proofErr w:type="spellEnd"/>
-            <w:r>
-              <w:rPr>
-                <w:rFonts w:asciiTheme="minorHAnsi" w:hAnsiTheme="minorHAnsi"/>
-                <w:bCs/>
-              </w:rPr>
-              <w:t xml:space="preserve"> ID ‘777777’ and </w:t>
-            </w:r>
-            <w:proofErr w:type="spellStart"/>
-            <w:r>
-              <w:rPr>
-                <w:rFonts w:asciiTheme="minorHAnsi" w:hAnsiTheme="minorHAnsi"/>
-                <w:bCs/>
-              </w:rPr>
-              <w:t>lan</w:t>
-            </w:r>
-            <w:proofErr w:type="spellEnd"/>
-            <w:r>
-              <w:rPr>
-                <w:rFonts w:asciiTheme="minorHAnsi" w:hAnsiTheme="minorHAnsi"/>
-                <w:bCs/>
-              </w:rPr>
-              <w:t xml:space="preserve"> id ‘</w:t>
-            </w:r>
-            <w:proofErr w:type="spellStart"/>
-            <w:r>
-              <w:rPr>
-                <w:rFonts w:asciiTheme="minorHAnsi" w:hAnsiTheme="minorHAnsi"/>
-                <w:bCs/>
-              </w:rPr>
-              <w:t>My.Test</w:t>
-            </w:r>
-            <w:proofErr w:type="spellEnd"/>
-            <w:r>
-              <w:rPr>
-                <w:rFonts w:asciiTheme="minorHAnsi" w:hAnsiTheme="minorHAnsi"/>
-                <w:bCs/>
-              </w:rPr>
-              <w:t>’</w:t>
+              <w:t>I record for Emp ID ‘777777’ and lan id ‘My.Test’</w:t>
             </w:r>
           </w:p>
           <w:p>
@@ -5522,62 +5229,30 @@
                 <w:rFonts w:asciiTheme="minorHAnsi" w:hAnsiTheme="minorHAnsi"/>
                 <w:bCs/>
               </w:rPr>
-              <w:t xml:space="preserve">Insert new record for new </w:t>
-            </w:r>
-            <w:proofErr w:type="spellStart"/>
-            <w:r>
-              <w:rPr>
-                <w:rFonts w:asciiTheme="minorHAnsi" w:hAnsiTheme="minorHAnsi"/>
-                <w:bCs/>
-              </w:rPr>
-              <w:t>lan</w:t>
-            </w:r>
-            <w:proofErr w:type="spellEnd"/>
-            <w:r>
-              <w:rPr>
-                <w:rFonts w:asciiTheme="minorHAnsi" w:hAnsiTheme="minorHAnsi"/>
-                <w:bCs/>
-              </w:rPr>
-              <w:t xml:space="preserve"> id for existing employee</w:t>
-            </w:r>
-          </w:p>
-          <w:p>
-            <w:pPr>
-              <w:rPr>
-                <w:rFonts w:asciiTheme="minorHAnsi" w:hAnsiTheme="minorHAnsi"/>
-                <w:bCs/>
-              </w:rPr>
-            </w:pPr>
-          </w:p>
-          <w:p>
-            <w:pPr>
-              <w:rPr>
-                <w:rFonts w:asciiTheme="minorHAnsi" w:hAnsiTheme="minorHAnsi"/>
-                <w:bCs/>
-              </w:rPr>
-            </w:pPr>
-            <w:r>
-              <w:rPr>
-                <w:rFonts w:asciiTheme="minorHAnsi" w:hAnsiTheme="minorHAnsi"/>
-                <w:bCs/>
-              </w:rPr>
-              <w:t xml:space="preserve">Update a record in the </w:t>
-            </w:r>
-            <w:proofErr w:type="spellStart"/>
-            <w:r>
-              <w:rPr>
-                <w:rFonts w:asciiTheme="minorHAnsi" w:hAnsiTheme="minorHAnsi"/>
-                <w:bCs/>
-              </w:rPr>
-              <w:t>lan</w:t>
-            </w:r>
-            <w:proofErr w:type="spellEnd"/>
-            <w:r>
-              <w:rPr>
-                <w:rFonts w:asciiTheme="minorHAnsi" w:hAnsiTheme="minorHAnsi"/>
-                <w:bCs/>
-              </w:rPr>
-              <w:t xml:space="preserve"> table to have the old convention Vangent id</w:t>
+              <w:t>Insert new record for new lan id for existing employee</w:t>
+            </w:r>
+          </w:p>
+          <w:p>
+            <w:pPr>
+              <w:rPr>
+                <w:rFonts w:asciiTheme="minorHAnsi" w:hAnsiTheme="minorHAnsi"/>
+                <w:bCs/>
+              </w:rPr>
+            </w:pPr>
+          </w:p>
+          <w:p>
+            <w:pPr>
+              <w:rPr>
+                <w:rFonts w:asciiTheme="minorHAnsi" w:hAnsiTheme="minorHAnsi"/>
+                <w:bCs/>
+              </w:rPr>
+            </w:pPr>
+            <w:r>
+              <w:rPr>
+                <w:rFonts w:asciiTheme="minorHAnsi" w:hAnsiTheme="minorHAnsi"/>
+                <w:bCs/>
+              </w:rPr>
+              <w:t>Update a record in the lan table to have the old convention Vangent id</w:t>
             </w:r>
           </w:p>
           <w:p>
@@ -5790,23 +5465,7 @@
                 <w:rFonts w:asciiTheme="minorHAnsi" w:hAnsiTheme="minorHAnsi"/>
                 <w:bCs/>
               </w:rPr>
-              <w:t xml:space="preserve">Queried E2L table for </w:t>
-            </w:r>
-            <w:proofErr w:type="spellStart"/>
-            <w:r>
-              <w:rPr>
-                <w:rFonts w:asciiTheme="minorHAnsi" w:hAnsiTheme="minorHAnsi"/>
-                <w:bCs/>
-              </w:rPr>
-              <w:t>employeeid</w:t>
-            </w:r>
-            <w:proofErr w:type="spellEnd"/>
-            <w:r>
-              <w:rPr>
-                <w:rFonts w:asciiTheme="minorHAnsi" w:hAnsiTheme="minorHAnsi"/>
-                <w:bCs/>
-              </w:rPr>
-              <w:t xml:space="preserve"> 345712</w:t>
+              <w:t>Queried E2L table for employeeid 345712</w:t>
             </w:r>
           </w:p>
           <w:p>
@@ -6207,23 +5866,7 @@
                 <w:rFonts w:asciiTheme="minorHAnsi" w:hAnsiTheme="minorHAnsi"/>
                 <w:bCs/>
               </w:rPr>
-              <w:t xml:space="preserve">And one newly inserted for </w:t>
-            </w:r>
-            <w:proofErr w:type="spellStart"/>
-            <w:r>
-              <w:rPr>
-                <w:rFonts w:asciiTheme="minorHAnsi" w:hAnsiTheme="minorHAnsi"/>
-                <w:bCs/>
-              </w:rPr>
-              <w:t>AD.local</w:t>
-            </w:r>
-            <w:proofErr w:type="spellEnd"/>
-            <w:r>
-              <w:rPr>
-                <w:rFonts w:asciiTheme="minorHAnsi" w:hAnsiTheme="minorHAnsi"/>
-                <w:bCs/>
-              </w:rPr>
-              <w:t xml:space="preserve"> account both having open ended end dates.</w:t>
+              <w:t>And one newly inserted for AD.local account both having open ended end dates.</w:t>
             </w:r>
           </w:p>
         </w:tc>
@@ -6317,23 +5960,7 @@
                 <w:rFonts w:asciiTheme="minorHAnsi" w:hAnsiTheme="minorHAnsi"/>
                 <w:bCs/>
               </w:rPr>
-              <w:t xml:space="preserve">Test for </w:t>
-            </w:r>
-            <w:proofErr w:type="spellStart"/>
-            <w:r>
-              <w:rPr>
-                <w:rFonts w:asciiTheme="minorHAnsi" w:hAnsiTheme="minorHAnsi"/>
-                <w:bCs/>
-              </w:rPr>
-              <w:t>ReHire</w:t>
-            </w:r>
-            <w:proofErr w:type="spellEnd"/>
-            <w:r>
-              <w:rPr>
-                <w:rFonts w:asciiTheme="minorHAnsi" w:hAnsiTheme="minorHAnsi"/>
-                <w:bCs/>
-              </w:rPr>
-              <w:t xml:space="preserve"> Insert</w:t>
+              <w:t>Test for ReHire Insert</w:t>
             </w:r>
           </w:p>
           <w:p>
@@ -7141,12 +6768,12 @@
           <w:numId w:val="3"/>
         </w:numPr>
       </w:pPr>
-      <w:bookmarkStart w:id="19" w:name="_Toc429046798"/>
+      <w:bookmarkStart w:id="18" w:name="_Toc451335622"/>
       <w:r>
         <w:lastRenderedPageBreak/>
         <w:t>SCR 12759 Handle apostrophes in Name and Email attributes</w:t>
       </w:r>
-      <w:bookmarkEnd w:id="19"/>
+      <w:bookmarkEnd w:id="18"/>
     </w:p>
     <w:p/>
     <w:tbl>
@@ -7234,15 +6861,7 @@
           </w:tcPr>
           <w:p>
             <w:r>
-              <w:t xml:space="preserve">The Employee records coming from PeopleSoft have apostrophes in name and email attributes which is causing issues in the dashboard and review pages. This SCR removed the </w:t>
-            </w:r>
-            <w:proofErr w:type="spellStart"/>
-            <w:r>
-              <w:t>aspostrophes</w:t>
-            </w:r>
-            <w:proofErr w:type="spellEnd"/>
-            <w:r>
-              <w:t xml:space="preserve"> from name attribute and doubles them in email address while updating and or inserting from staging table into employee Hierarchy table.</w:t>
+              <w:t>The Employee records coming from PeopleSoft have apostrophes in name and email attributes which is causing issues in the dashboard and review pages. This SCR removed the aspostrophes from name attribute and doubles them in email address while updating and or inserting from staging table into employee Hierarchy table.</w:t>
             </w:r>
           </w:p>
         </w:tc>
@@ -7263,13 +6882,8 @@
             <w:tcW w:w="10455" w:type="dxa"/>
           </w:tcPr>
           <w:p>
-            <w:proofErr w:type="spellStart"/>
-            <w:r>
-              <w:t>eCoaching_Dev</w:t>
-            </w:r>
-            <w:proofErr w:type="spellEnd"/>
-            <w:r>
-              <w:t xml:space="preserve"> database on vrivfssdbt02\scord01,1437 </w:t>
+            <w:r>
+              <w:t xml:space="preserve">eCoaching_Dev database on vrivfssdbt02\scord01,1437 </w:t>
             </w:r>
           </w:p>
         </w:tc>
@@ -7339,11 +6953,9 @@
             <w:tcW w:w="10455" w:type="dxa"/>
           </w:tcPr>
           <w:p>
-            <w:proofErr w:type="spellStart"/>
             <w:r>
               <w:t>CCO_eCoaching_EmployeeHierarchy_Load.sql</w:t>
             </w:r>
-            <w:proofErr w:type="spellEnd"/>
           </w:p>
         </w:tc>
       </w:tr>
@@ -9118,12 +8730,16 @@
           <w:numId w:val="3"/>
         </w:numPr>
       </w:pPr>
-      <w:bookmarkStart w:id="20" w:name="_Toc429046799"/>
+      <w:bookmarkStart w:id="19" w:name="_Toc451335623"/>
       <w:r>
-        <w:t>SCR 12759 Handle apostrophes in Name and Email attributes</w:t>
+        <w:t xml:space="preserve">TFS </w:t>
       </w:r>
-      <w:bookmarkEnd w:id="20"/>
+      <w:r>
+        <w:t xml:space="preserve"> 641 – Trim leading and Trailing spaces in Employee and Supervisor Ids in feeds.</w:t>
+      </w:r>
+      <w:bookmarkEnd w:id="19"/>
     </w:p>
+    <w:p/>
     <w:p/>
     <w:tbl>
       <w:tblPr>
@@ -9210,15 +8826,7 @@
           </w:tcPr>
           <w:p>
             <w:r>
-              <w:t xml:space="preserve">The Employee records coming from </w:t>
-            </w:r>
-            <w:proofErr w:type="spellStart"/>
-            <w:r>
-              <w:t>eWFM</w:t>
-            </w:r>
-            <w:proofErr w:type="spellEnd"/>
-            <w:r>
-              <w:t xml:space="preserve"> and PeopleSoft may have leading and trailing spaces in Employee Ids that results in mismatch of Ids from the UI code since UI is sensitive to the leading and trailing spaces. Instead of relying on the source systems to enter data correctly, this will be a proactive step to trim the Ids before use in the employee Hierarchy table.</w:t>
+              <w:t>The Employee records coming from eWFM and PeopleSoft may have leading and trailing spaces in Employee Ids that results in mismatch of Ids from the UI code since UI is sensitive to the leading and trailing spaces. Instead of relying on the source systems to enter data correctly, this will be a proactive step to trim the Ids before use in the employee Hierarchy table.</w:t>
             </w:r>
           </w:p>
         </w:tc>
@@ -9239,13 +8847,8 @@
             <w:tcW w:w="10455" w:type="dxa"/>
           </w:tcPr>
           <w:p>
-            <w:proofErr w:type="spellStart"/>
-            <w:r>
-              <w:t>eCoaching_Dev</w:t>
-            </w:r>
-            <w:proofErr w:type="spellEnd"/>
-            <w:r>
-              <w:t xml:space="preserve"> database on vrivfssdbt02\scord01,1437 </w:t>
+            <w:r>
+              <w:t xml:space="preserve">eCoaching_Dev database on vrivfssdbt02\scord01,1437 </w:t>
             </w:r>
           </w:p>
         </w:tc>
@@ -9257,7 +8860,11 @@
           </w:tcPr>
           <w:p>
             <w:r>
-              <w:t>Code Modules created/updated</w:t>
+              <w:t xml:space="preserve">Code Modules </w:t>
+            </w:r>
+            <w:r>
+              <w:lastRenderedPageBreak/>
+              <w:t>created/updated</w:t>
             </w:r>
           </w:p>
         </w:tc>
@@ -9272,6 +8879,7 @@
                 <w:noProof/>
                 <w:color w:val="0000FF"/>
               </w:rPr>
+              <w:lastRenderedPageBreak/>
               <w:t>PROCEDURE</w:t>
             </w:r>
             <w:r>
@@ -9306,7 +8914,6 @@
           </w:tcPr>
           <w:p>
             <w:r>
-              <w:lastRenderedPageBreak/>
               <w:t>Code doc</w:t>
             </w:r>
           </w:p>
@@ -9316,11 +8923,9 @@
             <w:tcW w:w="10455" w:type="dxa"/>
           </w:tcPr>
           <w:p>
-            <w:proofErr w:type="spellStart"/>
             <w:r>
               <w:t>CCO_eCoaching_EmployeeHierarchy_Load.sql</w:t>
             </w:r>
-            <w:proofErr w:type="spellEnd"/>
           </w:p>
         </w:tc>
       </w:tr>
@@ -11800,6 +11405,7 @@
                 <w:noProof/>
                 <w:color w:val="0000FF"/>
               </w:rPr>
+              <w:lastRenderedPageBreak/>
               <w:t xml:space="preserve">     </w:t>
             </w:r>
             <w:r>
@@ -12029,7 +11635,6 @@
                 <w:noProof/>
                 <w:color w:val="808080"/>
               </w:rPr>
-              <w:lastRenderedPageBreak/>
               <w:t>OR</w:t>
             </w:r>
           </w:p>
@@ -14312,6 +13917,7 @@
                 <w:noProof/>
                 <w:color w:val="0000FF"/>
               </w:rPr>
+              <w:lastRenderedPageBreak/>
               <w:t>set</w:t>
             </w:r>
             <w:r>
@@ -14361,7 +13967,6 @@
                 <w:noProof/>
                 <w:color w:val="0000FF"/>
               </w:rPr>
-              <w:lastRenderedPageBreak/>
               <w:t>Where</w:t>
             </w:r>
             <w:r>
@@ -15304,39 +14909,7 @@
                 <w:rFonts w:asciiTheme="minorHAnsi" w:hAnsiTheme="minorHAnsi"/>
                 <w:bCs/>
               </w:rPr>
-              <w:t xml:space="preserve">--Then rerun the 3 </w:t>
-            </w:r>
-            <w:proofErr w:type="spellStart"/>
-            <w:r>
-              <w:rPr>
-                <w:rFonts w:asciiTheme="minorHAnsi" w:hAnsiTheme="minorHAnsi"/>
-                <w:bCs/>
-              </w:rPr>
-              <w:t>stms</w:t>
-            </w:r>
-            <w:proofErr w:type="spellEnd"/>
-            <w:r>
-              <w:rPr>
-                <w:rFonts w:asciiTheme="minorHAnsi" w:hAnsiTheme="minorHAnsi"/>
-                <w:bCs/>
-              </w:rPr>
-              <w:t xml:space="preserve"> from step1 </w:t>
-            </w:r>
-            <w:proofErr w:type="spellStart"/>
-            <w:r>
-              <w:rPr>
-                <w:rFonts w:asciiTheme="minorHAnsi" w:hAnsiTheme="minorHAnsi"/>
-                <w:bCs/>
-              </w:rPr>
-              <w:t>sql</w:t>
-            </w:r>
-            <w:proofErr w:type="spellEnd"/>
-            <w:r>
-              <w:rPr>
-                <w:rFonts w:asciiTheme="minorHAnsi" w:hAnsiTheme="minorHAnsi"/>
-                <w:bCs/>
-              </w:rPr>
-              <w:t xml:space="preserve"> from test setup</w:t>
+              <w:t>--Then rerun the 3 stms from step1 sql from test setup</w:t>
             </w:r>
           </w:p>
           <w:p>
@@ -15414,10 +14987,986 @@
       </w:tr>
     </w:tbl>
     <w:p/>
+    <w:p/>
+    <w:p>
+      <w:pPr>
+        <w:pStyle w:val="Heading2"/>
+        <w:numPr>
+          <w:ilvl w:val="0"/>
+          <w:numId w:val="3"/>
+        </w:numPr>
+      </w:pPr>
+      <w:bookmarkStart w:id="20" w:name="_Toc451335624"/>
+      <w:r>
+        <w:t>TFS 2332 – Supplementary file for HR Employees</w:t>
+      </w:r>
+      <w:bookmarkEnd w:id="20"/>
+    </w:p>
+    <w:p/>
+    <w:p/>
+    <w:tbl>
+      <w:tblPr>
+        <w:tblW w:w="0" w:type="auto"/>
+        <w:tblInd w:w="-612" w:type="dxa"/>
+        <w:tblBorders>
+          <w:top w:val="single" w:sz="4" w:space="0" w:color="auto"/>
+          <w:left w:val="single" w:sz="4" w:space="0" w:color="auto"/>
+          <w:bottom w:val="single" w:sz="4" w:space="0" w:color="auto"/>
+          <w:right w:val="single" w:sz="4" w:space="0" w:color="auto"/>
+          <w:insideH w:val="single" w:sz="4" w:space="0" w:color="auto"/>
+          <w:insideV w:val="single" w:sz="4" w:space="0" w:color="auto"/>
+        </w:tblBorders>
+        <w:tblLayout w:type="fixed"/>
+        <w:tblLook w:val="0000" w:firstRow="0" w:lastRow="0" w:firstColumn="0" w:lastColumn="0" w:noHBand="0" w:noVBand="0"/>
+      </w:tblPr>
+      <w:tblGrid>
+        <w:gridCol w:w="2549"/>
+        <w:gridCol w:w="10455"/>
+      </w:tblGrid>
+      <w:tr>
+        <w:trPr>
+          <w:tblHeader/>
+        </w:trPr>
+        <w:tc>
+          <w:tcPr>
+            <w:tcW w:w="2549" w:type="dxa"/>
+            <w:shd w:val="solid" w:color="auto" w:fill="000000"/>
+          </w:tcPr>
+          <w:p>
+            <w:r>
+              <w:t>Item</w:t>
+            </w:r>
+          </w:p>
+        </w:tc>
+        <w:tc>
+          <w:tcPr>
+            <w:tcW w:w="10455" w:type="dxa"/>
+            <w:shd w:val="solid" w:color="auto" w:fill="000000"/>
+          </w:tcPr>
+          <w:p>
+            <w:r>
+              <w:t>Description</w:t>
+            </w:r>
+          </w:p>
+        </w:tc>
+      </w:tr>
+      <w:tr>
+        <w:tc>
+          <w:tcPr>
+            <w:tcW w:w="2549" w:type="dxa"/>
+          </w:tcPr>
+          <w:p>
+            <w:r>
+              <w:t>Change Type</w:t>
+            </w:r>
+          </w:p>
+        </w:tc>
+        <w:tc>
+          <w:tcPr>
+            <w:tcW w:w="10455" w:type="dxa"/>
+          </w:tcPr>
+          <w:p>
+            <w:r>
+              <w:t>Change Request</w:t>
+            </w:r>
+          </w:p>
+        </w:tc>
+      </w:tr>
+      <w:tr>
+        <w:trPr>
+          <w:trHeight w:val="197"/>
+        </w:trPr>
+        <w:tc>
+          <w:tcPr>
+            <w:tcW w:w="2549" w:type="dxa"/>
+          </w:tcPr>
+          <w:p>
+            <w:r>
+              <w:t>Change Description</w:t>
+            </w:r>
+          </w:p>
+        </w:tc>
+        <w:tc>
+          <w:tcPr>
+            <w:tcW w:w="10455" w:type="dxa"/>
+          </w:tcPr>
+          <w:p>
+            <w:r>
+              <w:t>Process to use a supplementary file for HR team members to remove the dependency on corporate PeopleSoft team.</w:t>
+            </w:r>
+          </w:p>
+        </w:tc>
+      </w:tr>
+      <w:tr>
+        <w:tc>
+          <w:tcPr>
+            <w:tcW w:w="2549" w:type="dxa"/>
+          </w:tcPr>
+          <w:p>
+            <w:r>
+              <w:t>Test Environment</w:t>
+            </w:r>
+          </w:p>
+        </w:tc>
+        <w:tc>
+          <w:tcPr>
+            <w:tcW w:w="10455" w:type="dxa"/>
+          </w:tcPr>
+          <w:p>
+            <w:r>
+              <w:t xml:space="preserve">eCoaching_Dev database on vrivfssdbt02\scord01,1437 </w:t>
+            </w:r>
+          </w:p>
+        </w:tc>
+      </w:tr>
+      <w:tr>
+        <w:tc>
+          <w:tcPr>
+            <w:tcW w:w="2549" w:type="dxa"/>
+          </w:tcPr>
+          <w:p>
+            <w:r>
+              <w:t>Code Modules created/updated</w:t>
+            </w:r>
+          </w:p>
+        </w:tc>
+        <w:tc>
+          <w:tcPr>
+            <w:tcW w:w="10455" w:type="dxa"/>
+          </w:tcPr>
+          <w:p>
+            <w:r>
+              <w:t>Package - Employee_Hierarchy.dtsx</w:t>
+            </w:r>
+          </w:p>
+          <w:p>
+            <w:r>
+              <w:t>Table -</w:t>
+            </w:r>
+            <w:r>
+              <w:t xml:space="preserve"> </w:t>
+            </w:r>
+            <w:r>
+              <w:t>[EC].[HR_Hierarchy_Stage]</w:t>
+            </w:r>
+          </w:p>
+          <w:p>
+            <w:r>
+              <w:t>Procedure - [EC].[sp_Merge_HR_Employee_Hierarchy_Stage]</w:t>
+            </w:r>
+            <w:r>
+              <w:rPr>
+                <w:rFonts w:ascii="Courier New" w:hAnsi="Courier New" w:cs="Courier New"/>
+                <w:noProof/>
+                <w:color w:val="0000FF"/>
+              </w:rPr>
+              <w:t xml:space="preserve"> </w:t>
+            </w:r>
+          </w:p>
+        </w:tc>
+      </w:tr>
+      <w:tr>
+        <w:tc>
+          <w:tcPr>
+            <w:tcW w:w="2549" w:type="dxa"/>
+          </w:tcPr>
+          <w:p>
+            <w:r>
+              <w:t>Code doc</w:t>
+            </w:r>
+          </w:p>
+        </w:tc>
+        <w:tc>
+          <w:tcPr>
+            <w:tcW w:w="10455" w:type="dxa"/>
+          </w:tcPr>
+          <w:p>
+            <w:r>
+              <w:t>CCO_eCoaching_EmployeeHierarchy_Load.sql</w:t>
+            </w:r>
+          </w:p>
+        </w:tc>
+      </w:tr>
+      <w:tr>
+        <w:tc>
+          <w:tcPr>
+            <w:tcW w:w="2549" w:type="dxa"/>
+          </w:tcPr>
+          <w:p>
+            <w:r>
+              <w:t>Notes</w:t>
+            </w:r>
+          </w:p>
+        </w:tc>
+        <w:tc>
+          <w:tcPr>
+            <w:tcW w:w="10455" w:type="dxa"/>
+          </w:tcPr>
+          <w:p>
+            <w:r>
+              <w:t>Test setup</w:t>
+            </w:r>
+          </w:p>
+          <w:p>
+            <w:r>
+              <w:t>Have files ready to perform employee Hierarchy Load</w:t>
+            </w:r>
+          </w:p>
+          <w:p>
+            <w:pPr>
+              <w:rPr>
+                <w:rFonts w:asciiTheme="minorHAnsi" w:hAnsiTheme="minorHAnsi"/>
+                <w:bCs/>
+              </w:rPr>
+            </w:pPr>
+            <w:r>
+              <w:rPr>
+                <w:rFonts w:asciiTheme="minorHAnsi" w:hAnsiTheme="minorHAnsi"/>
+                <w:bCs/>
+              </w:rPr>
+              <w:t>PS employee file</w:t>
+            </w:r>
+          </w:p>
+          <w:p>
+            <w:pPr>
+              <w:rPr>
+                <w:rFonts w:asciiTheme="minorHAnsi" w:hAnsiTheme="minorHAnsi"/>
+                <w:bCs/>
+              </w:rPr>
+            </w:pPr>
+            <w:r>
+              <w:rPr>
+                <w:rFonts w:asciiTheme="minorHAnsi" w:hAnsiTheme="minorHAnsi"/>
+                <w:bCs/>
+              </w:rPr>
+              <w:t>Hr Employee File</w:t>
+            </w:r>
+          </w:p>
+          <w:p>
+            <w:pPr>
+              <w:rPr>
+                <w:rFonts w:asciiTheme="minorHAnsi" w:hAnsiTheme="minorHAnsi"/>
+                <w:bCs/>
+              </w:rPr>
+            </w:pPr>
+            <w:r>
+              <w:rPr>
+                <w:rFonts w:asciiTheme="minorHAnsi" w:hAnsiTheme="minorHAnsi"/>
+                <w:bCs/>
+              </w:rPr>
+              <w:t>eWFM Employee File</w:t>
+            </w:r>
+          </w:p>
+          <w:p/>
+          <w:p>
+            <w:r>
+              <w:t>Test a load.</w:t>
+            </w:r>
+          </w:p>
+        </w:tc>
+      </w:tr>
+    </w:tbl>
+    <w:p/>
+    <w:tbl>
+      <w:tblPr>
+        <w:tblW w:w="13500" w:type="dxa"/>
+        <w:tblInd w:w="-612" w:type="dxa"/>
+        <w:tblBorders>
+          <w:top w:val="double" w:sz="4" w:space="0" w:color="auto"/>
+          <w:left w:val="double" w:sz="4" w:space="0" w:color="auto"/>
+          <w:bottom w:val="double" w:sz="4" w:space="0" w:color="auto"/>
+          <w:right w:val="double" w:sz="4" w:space="0" w:color="auto"/>
+          <w:insideH w:val="single" w:sz="6" w:space="0" w:color="auto"/>
+          <w:insideV w:val="single" w:sz="6" w:space="0" w:color="auto"/>
+        </w:tblBorders>
+        <w:tblLayout w:type="fixed"/>
+        <w:tblLook w:val="0000" w:firstRow="0" w:lastRow="0" w:firstColumn="0" w:lastColumn="0" w:noHBand="0" w:noVBand="0"/>
+      </w:tblPr>
+      <w:tblGrid>
+        <w:gridCol w:w="900"/>
+        <w:gridCol w:w="3960"/>
+        <w:gridCol w:w="4500"/>
+        <w:gridCol w:w="1260"/>
+        <w:gridCol w:w="2880"/>
+      </w:tblGrid>
+      <w:tr>
+        <w:trPr>
+          <w:cantSplit/>
+          <w:tblHeader/>
+        </w:trPr>
+        <w:tc>
+          <w:tcPr>
+            <w:tcW w:w="900" w:type="dxa"/>
+            <w:shd w:val="clear" w:color="auto" w:fill="A6A6A6"/>
+          </w:tcPr>
+          <w:p>
+            <w:pPr>
+              <w:rPr>
+                <w:i/>
+              </w:rPr>
+            </w:pPr>
+            <w:r>
+              <w:t>TEST#</w:t>
+            </w:r>
+          </w:p>
+        </w:tc>
+        <w:tc>
+          <w:tcPr>
+            <w:tcW w:w="3960" w:type="dxa"/>
+            <w:shd w:val="clear" w:color="auto" w:fill="A6A6A6"/>
+          </w:tcPr>
+          <w:p>
+            <w:pPr>
+              <w:rPr>
+                <w:i/>
+              </w:rPr>
+            </w:pPr>
+            <w:r>
+              <w:t>ACTION</w:t>
+            </w:r>
+          </w:p>
+        </w:tc>
+        <w:tc>
+          <w:tcPr>
+            <w:tcW w:w="4500" w:type="dxa"/>
+            <w:shd w:val="clear" w:color="auto" w:fill="A6A6A6"/>
+          </w:tcPr>
+          <w:p>
+            <w:pPr>
+              <w:rPr>
+                <w:i/>
+              </w:rPr>
+            </w:pPr>
+            <w:r>
+              <w:t xml:space="preserve">EXPECTED RESULTS </w:t>
+            </w:r>
+          </w:p>
+        </w:tc>
+        <w:tc>
+          <w:tcPr>
+            <w:tcW w:w="1260" w:type="dxa"/>
+            <w:shd w:val="clear" w:color="auto" w:fill="A6A6A6"/>
+          </w:tcPr>
+          <w:p>
+            <w:pPr>
+              <w:rPr>
+                <w:i/>
+              </w:rPr>
+            </w:pPr>
+            <w:r>
+              <w:t>RESULTS</w:t>
+            </w:r>
+          </w:p>
+          <w:p>
+            <w:pPr>
+              <w:rPr>
+                <w:i/>
+              </w:rPr>
+            </w:pPr>
+            <w:r>
+              <w:t>P/F/I</w:t>
+            </w:r>
+          </w:p>
+        </w:tc>
+        <w:tc>
+          <w:tcPr>
+            <w:tcW w:w="2880" w:type="dxa"/>
+            <w:shd w:val="clear" w:color="auto" w:fill="A6A6A6"/>
+          </w:tcPr>
+          <w:p>
+            <w:pPr>
+              <w:rPr>
+                <w:i/>
+              </w:rPr>
+            </w:pPr>
+            <w:r>
+              <w:t>COMMENTS</w:t>
+            </w:r>
+          </w:p>
+        </w:tc>
+      </w:tr>
+      <w:tr>
+        <w:trPr>
+          <w:cantSplit/>
+        </w:trPr>
+        <w:tc>
+          <w:tcPr>
+            <w:tcW w:w="900" w:type="dxa"/>
+          </w:tcPr>
+          <w:p>
+            <w:pPr>
+              <w:rPr>
+                <w:rFonts w:asciiTheme="minorHAnsi" w:hAnsiTheme="minorHAnsi"/>
+                <w:bCs/>
+              </w:rPr>
+            </w:pPr>
+            <w:r>
+              <w:rPr>
+                <w:rFonts w:asciiTheme="minorHAnsi" w:hAnsiTheme="minorHAnsi"/>
+                <w:bCs/>
+              </w:rPr>
+              <w:t>5.1</w:t>
+            </w:r>
+          </w:p>
+        </w:tc>
+        <w:tc>
+          <w:tcPr>
+            <w:tcW w:w="3960" w:type="dxa"/>
+          </w:tcPr>
+          <w:p>
+            <w:pPr>
+              <w:rPr>
+                <w:rFonts w:asciiTheme="minorHAnsi" w:hAnsiTheme="minorHAnsi"/>
+                <w:bCs/>
+              </w:rPr>
+            </w:pPr>
+            <w:r>
+              <w:rPr>
+                <w:rFonts w:asciiTheme="minorHAnsi" w:hAnsiTheme="minorHAnsi"/>
+                <w:bCs/>
+              </w:rPr>
+              <w:t>Ran SQL agent Job Employee_Hierarchy</w:t>
+            </w:r>
+            <w:r>
+              <w:rPr>
+                <w:rFonts w:ascii="Courier New" w:hAnsi="Courier New" w:cs="Courier New"/>
+                <w:noProof/>
+              </w:rPr>
+              <w:t xml:space="preserve"> to load employee Hierarchy</w:t>
+            </w:r>
+          </w:p>
+        </w:tc>
+        <w:tc>
+          <w:tcPr>
+            <w:tcW w:w="4500" w:type="dxa"/>
+          </w:tcPr>
+          <w:p>
+            <w:pPr>
+              <w:rPr>
+                <w:rFonts w:asciiTheme="minorHAnsi" w:hAnsiTheme="minorHAnsi"/>
+                <w:bCs/>
+              </w:rPr>
+            </w:pPr>
+            <w:r>
+              <w:rPr>
+                <w:rFonts w:asciiTheme="minorHAnsi" w:hAnsiTheme="minorHAnsi"/>
+                <w:bCs/>
+              </w:rPr>
+              <w:t>File should load successfully picking up the HR records from file.</w:t>
+            </w:r>
+          </w:p>
+        </w:tc>
+        <w:tc>
+          <w:tcPr>
+            <w:tcW w:w="1260" w:type="dxa"/>
+          </w:tcPr>
+          <w:p>
+            <w:pPr>
+              <w:rPr>
+                <w:rFonts w:asciiTheme="minorHAnsi" w:hAnsiTheme="minorHAnsi"/>
+                <w:bCs/>
+              </w:rPr>
+            </w:pPr>
+            <w:r>
+              <w:rPr>
+                <w:rFonts w:asciiTheme="minorHAnsi" w:hAnsiTheme="minorHAnsi"/>
+                <w:bCs/>
+              </w:rPr>
+              <w:t>P</w:t>
+            </w:r>
+          </w:p>
+        </w:tc>
+        <w:tc>
+          <w:tcPr>
+            <w:tcW w:w="2880" w:type="dxa"/>
+          </w:tcPr>
+          <w:p>
+            <w:pPr>
+              <w:rPr>
+                <w:rFonts w:asciiTheme="minorHAnsi" w:hAnsiTheme="minorHAnsi"/>
+                <w:bCs/>
+              </w:rPr>
+            </w:pPr>
+          </w:p>
+        </w:tc>
+      </w:tr>
+      <w:tr>
+        <w:trPr>
+          <w:cantSplit/>
+        </w:trPr>
+        <w:tc>
+          <w:tcPr>
+            <w:tcW w:w="900" w:type="dxa"/>
+          </w:tcPr>
+          <w:p>
+            <w:pPr>
+              <w:rPr>
+                <w:i/>
+              </w:rPr>
+            </w:pPr>
+            <w:r>
+              <w:rPr>
+                <w:rFonts w:asciiTheme="minorHAnsi" w:hAnsiTheme="minorHAnsi"/>
+                <w:bCs/>
+              </w:rPr>
+              <w:t>5.</w:t>
+            </w:r>
+            <w:r>
+              <w:rPr>
+                <w:rFonts w:asciiTheme="minorHAnsi" w:hAnsiTheme="minorHAnsi"/>
+                <w:bCs/>
+              </w:rPr>
+              <w:t>2</w:t>
+            </w:r>
+          </w:p>
+        </w:tc>
+        <w:tc>
+          <w:tcPr>
+            <w:tcW w:w="3960" w:type="dxa"/>
+          </w:tcPr>
+          <w:p>
+            <w:pPr>
+              <w:rPr>
+                <w:rFonts w:asciiTheme="minorHAnsi" w:hAnsiTheme="minorHAnsi"/>
+                <w:bCs/>
+              </w:rPr>
+            </w:pPr>
+            <w:r>
+              <w:rPr>
+                <w:rFonts w:asciiTheme="minorHAnsi" w:hAnsiTheme="minorHAnsi"/>
+                <w:bCs/>
+              </w:rPr>
+              <w:t xml:space="preserve">Set An Active Employee in table to Inactive in </w:t>
+            </w:r>
+            <w:r>
+              <w:rPr>
+                <w:rFonts w:asciiTheme="minorHAnsi" w:hAnsiTheme="minorHAnsi"/>
+                <w:bCs/>
+              </w:rPr>
+              <w:t xml:space="preserve">HR </w:t>
+            </w:r>
+            <w:r>
+              <w:rPr>
+                <w:rFonts w:asciiTheme="minorHAnsi" w:hAnsiTheme="minorHAnsi"/>
+                <w:bCs/>
+              </w:rPr>
+              <w:t>file</w:t>
+            </w:r>
+          </w:p>
+          <w:p>
+            <w:pPr>
+              <w:overflowPunct/>
+              <w:textAlignment w:val="auto"/>
+              <w:rPr>
+                <w:rFonts w:asciiTheme="minorHAnsi" w:hAnsiTheme="minorHAnsi"/>
+                <w:bCs/>
+              </w:rPr>
+            </w:pPr>
+          </w:p>
+        </w:tc>
+        <w:tc>
+          <w:tcPr>
+            <w:tcW w:w="4500" w:type="dxa"/>
+          </w:tcPr>
+          <w:p>
+            <w:pPr>
+              <w:rPr>
+                <w:rFonts w:asciiTheme="minorHAnsi" w:hAnsiTheme="minorHAnsi"/>
+                <w:bCs/>
+              </w:rPr>
+            </w:pPr>
+            <w:r>
+              <w:rPr>
+                <w:rFonts w:asciiTheme="minorHAnsi" w:hAnsiTheme="minorHAnsi"/>
+                <w:bCs/>
+              </w:rPr>
+              <w:t>Employee record should be updated to Active = ‘T’ after Hierarchy load process</w:t>
+            </w:r>
+          </w:p>
+        </w:tc>
+        <w:tc>
+          <w:tcPr>
+            <w:tcW w:w="1260" w:type="dxa"/>
+          </w:tcPr>
+          <w:p>
+            <w:pPr>
+              <w:rPr>
+                <w:rFonts w:asciiTheme="minorHAnsi" w:hAnsiTheme="minorHAnsi"/>
+                <w:bCs/>
+              </w:rPr>
+            </w:pPr>
+            <w:r>
+              <w:rPr>
+                <w:rFonts w:asciiTheme="minorHAnsi" w:hAnsiTheme="minorHAnsi"/>
+                <w:bCs/>
+              </w:rPr>
+              <w:t>P</w:t>
+            </w:r>
+          </w:p>
+        </w:tc>
+        <w:tc>
+          <w:tcPr>
+            <w:tcW w:w="2880" w:type="dxa"/>
+          </w:tcPr>
+          <w:p>
+            <w:pPr>
+              <w:rPr>
+                <w:rFonts w:asciiTheme="minorHAnsi" w:hAnsiTheme="minorHAnsi"/>
+                <w:bCs/>
+              </w:rPr>
+            </w:pPr>
+          </w:p>
+        </w:tc>
+      </w:tr>
+      <w:tr>
+        <w:trPr>
+          <w:cantSplit/>
+        </w:trPr>
+        <w:tc>
+          <w:tcPr>
+            <w:tcW w:w="900" w:type="dxa"/>
+          </w:tcPr>
+          <w:p>
+            <w:pPr>
+              <w:rPr>
+                <w:i/>
+              </w:rPr>
+            </w:pPr>
+            <w:r>
+              <w:rPr>
+                <w:rFonts w:asciiTheme="minorHAnsi" w:hAnsiTheme="minorHAnsi"/>
+                <w:bCs/>
+              </w:rPr>
+              <w:lastRenderedPageBreak/>
+              <w:t>5</w:t>
+            </w:r>
+            <w:r>
+              <w:rPr>
+                <w:rFonts w:asciiTheme="minorHAnsi" w:hAnsiTheme="minorHAnsi"/>
+                <w:bCs/>
+              </w:rPr>
+              <w:t>3</w:t>
+            </w:r>
+          </w:p>
+        </w:tc>
+        <w:tc>
+          <w:tcPr>
+            <w:tcW w:w="3960" w:type="dxa"/>
+          </w:tcPr>
+          <w:p>
+            <w:pPr>
+              <w:rPr>
+                <w:rFonts w:asciiTheme="minorHAnsi" w:hAnsiTheme="minorHAnsi"/>
+                <w:bCs/>
+              </w:rPr>
+            </w:pPr>
+            <w:r>
+              <w:rPr>
+                <w:rFonts w:asciiTheme="minorHAnsi" w:hAnsiTheme="minorHAnsi"/>
+                <w:bCs/>
+              </w:rPr>
+              <w:t xml:space="preserve">Set An Inactive Employee in table to Active in </w:t>
+            </w:r>
+            <w:r>
+              <w:rPr>
+                <w:rFonts w:asciiTheme="minorHAnsi" w:hAnsiTheme="minorHAnsi"/>
+                <w:bCs/>
+              </w:rPr>
+              <w:t xml:space="preserve">HR </w:t>
+            </w:r>
+            <w:r>
+              <w:rPr>
+                <w:rFonts w:asciiTheme="minorHAnsi" w:hAnsiTheme="minorHAnsi"/>
+                <w:bCs/>
+              </w:rPr>
+              <w:t>file</w:t>
+            </w:r>
+          </w:p>
+          <w:p>
+            <w:pPr>
+              <w:overflowPunct/>
+              <w:textAlignment w:val="auto"/>
+              <w:rPr>
+                <w:rFonts w:asciiTheme="minorHAnsi" w:hAnsiTheme="minorHAnsi"/>
+                <w:bCs/>
+              </w:rPr>
+            </w:pPr>
+          </w:p>
+          <w:p>
+            <w:pPr>
+              <w:rPr>
+                <w:rFonts w:asciiTheme="minorHAnsi" w:hAnsiTheme="minorHAnsi"/>
+                <w:bCs/>
+              </w:rPr>
+            </w:pPr>
+          </w:p>
+        </w:tc>
+        <w:tc>
+          <w:tcPr>
+            <w:tcW w:w="4500" w:type="dxa"/>
+          </w:tcPr>
+          <w:p>
+            <w:pPr>
+              <w:rPr>
+                <w:rFonts w:asciiTheme="minorHAnsi" w:hAnsiTheme="minorHAnsi"/>
+                <w:bCs/>
+              </w:rPr>
+            </w:pPr>
+            <w:r>
+              <w:rPr>
+                <w:rFonts w:asciiTheme="minorHAnsi" w:hAnsiTheme="minorHAnsi"/>
+                <w:bCs/>
+              </w:rPr>
+              <w:t>Employee record should be updated to Active = ‘A’ after Hierarchy load process</w:t>
+            </w:r>
+          </w:p>
+        </w:tc>
+        <w:tc>
+          <w:tcPr>
+            <w:tcW w:w="1260" w:type="dxa"/>
+          </w:tcPr>
+          <w:p>
+            <w:pPr>
+              <w:rPr>
+                <w:rFonts w:asciiTheme="minorHAnsi" w:hAnsiTheme="minorHAnsi"/>
+                <w:bCs/>
+              </w:rPr>
+            </w:pPr>
+            <w:r>
+              <w:rPr>
+                <w:rFonts w:asciiTheme="minorHAnsi" w:hAnsiTheme="minorHAnsi"/>
+                <w:bCs/>
+              </w:rPr>
+              <w:t>P</w:t>
+            </w:r>
+          </w:p>
+        </w:tc>
+        <w:tc>
+          <w:tcPr>
+            <w:tcW w:w="2880" w:type="dxa"/>
+          </w:tcPr>
+          <w:p>
+            <w:pPr>
+              <w:rPr>
+                <w:rFonts w:asciiTheme="minorHAnsi" w:hAnsiTheme="minorHAnsi"/>
+                <w:bCs/>
+              </w:rPr>
+            </w:pPr>
+          </w:p>
+        </w:tc>
+      </w:tr>
+      <w:tr>
+        <w:trPr>
+          <w:cantSplit/>
+        </w:trPr>
+        <w:tc>
+          <w:tcPr>
+            <w:tcW w:w="900" w:type="dxa"/>
+          </w:tcPr>
+          <w:p>
+            <w:pPr>
+              <w:rPr>
+                <w:rFonts w:asciiTheme="minorHAnsi" w:hAnsiTheme="minorHAnsi"/>
+                <w:bCs/>
+              </w:rPr>
+            </w:pPr>
+            <w:r>
+              <w:rPr>
+                <w:rFonts w:asciiTheme="minorHAnsi" w:hAnsiTheme="minorHAnsi"/>
+                <w:bCs/>
+              </w:rPr>
+              <w:t>5.</w:t>
+            </w:r>
+            <w:r>
+              <w:rPr>
+                <w:rFonts w:asciiTheme="minorHAnsi" w:hAnsiTheme="minorHAnsi"/>
+                <w:bCs/>
+              </w:rPr>
+              <w:t>4</w:t>
+            </w:r>
+          </w:p>
+        </w:tc>
+        <w:tc>
+          <w:tcPr>
+            <w:tcW w:w="3960" w:type="dxa"/>
+          </w:tcPr>
+          <w:p>
+            <w:pPr>
+              <w:rPr>
+                <w:rFonts w:asciiTheme="minorHAnsi" w:hAnsiTheme="minorHAnsi"/>
+                <w:bCs/>
+              </w:rPr>
+            </w:pPr>
+            <w:r>
+              <w:rPr>
+                <w:rFonts w:asciiTheme="minorHAnsi" w:hAnsiTheme="minorHAnsi"/>
+                <w:bCs/>
+              </w:rPr>
+              <w:t>Remove an Active Employee in table from HR File</w:t>
+            </w:r>
+          </w:p>
+        </w:tc>
+        <w:tc>
+          <w:tcPr>
+            <w:tcW w:w="4500" w:type="dxa"/>
+          </w:tcPr>
+          <w:p>
+            <w:pPr>
+              <w:rPr>
+                <w:rFonts w:asciiTheme="minorHAnsi" w:hAnsiTheme="minorHAnsi"/>
+                <w:bCs/>
+              </w:rPr>
+            </w:pPr>
+            <w:r>
+              <w:rPr>
+                <w:rFonts w:asciiTheme="minorHAnsi" w:hAnsiTheme="minorHAnsi"/>
+                <w:bCs/>
+              </w:rPr>
+              <w:t>Employee record should be updated to Active = ‘T’ after Hierarchy load process</w:t>
+            </w:r>
+          </w:p>
+        </w:tc>
+        <w:tc>
+          <w:tcPr>
+            <w:tcW w:w="1260" w:type="dxa"/>
+          </w:tcPr>
+          <w:p>
+            <w:pPr>
+              <w:rPr>
+                <w:rFonts w:asciiTheme="minorHAnsi" w:hAnsiTheme="minorHAnsi"/>
+                <w:bCs/>
+              </w:rPr>
+            </w:pPr>
+            <w:r>
+              <w:rPr>
+                <w:rFonts w:asciiTheme="minorHAnsi" w:hAnsiTheme="minorHAnsi"/>
+                <w:bCs/>
+              </w:rPr>
+              <w:t>P</w:t>
+            </w:r>
+          </w:p>
+        </w:tc>
+        <w:tc>
+          <w:tcPr>
+            <w:tcW w:w="2880" w:type="dxa"/>
+          </w:tcPr>
+          <w:p>
+            <w:pPr>
+              <w:rPr>
+                <w:rFonts w:asciiTheme="minorHAnsi" w:hAnsiTheme="minorHAnsi"/>
+                <w:bCs/>
+              </w:rPr>
+            </w:pPr>
+          </w:p>
+        </w:tc>
+      </w:tr>
+      <w:tr>
+        <w:trPr>
+          <w:cantSplit/>
+        </w:trPr>
+        <w:tc>
+          <w:tcPr>
+            <w:tcW w:w="900" w:type="dxa"/>
+          </w:tcPr>
+          <w:p>
+            <w:pPr>
+              <w:rPr>
+                <w:rFonts w:asciiTheme="minorHAnsi" w:hAnsiTheme="minorHAnsi"/>
+                <w:bCs/>
+              </w:rPr>
+            </w:pPr>
+            <w:r>
+              <w:rPr>
+                <w:rFonts w:asciiTheme="minorHAnsi" w:hAnsiTheme="minorHAnsi"/>
+                <w:bCs/>
+              </w:rPr>
+              <w:t>5.5</w:t>
+            </w:r>
+          </w:p>
+        </w:tc>
+        <w:tc>
+          <w:tcPr>
+            <w:tcW w:w="3960" w:type="dxa"/>
+          </w:tcPr>
+          <w:p>
+            <w:pPr>
+              <w:rPr>
+                <w:rFonts w:asciiTheme="minorHAnsi" w:hAnsiTheme="minorHAnsi"/>
+                <w:bCs/>
+              </w:rPr>
+            </w:pPr>
+            <w:r>
+              <w:rPr>
+                <w:rFonts w:asciiTheme="minorHAnsi" w:hAnsiTheme="minorHAnsi"/>
+                <w:bCs/>
+              </w:rPr>
+              <w:t>HR File backup and remain in original directory</w:t>
+            </w:r>
+          </w:p>
+        </w:tc>
+        <w:tc>
+          <w:tcPr>
+            <w:tcW w:w="4500" w:type="dxa"/>
+          </w:tcPr>
+          <w:p>
+            <w:pPr>
+              <w:rPr>
+                <w:rFonts w:asciiTheme="minorHAnsi" w:hAnsiTheme="minorHAnsi"/>
+                <w:bCs/>
+              </w:rPr>
+            </w:pPr>
+            <w:r>
+              <w:rPr>
+                <w:rFonts w:asciiTheme="minorHAnsi" w:hAnsiTheme="minorHAnsi"/>
+                <w:bCs/>
+              </w:rPr>
+              <w:t>A copy of the file is stored in Backup directory while the original remains in original location.</w:t>
+            </w:r>
+            <w:bookmarkStart w:id="21" w:name="_GoBack"/>
+            <w:bookmarkEnd w:id="21"/>
+          </w:p>
+        </w:tc>
+        <w:tc>
+          <w:tcPr>
+            <w:tcW w:w="1260" w:type="dxa"/>
+          </w:tcPr>
+          <w:p>
+            <w:pPr>
+              <w:rPr>
+                <w:rFonts w:asciiTheme="minorHAnsi" w:hAnsiTheme="minorHAnsi"/>
+                <w:bCs/>
+              </w:rPr>
+            </w:pPr>
+            <w:r>
+              <w:rPr>
+                <w:rFonts w:asciiTheme="minorHAnsi" w:hAnsiTheme="minorHAnsi"/>
+                <w:bCs/>
+              </w:rPr>
+              <w:t>P</w:t>
+            </w:r>
+          </w:p>
+        </w:tc>
+        <w:tc>
+          <w:tcPr>
+            <w:tcW w:w="2880" w:type="dxa"/>
+          </w:tcPr>
+          <w:p>
+            <w:pPr>
+              <w:rPr>
+                <w:rFonts w:asciiTheme="minorHAnsi" w:hAnsiTheme="minorHAnsi"/>
+                <w:bCs/>
+              </w:rPr>
+            </w:pPr>
+          </w:p>
+        </w:tc>
+      </w:tr>
+    </w:tbl>
+    <w:p/>
+    <w:p/>
     <w:sectPr>
-      <w:headerReference w:type="default" r:id="rId9"/>
-      <w:footerReference w:type="default" r:id="rId10"/>
-      <w:footerReference w:type="first" r:id="rId11"/>
+      <w:headerReference w:type="default" r:id="rId8"/>
+      <w:footerReference w:type="default" r:id="rId9"/>
+      <w:footerReference w:type="first" r:id="rId10"/>
       <w:pgSz w:w="15840" w:h="12240" w:orient="landscape" w:code="1"/>
       <w:pgMar w:top="720" w:right="1080" w:bottom="720" w:left="1080" w:header="720" w:footer="720" w:gutter="0"/>
       <w:cols w:space="720"/>
@@ -15428,7 +15977,7 @@
 </file>
 
 <file path=word/endnotes.xml><?xml version="1.0" encoding="utf-8"?>
-<w:endnotes xmlns:wpc="http://schemas.microsoft.com/office/word/2010/wordprocessingCanvas" xmlns:mc="http://schemas.openxmlformats.org/markup-compatibility/2006" xmlns:o="urn:schemas-microsoft-com:office:office" xmlns:r="http://schemas.openxmlformats.org/officeDocument/2006/relationships" xmlns:m="http://schemas.openxmlformats.org/officeDocument/2006/math" xmlns:v="urn:schemas-microsoft-com:vml" xmlns:wp14="http://schemas.microsoft.com/office/word/2010/wordprocessingDrawing" xmlns:wp="http://schemas.openxmlformats.org/drawingml/2006/wordprocessingDrawing" xmlns:w10="urn:schemas-microsoft-com:office:word" xmlns:w="http://schemas.openxmlformats.org/wordprocessingml/2006/main" xmlns:w14="http://schemas.microsoft.com/office/word/2010/wordml" xmlns:wpg="http://schemas.microsoft.com/office/word/2010/wordprocessingGroup" xmlns:wpi="http://schemas.microsoft.com/office/word/2010/wordprocessingInk" xmlns:wne="http://schemas.microsoft.com/office/word/2006/wordml" xmlns:wps="http://schemas.microsoft.com/office/word/2010/wordprocessingShape" mc:Ignorable="w14 wp14">
+<w:endnotes xmlns:wpc="http://schemas.microsoft.com/office/word/2010/wordprocessingCanvas" xmlns:mc="http://schemas.openxmlformats.org/markup-compatibility/2006" xmlns:o="urn:schemas-microsoft-com:office:office" xmlns:r="http://schemas.openxmlformats.org/officeDocument/2006/relationships" xmlns:m="http://schemas.openxmlformats.org/officeDocument/2006/math" xmlns:v="urn:schemas-microsoft-com:vml" xmlns:wp14="http://schemas.microsoft.com/office/word/2010/wordprocessingDrawing" xmlns:wp="http://schemas.openxmlformats.org/drawingml/2006/wordprocessingDrawing" xmlns:w10="urn:schemas-microsoft-com:office:word" xmlns:w="http://schemas.openxmlformats.org/wordprocessingml/2006/main" xmlns:w14="http://schemas.microsoft.com/office/word/2010/wordml" xmlns:w15="http://schemas.microsoft.com/office/word/2012/wordml" xmlns:wpg="http://schemas.microsoft.com/office/word/2010/wordprocessingGroup" xmlns:wpi="http://schemas.microsoft.com/office/word/2010/wordprocessingInk" xmlns:wne="http://schemas.microsoft.com/office/word/2006/wordml" xmlns:wps="http://schemas.microsoft.com/office/word/2010/wordprocessingShape" mc:Ignorable="w14 w15 wp14">
   <w:endnote w:type="separator" w:id="-1">
     <w:p>
       <w:r>
@@ -15447,7 +15996,7 @@
 </file>
 
 <file path=word/footer1.xml><?xml version="1.0" encoding="utf-8"?>
-<w:ftr xmlns:wpc="http://schemas.microsoft.com/office/word/2010/wordprocessingCanvas" xmlns:mc="http://schemas.openxmlformats.org/markup-compatibility/2006" xmlns:o="urn:schemas-microsoft-com:office:office" xmlns:r="http://schemas.openxmlformats.org/officeDocument/2006/relationships" xmlns:m="http://schemas.openxmlformats.org/officeDocument/2006/math" xmlns:v="urn:schemas-microsoft-com:vml" xmlns:wp14="http://schemas.microsoft.com/office/word/2010/wordprocessingDrawing" xmlns:wp="http://schemas.openxmlformats.org/drawingml/2006/wordprocessingDrawing" xmlns:w10="urn:schemas-microsoft-com:office:word" xmlns:w="http://schemas.openxmlformats.org/wordprocessingml/2006/main" xmlns:w14="http://schemas.microsoft.com/office/word/2010/wordml" xmlns:wpg="http://schemas.microsoft.com/office/word/2010/wordprocessingGroup" xmlns:wpi="http://schemas.microsoft.com/office/word/2010/wordprocessingInk" xmlns:wne="http://schemas.microsoft.com/office/word/2006/wordml" xmlns:wps="http://schemas.microsoft.com/office/word/2010/wordprocessingShape" mc:Ignorable="w14 wp14">
+<w:ftr xmlns:wpc="http://schemas.microsoft.com/office/word/2010/wordprocessingCanvas" xmlns:mc="http://schemas.openxmlformats.org/markup-compatibility/2006" xmlns:o="urn:schemas-microsoft-com:office:office" xmlns:r="http://schemas.openxmlformats.org/officeDocument/2006/relationships" xmlns:m="http://schemas.openxmlformats.org/officeDocument/2006/math" xmlns:v="urn:schemas-microsoft-com:vml" xmlns:wp14="http://schemas.microsoft.com/office/word/2010/wordprocessingDrawing" xmlns:wp="http://schemas.openxmlformats.org/drawingml/2006/wordprocessingDrawing" xmlns:w10="urn:schemas-microsoft-com:office:word" xmlns:w="http://schemas.openxmlformats.org/wordprocessingml/2006/main" xmlns:w14="http://schemas.microsoft.com/office/word/2010/wordml" xmlns:w15="http://schemas.microsoft.com/office/word/2012/wordml" xmlns:wpg="http://schemas.microsoft.com/office/word/2010/wordprocessingGroup" xmlns:wpi="http://schemas.microsoft.com/office/word/2010/wordprocessingInk" xmlns:wne="http://schemas.microsoft.com/office/word/2006/wordml" xmlns:wps="http://schemas.microsoft.com/office/word/2010/wordprocessingShape" mc:Ignorable="w14 w15 wp14">
   <w:p>
     <w:pPr>
       <w:pStyle w:val="CommentText"/>
@@ -15568,7 +16117,7 @@
         <w:sz w:val="18"/>
         <w:szCs w:val="18"/>
       </w:rPr>
-      <w:t>1</w:t>
+      <w:t>15</w:t>
     </w:r>
     <w:r>
       <w:rPr>
@@ -15617,7 +16166,7 @@
         <w:sz w:val="18"/>
         <w:szCs w:val="18"/>
       </w:rPr>
-      <w:t>15</w:t>
+      <w:t>16</w:t>
     </w:r>
     <w:r>
       <w:rPr>
@@ -15645,7 +16194,7 @@
 </file>
 
 <file path=word/footer2.xml><?xml version="1.0" encoding="utf-8"?>
-<w:ftr xmlns:wpc="http://schemas.microsoft.com/office/word/2010/wordprocessingCanvas" xmlns:mc="http://schemas.openxmlformats.org/markup-compatibility/2006" xmlns:o="urn:schemas-microsoft-com:office:office" xmlns:r="http://schemas.openxmlformats.org/officeDocument/2006/relationships" xmlns:m="http://schemas.openxmlformats.org/officeDocument/2006/math" xmlns:v="urn:schemas-microsoft-com:vml" xmlns:wp14="http://schemas.microsoft.com/office/word/2010/wordprocessingDrawing" xmlns:wp="http://schemas.openxmlformats.org/drawingml/2006/wordprocessingDrawing" xmlns:w10="urn:schemas-microsoft-com:office:word" xmlns:w="http://schemas.openxmlformats.org/wordprocessingml/2006/main" xmlns:w14="http://schemas.microsoft.com/office/word/2010/wordml" xmlns:wpg="http://schemas.microsoft.com/office/word/2010/wordprocessingGroup" xmlns:wpi="http://schemas.microsoft.com/office/word/2010/wordprocessingInk" xmlns:wne="http://schemas.microsoft.com/office/word/2006/wordml" xmlns:wps="http://schemas.microsoft.com/office/word/2010/wordprocessingShape" mc:Ignorable="w14 wp14">
+<w:ftr xmlns:wpc="http://schemas.microsoft.com/office/word/2010/wordprocessingCanvas" xmlns:mc="http://schemas.openxmlformats.org/markup-compatibility/2006" xmlns:o="urn:schemas-microsoft-com:office:office" xmlns:r="http://schemas.openxmlformats.org/officeDocument/2006/relationships" xmlns:m="http://schemas.openxmlformats.org/officeDocument/2006/math" xmlns:v="urn:schemas-microsoft-com:vml" xmlns:wp14="http://schemas.microsoft.com/office/word/2010/wordprocessingDrawing" xmlns:wp="http://schemas.openxmlformats.org/drawingml/2006/wordprocessingDrawing" xmlns:w10="urn:schemas-microsoft-com:office:word" xmlns:w="http://schemas.openxmlformats.org/wordprocessingml/2006/main" xmlns:w14="http://schemas.microsoft.com/office/word/2010/wordml" xmlns:w15="http://schemas.microsoft.com/office/word/2012/wordml" xmlns:wpg="http://schemas.microsoft.com/office/word/2010/wordprocessingGroup" xmlns:wpi="http://schemas.microsoft.com/office/word/2010/wordprocessingInk" xmlns:wne="http://schemas.microsoft.com/office/word/2006/wordml" xmlns:wps="http://schemas.microsoft.com/office/word/2010/wordprocessingShape" mc:Ignorable="w14 w15 wp14">
   <w:p>
     <w:pPr>
       <w:pStyle w:val="Footer"/>
@@ -15771,7 +16320,7 @@
 </file>
 
 <file path=word/footnotes.xml><?xml version="1.0" encoding="utf-8"?>
-<w:footnotes xmlns:wpc="http://schemas.microsoft.com/office/word/2010/wordprocessingCanvas" xmlns:mc="http://schemas.openxmlformats.org/markup-compatibility/2006" xmlns:o="urn:schemas-microsoft-com:office:office" xmlns:r="http://schemas.openxmlformats.org/officeDocument/2006/relationships" xmlns:m="http://schemas.openxmlformats.org/officeDocument/2006/math" xmlns:v="urn:schemas-microsoft-com:vml" xmlns:wp14="http://schemas.microsoft.com/office/word/2010/wordprocessingDrawing" xmlns:wp="http://schemas.openxmlformats.org/drawingml/2006/wordprocessingDrawing" xmlns:w10="urn:schemas-microsoft-com:office:word" xmlns:w="http://schemas.openxmlformats.org/wordprocessingml/2006/main" xmlns:w14="http://schemas.microsoft.com/office/word/2010/wordml" xmlns:wpg="http://schemas.microsoft.com/office/word/2010/wordprocessingGroup" xmlns:wpi="http://schemas.microsoft.com/office/word/2010/wordprocessingInk" xmlns:wne="http://schemas.microsoft.com/office/word/2006/wordml" xmlns:wps="http://schemas.microsoft.com/office/word/2010/wordprocessingShape" mc:Ignorable="w14 wp14">
+<w:footnotes xmlns:wpc="http://schemas.microsoft.com/office/word/2010/wordprocessingCanvas" xmlns:mc="http://schemas.openxmlformats.org/markup-compatibility/2006" xmlns:o="urn:schemas-microsoft-com:office:office" xmlns:r="http://schemas.openxmlformats.org/officeDocument/2006/relationships" xmlns:m="http://schemas.openxmlformats.org/officeDocument/2006/math" xmlns:v="urn:schemas-microsoft-com:vml" xmlns:wp14="http://schemas.microsoft.com/office/word/2010/wordprocessingDrawing" xmlns:wp="http://schemas.openxmlformats.org/drawingml/2006/wordprocessingDrawing" xmlns:w10="urn:schemas-microsoft-com:office:word" xmlns:w="http://schemas.openxmlformats.org/wordprocessingml/2006/main" xmlns:w14="http://schemas.microsoft.com/office/word/2010/wordml" xmlns:w15="http://schemas.microsoft.com/office/word/2012/wordml" xmlns:wpg="http://schemas.microsoft.com/office/word/2010/wordprocessingGroup" xmlns:wpi="http://schemas.microsoft.com/office/word/2010/wordprocessingInk" xmlns:wne="http://schemas.microsoft.com/office/word/2006/wordml" xmlns:wps="http://schemas.microsoft.com/office/word/2010/wordprocessingShape" mc:Ignorable="w14 w15 wp14">
   <w:footnote w:type="separator" w:id="-1">
     <w:p>
       <w:r>
@@ -15790,7 +16339,7 @@
 </file>
 
 <file path=word/header1.xml><?xml version="1.0" encoding="utf-8"?>
-<w:hdr xmlns:wpc="http://schemas.microsoft.com/office/word/2010/wordprocessingCanvas" xmlns:mc="http://schemas.openxmlformats.org/markup-compatibility/2006" xmlns:o="urn:schemas-microsoft-com:office:office" xmlns:r="http://schemas.openxmlformats.org/officeDocument/2006/relationships" xmlns:m="http://schemas.openxmlformats.org/officeDocument/2006/math" xmlns:v="urn:schemas-microsoft-com:vml" xmlns:wp14="http://schemas.microsoft.com/office/word/2010/wordprocessingDrawing" xmlns:wp="http://schemas.openxmlformats.org/drawingml/2006/wordprocessingDrawing" xmlns:w10="urn:schemas-microsoft-com:office:word" xmlns:w="http://schemas.openxmlformats.org/wordprocessingml/2006/main" xmlns:w14="http://schemas.microsoft.com/office/word/2010/wordml" xmlns:wpg="http://schemas.microsoft.com/office/word/2010/wordprocessingGroup" xmlns:wpi="http://schemas.microsoft.com/office/word/2010/wordprocessingInk" xmlns:wne="http://schemas.microsoft.com/office/word/2006/wordml" xmlns:wps="http://schemas.microsoft.com/office/word/2010/wordprocessingShape" mc:Ignorable="w14 wp14">
+<w:hdr xmlns:wpc="http://schemas.microsoft.com/office/word/2010/wordprocessingCanvas" xmlns:mc="http://schemas.openxmlformats.org/markup-compatibility/2006" xmlns:o="urn:schemas-microsoft-com:office:office" xmlns:r="http://schemas.openxmlformats.org/officeDocument/2006/relationships" xmlns:m="http://schemas.openxmlformats.org/officeDocument/2006/math" xmlns:v="urn:schemas-microsoft-com:vml" xmlns:wp14="http://schemas.microsoft.com/office/word/2010/wordprocessingDrawing" xmlns:wp="http://schemas.openxmlformats.org/drawingml/2006/wordprocessingDrawing" xmlns:w10="urn:schemas-microsoft-com:office:word" xmlns:w="http://schemas.openxmlformats.org/wordprocessingml/2006/main" xmlns:w14="http://schemas.microsoft.com/office/word/2010/wordml" xmlns:w15="http://schemas.microsoft.com/office/word/2012/wordml" xmlns:wpg="http://schemas.microsoft.com/office/word/2010/wordprocessingGroup" xmlns:wpi="http://schemas.microsoft.com/office/word/2010/wordprocessingInk" xmlns:wne="http://schemas.microsoft.com/office/word/2006/wordml" xmlns:wps="http://schemas.microsoft.com/office/word/2010/wordprocessingShape" mc:Ignorable="w14 w15 wp14">
   <w:p>
     <w:pPr>
       <w:pStyle w:val="Header"/>
@@ -15829,8 +16378,8 @@
 </file>
 
 <file path=word/numbering.xml><?xml version="1.0" encoding="utf-8"?>
-<w:numbering xmlns:wpc="http://schemas.microsoft.com/office/word/2010/wordprocessingCanvas" xmlns:mc="http://schemas.openxmlformats.org/markup-compatibility/2006" xmlns:o="urn:schemas-microsoft-com:office:office" xmlns:r="http://schemas.openxmlformats.org/officeDocument/2006/relationships" xmlns:m="http://schemas.openxmlformats.org/officeDocument/2006/math" xmlns:v="urn:schemas-microsoft-com:vml" xmlns:wp14="http://schemas.microsoft.com/office/word/2010/wordprocessingDrawing" xmlns:wp="http://schemas.openxmlformats.org/drawingml/2006/wordprocessingDrawing" xmlns:w10="urn:schemas-microsoft-com:office:word" xmlns:w="http://schemas.openxmlformats.org/wordprocessingml/2006/main" xmlns:w14="http://schemas.microsoft.com/office/word/2010/wordml" xmlns:wpg="http://schemas.microsoft.com/office/word/2010/wordprocessingGroup" xmlns:wpi="http://schemas.microsoft.com/office/word/2010/wordprocessingInk" xmlns:wne="http://schemas.microsoft.com/office/word/2006/wordml" xmlns:wps="http://schemas.microsoft.com/office/word/2010/wordprocessingShape" mc:Ignorable="w14 wp14">
-  <w:abstractNum w:abstractNumId="0">
+<w:numbering xmlns:wpc="http://schemas.microsoft.com/office/word/2010/wordprocessingCanvas" xmlns:mc="http://schemas.openxmlformats.org/markup-compatibility/2006" xmlns:o="urn:schemas-microsoft-com:office:office" xmlns:r="http://schemas.openxmlformats.org/officeDocument/2006/relationships" xmlns:m="http://schemas.openxmlformats.org/officeDocument/2006/math" xmlns:v="urn:schemas-microsoft-com:vml" xmlns:wp14="http://schemas.microsoft.com/office/word/2010/wordprocessingDrawing" xmlns:wp="http://schemas.openxmlformats.org/drawingml/2006/wordprocessingDrawing" xmlns:w10="urn:schemas-microsoft-com:office:word" xmlns:w="http://schemas.openxmlformats.org/wordprocessingml/2006/main" xmlns:w14="http://schemas.microsoft.com/office/word/2010/wordml" xmlns:w15="http://schemas.microsoft.com/office/word/2012/wordml" xmlns:wpg="http://schemas.microsoft.com/office/word/2010/wordprocessingGroup" xmlns:wpi="http://schemas.microsoft.com/office/word/2010/wordprocessingInk" xmlns:wne="http://schemas.microsoft.com/office/word/2006/wordml" xmlns:wps="http://schemas.microsoft.com/office/word/2010/wordprocessingShape" mc:Ignorable="w14 w15 wp14">
+  <w:abstractNum w:abstractNumId="0" w15:restartNumberingAfterBreak="0">
     <w:nsid w:val="028F670F"/>
     <w:multiLevelType w:val="hybridMultilevel"/>
     <w:tmpl w:val="A84E45E4"/>
@@ -15919,7 +16468,7 @@
       </w:pPr>
     </w:lvl>
   </w:abstractNum>
-  <w:abstractNum w:abstractNumId="1">
+  <w:abstractNum w:abstractNumId="1" w15:restartNumberingAfterBreak="0">
     <w:nsid w:val="127305F5"/>
     <w:multiLevelType w:val="hybridMultilevel"/>
     <w:tmpl w:val="F042A200"/>
@@ -16011,7 +16560,96 @@
       </w:pPr>
     </w:lvl>
   </w:abstractNum>
-  <w:abstractNum w:abstractNumId="2">
+  <w:abstractNum w:abstractNumId="2" w15:restartNumberingAfterBreak="0">
+    <w:nsid w:val="1B40218B"/>
+    <w:multiLevelType w:val="hybridMultilevel"/>
+    <w:tmpl w:val="A84E45E4"/>
+    <w:lvl w:ilvl="0" w:tplc="0409000F">
+      <w:start w:val="1"/>
+      <w:numFmt w:val="decimal"/>
+      <w:lvlText w:val="%1."/>
+      <w:lvlJc w:val="left"/>
+      <w:pPr>
+        <w:ind w:left="720" w:hanging="360"/>
+      </w:pPr>
+      <w:rPr>
+        <w:rFonts w:hint="default"/>
+      </w:rPr>
+    </w:lvl>
+    <w:lvl w:ilvl="1" w:tplc="04090019" w:tentative="1">
+      <w:start w:val="1"/>
+      <w:numFmt w:val="lowerLetter"/>
+      <w:lvlText w:val="%2."/>
+      <w:lvlJc w:val="left"/>
+      <w:pPr>
+        <w:ind w:left="1440" w:hanging="360"/>
+      </w:pPr>
+    </w:lvl>
+    <w:lvl w:ilvl="2" w:tplc="0409001B" w:tentative="1">
+      <w:start w:val="1"/>
+      <w:numFmt w:val="lowerRoman"/>
+      <w:lvlText w:val="%3."/>
+      <w:lvlJc w:val="right"/>
+      <w:pPr>
+        <w:ind w:left="2160" w:hanging="180"/>
+      </w:pPr>
+    </w:lvl>
+    <w:lvl w:ilvl="3" w:tplc="0409000F" w:tentative="1">
+      <w:start w:val="1"/>
+      <w:numFmt w:val="decimal"/>
+      <w:lvlText w:val="%4."/>
+      <w:lvlJc w:val="left"/>
+      <w:pPr>
+        <w:ind w:left="2880" w:hanging="360"/>
+      </w:pPr>
+    </w:lvl>
+    <w:lvl w:ilvl="4" w:tplc="04090019" w:tentative="1">
+      <w:start w:val="1"/>
+      <w:numFmt w:val="lowerLetter"/>
+      <w:lvlText w:val="%5."/>
+      <w:lvlJc w:val="left"/>
+      <w:pPr>
+        <w:ind w:left="3600" w:hanging="360"/>
+      </w:pPr>
+    </w:lvl>
+    <w:lvl w:ilvl="5" w:tplc="0409001B" w:tentative="1">
+      <w:start w:val="1"/>
+      <w:numFmt w:val="lowerRoman"/>
+      <w:lvlText w:val="%6."/>
+      <w:lvlJc w:val="right"/>
+      <w:pPr>
+        <w:ind w:left="4320" w:hanging="180"/>
+      </w:pPr>
+    </w:lvl>
+    <w:lvl w:ilvl="6" w:tplc="0409000F" w:tentative="1">
+      <w:start w:val="1"/>
+      <w:numFmt w:val="decimal"/>
+      <w:lvlText w:val="%7."/>
+      <w:lvlJc w:val="left"/>
+      <w:pPr>
+        <w:ind w:left="5040" w:hanging="360"/>
+      </w:pPr>
+    </w:lvl>
+    <w:lvl w:ilvl="7" w:tplc="04090019" w:tentative="1">
+      <w:start w:val="1"/>
+      <w:numFmt w:val="lowerLetter"/>
+      <w:lvlText w:val="%8."/>
+      <w:lvlJc w:val="left"/>
+      <w:pPr>
+        <w:ind w:left="5760" w:hanging="360"/>
+      </w:pPr>
+    </w:lvl>
+    <w:lvl w:ilvl="8" w:tplc="0409001B" w:tentative="1">
+      <w:start w:val="1"/>
+      <w:numFmt w:val="lowerRoman"/>
+      <w:lvlText w:val="%9."/>
+      <w:lvlJc w:val="right"/>
+      <w:pPr>
+        <w:ind w:left="6480" w:hanging="180"/>
+      </w:pPr>
+    </w:lvl>
+  </w:abstractNum>
+  <w:abstractNum w:abstractNumId="3" w15:restartNumberingAfterBreak="0">
     <w:nsid w:val="4C9B20E6"/>
     <w:multiLevelType w:val="hybridMultilevel"/>
     <w:tmpl w:val="126AE5BC"/>
@@ -16123,7 +16761,7 @@
       </w:rPr>
     </w:lvl>
   </w:abstractNum>
-  <w:abstractNum w:abstractNumId="3">
+  <w:abstractNum w:abstractNumId="4" w15:restartNumberingAfterBreak="0">
     <w:nsid w:val="4FEC5AF7"/>
     <w:multiLevelType w:val="hybridMultilevel"/>
     <w:tmpl w:val="3E1C3F12"/>
@@ -16215,7 +16853,7 @@
       </w:pPr>
     </w:lvl>
   </w:abstractNum>
-  <w:abstractNum w:abstractNumId="4">
+  <w:abstractNum w:abstractNumId="5" w15:restartNumberingAfterBreak="0">
     <w:nsid w:val="56CB601C"/>
     <w:multiLevelType w:val="hybridMultilevel"/>
     <w:tmpl w:val="B9D0E7D8"/>
@@ -16328,7 +16966,7 @@
       </w:rPr>
     </w:lvl>
   </w:abstractNum>
-  <w:abstractNum w:abstractNumId="5">
+  <w:abstractNum w:abstractNumId="6" w15:restartNumberingAfterBreak="0">
     <w:nsid w:val="678777A2"/>
     <w:multiLevelType w:val="hybridMultilevel"/>
     <w:tmpl w:val="53E2695C"/>
@@ -16421,29 +17059,32 @@
     </w:lvl>
   </w:abstractNum>
   <w:num w:numId="1">
-    <w:abstractNumId w:val="2"/>
+    <w:abstractNumId w:val="3"/>
   </w:num>
   <w:num w:numId="2">
-    <w:abstractNumId w:val="4"/>
+    <w:abstractNumId w:val="5"/>
   </w:num>
   <w:num w:numId="3">
-    <w:abstractNumId w:val="3"/>
+    <w:abstractNumId w:val="4"/>
   </w:num>
   <w:num w:numId="4">
     <w:abstractNumId w:val="1"/>
   </w:num>
   <w:num w:numId="5">
-    <w:abstractNumId w:val="5"/>
+    <w:abstractNumId w:val="6"/>
   </w:num>
   <w:num w:numId="6">
     <w:abstractNumId w:val="0"/>
+  </w:num>
+  <w:num w:numId="7">
+    <w:abstractNumId w:val="2"/>
   </w:num>
   <w:numIdMacAtCleanup w:val="3"/>
 </w:numbering>
 </file>
 
 <file path=word/styles.xml><?xml version="1.0" encoding="utf-8"?>
-<w:styles xmlns:mc="http://schemas.openxmlformats.org/markup-compatibility/2006" xmlns:r="http://schemas.openxmlformats.org/officeDocument/2006/relationships" xmlns:w="http://schemas.openxmlformats.org/wordprocessingml/2006/main" xmlns:w14="http://schemas.microsoft.com/office/word/2010/wordml" mc:Ignorable="w14">
+<w:styles xmlns:mc="http://schemas.openxmlformats.org/markup-compatibility/2006" xmlns:r="http://schemas.openxmlformats.org/officeDocument/2006/relationships" xmlns:w="http://schemas.openxmlformats.org/wordprocessingml/2006/main" xmlns:w14="http://schemas.microsoft.com/office/word/2010/wordml" xmlns:w15="http://schemas.microsoft.com/office/word/2012/wordml" mc:Ignorable="w14 w15">
   <w:docDefaults>
     <w:rPrDefault>
       <w:rPr>
@@ -16453,7 +17094,7 @@
     </w:rPrDefault>
     <w:pPrDefault/>
   </w:docDefaults>
-  <w:latentStyles w:defLockedState="0" w:defUIPriority="0" w:defSemiHidden="0" w:defUnhideWhenUsed="0" w:defQFormat="0" w:count="267">
+  <w:latentStyles w:defLockedState="0" w:defUIPriority="0" w:defSemiHidden="0" w:defUnhideWhenUsed="0" w:defQFormat="0" w:count="371">
     <w:lsdException w:name="Normal" w:qFormat="1"/>
     <w:lsdException w:name="heading 1" w:uiPriority="9" w:qFormat="1"/>
     <w:lsdException w:name="heading 2" w:qFormat="1"/>
@@ -16464,17 +17105,146 @@
     <w:lsdException w:name="heading 7" w:semiHidden="1" w:unhideWhenUsed="1" w:qFormat="1"/>
     <w:lsdException w:name="heading 8" w:semiHidden="1" w:unhideWhenUsed="1" w:qFormat="1"/>
     <w:lsdException w:name="heading 9" w:semiHidden="1" w:unhideWhenUsed="1" w:qFormat="1"/>
-    <w:lsdException w:name="toc 1" w:uiPriority="39"/>
-    <w:lsdException w:name="toc 2" w:uiPriority="39"/>
+    <w:lsdException w:name="index 1" w:semiHidden="1" w:unhideWhenUsed="1"/>
+    <w:lsdException w:name="index 2" w:semiHidden="1" w:unhideWhenUsed="1"/>
+    <w:lsdException w:name="index 3" w:semiHidden="1" w:unhideWhenUsed="1"/>
+    <w:lsdException w:name="index 4" w:semiHidden="1" w:unhideWhenUsed="1"/>
+    <w:lsdException w:name="index 5" w:semiHidden="1" w:unhideWhenUsed="1"/>
+    <w:lsdException w:name="index 6" w:semiHidden="1" w:unhideWhenUsed="1"/>
+    <w:lsdException w:name="index 7" w:semiHidden="1" w:unhideWhenUsed="1"/>
+    <w:lsdException w:name="index 8" w:semiHidden="1" w:unhideWhenUsed="1"/>
+    <w:lsdException w:name="index 9" w:semiHidden="1" w:unhideWhenUsed="1"/>
+    <w:lsdException w:name="toc 1" w:semiHidden="1" w:uiPriority="39" w:unhideWhenUsed="1"/>
+    <w:lsdException w:name="toc 2" w:semiHidden="1" w:uiPriority="39" w:unhideWhenUsed="1"/>
+    <w:lsdException w:name="toc 3" w:semiHidden="1" w:unhideWhenUsed="1"/>
+    <w:lsdException w:name="toc 4" w:semiHidden="1" w:unhideWhenUsed="1"/>
+    <w:lsdException w:name="toc 5" w:semiHidden="1" w:unhideWhenUsed="1"/>
+    <w:lsdException w:name="toc 6" w:semiHidden="1" w:unhideWhenUsed="1"/>
+    <w:lsdException w:name="toc 7" w:semiHidden="1" w:unhideWhenUsed="1"/>
+    <w:lsdException w:name="toc 8" w:semiHidden="1" w:unhideWhenUsed="1"/>
+    <w:lsdException w:name="toc 9" w:semiHidden="1" w:unhideWhenUsed="1"/>
+    <w:lsdException w:name="Normal Indent" w:semiHidden="1" w:unhideWhenUsed="1"/>
+    <w:lsdException w:name="footnote text" w:semiHidden="1" w:unhideWhenUsed="1"/>
+    <w:lsdException w:name="annotation text" w:semiHidden="1" w:unhideWhenUsed="1"/>
+    <w:lsdException w:name="header" w:semiHidden="1" w:unhideWhenUsed="1"/>
+    <w:lsdException w:name="footer" w:semiHidden="1" w:unhideWhenUsed="1"/>
+    <w:lsdException w:name="index heading" w:semiHidden="1" w:unhideWhenUsed="1"/>
     <w:lsdException w:name="caption" w:semiHidden="1" w:unhideWhenUsed="1" w:qFormat="1"/>
+    <w:lsdException w:name="table of figures" w:semiHidden="1" w:unhideWhenUsed="1"/>
+    <w:lsdException w:name="envelope address" w:semiHidden="1" w:unhideWhenUsed="1"/>
+    <w:lsdException w:name="envelope return" w:semiHidden="1" w:unhideWhenUsed="1"/>
+    <w:lsdException w:name="footnote reference" w:semiHidden="1" w:unhideWhenUsed="1"/>
+    <w:lsdException w:name="annotation reference" w:semiHidden="1" w:unhideWhenUsed="1"/>
+    <w:lsdException w:name="line number" w:semiHidden="1" w:unhideWhenUsed="1"/>
+    <w:lsdException w:name="page number" w:semiHidden="1" w:unhideWhenUsed="1"/>
+    <w:lsdException w:name="endnote reference" w:semiHidden="1" w:unhideWhenUsed="1"/>
+    <w:lsdException w:name="endnote text" w:semiHidden="1" w:unhideWhenUsed="1"/>
+    <w:lsdException w:name="table of authorities" w:semiHidden="1" w:unhideWhenUsed="1"/>
+    <w:lsdException w:name="macro" w:semiHidden="1" w:unhideWhenUsed="1"/>
+    <w:lsdException w:name="toa heading" w:semiHidden="1" w:unhideWhenUsed="1"/>
+    <w:lsdException w:name="List" w:semiHidden="1" w:unhideWhenUsed="1"/>
+    <w:lsdException w:name="List Bullet" w:semiHidden="1" w:unhideWhenUsed="1"/>
+    <w:lsdException w:name="List 2" w:semiHidden="1" w:unhideWhenUsed="1"/>
+    <w:lsdException w:name="List 3" w:semiHidden="1" w:unhideWhenUsed="1"/>
+    <w:lsdException w:name="List Bullet 2" w:semiHidden="1" w:unhideWhenUsed="1"/>
+    <w:lsdException w:name="List Bullet 3" w:semiHidden="1" w:unhideWhenUsed="1"/>
+    <w:lsdException w:name="List Bullet 4" w:semiHidden="1" w:unhideWhenUsed="1"/>
+    <w:lsdException w:name="List Bullet 5" w:semiHidden="1" w:unhideWhenUsed="1"/>
+    <w:lsdException w:name="List Number 2" w:semiHidden="1" w:unhideWhenUsed="1"/>
+    <w:lsdException w:name="List Number 3" w:semiHidden="1" w:unhideWhenUsed="1"/>
+    <w:lsdException w:name="List Number 4" w:semiHidden="1" w:unhideWhenUsed="1"/>
+    <w:lsdException w:name="List Number 5" w:semiHidden="1" w:unhideWhenUsed="1"/>
     <w:lsdException w:name="Title" w:qFormat="1"/>
-    <w:lsdException w:name="Body Text" w:uiPriority="99"/>
+    <w:lsdException w:name="Closing" w:semiHidden="1" w:unhideWhenUsed="1"/>
+    <w:lsdException w:name="Signature" w:semiHidden="1" w:unhideWhenUsed="1"/>
+    <w:lsdException w:name="Default Paragraph Font" w:semiHidden="1" w:unhideWhenUsed="1"/>
+    <w:lsdException w:name="Body Text" w:semiHidden="1" w:uiPriority="99" w:unhideWhenUsed="1"/>
+    <w:lsdException w:name="Body Text Indent" w:semiHidden="1" w:unhideWhenUsed="1"/>
+    <w:lsdException w:name="List Continue" w:semiHidden="1" w:unhideWhenUsed="1"/>
+    <w:lsdException w:name="List Continue 2" w:semiHidden="1" w:unhideWhenUsed="1"/>
+    <w:lsdException w:name="List Continue 3" w:semiHidden="1" w:unhideWhenUsed="1"/>
+    <w:lsdException w:name="List Continue 4" w:semiHidden="1" w:unhideWhenUsed="1"/>
+    <w:lsdException w:name="List Continue 5" w:semiHidden="1" w:unhideWhenUsed="1"/>
+    <w:lsdException w:name="Message Header" w:semiHidden="1" w:unhideWhenUsed="1"/>
     <w:lsdException w:name="Subtitle" w:qFormat="1"/>
-    <w:lsdException w:name="Hyperlink" w:uiPriority="99"/>
+    <w:lsdException w:name="Body Text First Indent 2" w:semiHidden="1" w:unhideWhenUsed="1"/>
+    <w:lsdException w:name="Note Heading" w:semiHidden="1" w:unhideWhenUsed="1"/>
+    <w:lsdException w:name="Body Text 2" w:semiHidden="1" w:unhideWhenUsed="1"/>
+    <w:lsdException w:name="Body Text 3" w:semiHidden="1" w:unhideWhenUsed="1"/>
+    <w:lsdException w:name="Body Text Indent 2" w:semiHidden="1" w:unhideWhenUsed="1"/>
+    <w:lsdException w:name="Body Text Indent 3" w:semiHidden="1" w:unhideWhenUsed="1"/>
+    <w:lsdException w:name="Block Text" w:semiHidden="1" w:unhideWhenUsed="1"/>
+    <w:lsdException w:name="Hyperlink" w:semiHidden="1" w:uiPriority="99" w:unhideWhenUsed="1"/>
+    <w:lsdException w:name="FollowedHyperlink" w:semiHidden="1" w:unhideWhenUsed="1"/>
     <w:lsdException w:name="Strong" w:qFormat="1"/>
     <w:lsdException w:name="Emphasis" w:qFormat="1"/>
-    <w:lsdException w:name="No List" w:uiPriority="99"/>
+    <w:lsdException w:name="Document Map" w:semiHidden="1" w:unhideWhenUsed="1"/>
+    <w:lsdException w:name="Plain Text" w:semiHidden="1" w:unhideWhenUsed="1"/>
+    <w:lsdException w:name="E-mail Signature" w:semiHidden="1" w:unhideWhenUsed="1"/>
+    <w:lsdException w:name="HTML Top of Form" w:semiHidden="1" w:unhideWhenUsed="1"/>
+    <w:lsdException w:name="HTML Bottom of Form" w:semiHidden="1" w:unhideWhenUsed="1"/>
+    <w:lsdException w:name="Normal (Web)" w:semiHidden="1" w:unhideWhenUsed="1"/>
+    <w:lsdException w:name="HTML Acronym" w:semiHidden="1" w:unhideWhenUsed="1"/>
+    <w:lsdException w:name="HTML Address" w:semiHidden="1" w:unhideWhenUsed="1"/>
+    <w:lsdException w:name="HTML Cite" w:semiHidden="1" w:unhideWhenUsed="1"/>
+    <w:lsdException w:name="HTML Code" w:semiHidden="1" w:unhideWhenUsed="1"/>
+    <w:lsdException w:name="HTML Definition" w:semiHidden="1" w:unhideWhenUsed="1"/>
+    <w:lsdException w:name="HTML Keyboard" w:semiHidden="1" w:unhideWhenUsed="1"/>
+    <w:lsdException w:name="HTML Preformatted" w:semiHidden="1" w:unhideWhenUsed="1"/>
+    <w:lsdException w:name="HTML Sample" w:semiHidden="1" w:unhideWhenUsed="1"/>
+    <w:lsdException w:name="HTML Typewriter" w:semiHidden="1" w:unhideWhenUsed="1"/>
+    <w:lsdException w:name="HTML Variable" w:semiHidden="1" w:unhideWhenUsed="1"/>
+    <w:lsdException w:name="Normal Table" w:semiHidden="1" w:unhideWhenUsed="1"/>
+    <w:lsdException w:name="annotation subject" w:semiHidden="1" w:unhideWhenUsed="1"/>
+    <w:lsdException w:name="No List" w:semiHidden="1" w:uiPriority="99" w:unhideWhenUsed="1"/>
+    <w:lsdException w:name="Outline List 1" w:semiHidden="1" w:unhideWhenUsed="1"/>
+    <w:lsdException w:name="Outline List 2" w:semiHidden="1" w:unhideWhenUsed="1"/>
+    <w:lsdException w:name="Outline List 3" w:semiHidden="1" w:unhideWhenUsed="1"/>
+    <w:lsdException w:name="Table Simple 1" w:semiHidden="1" w:unhideWhenUsed="1"/>
+    <w:lsdException w:name="Table Simple 2" w:semiHidden="1" w:unhideWhenUsed="1"/>
+    <w:lsdException w:name="Table Simple 3" w:semiHidden="1" w:unhideWhenUsed="1"/>
+    <w:lsdException w:name="Table Classic 1" w:semiHidden="1" w:unhideWhenUsed="1"/>
+    <w:lsdException w:name="Table Classic 2" w:semiHidden="1" w:unhideWhenUsed="1"/>
+    <w:lsdException w:name="Table Classic 3" w:semiHidden="1" w:unhideWhenUsed="1"/>
+    <w:lsdException w:name="Table Classic 4" w:semiHidden="1" w:unhideWhenUsed="1"/>
+    <w:lsdException w:name="Table Colorful 1" w:semiHidden="1" w:unhideWhenUsed="1"/>
+    <w:lsdException w:name="Table Colorful 2" w:semiHidden="1" w:unhideWhenUsed="1"/>
+    <w:lsdException w:name="Table Colorful 3" w:semiHidden="1" w:unhideWhenUsed="1"/>
+    <w:lsdException w:name="Table Columns 1" w:semiHidden="1" w:unhideWhenUsed="1"/>
+    <w:lsdException w:name="Table Columns 2" w:semiHidden="1" w:unhideWhenUsed="1"/>
+    <w:lsdException w:name="Table Columns 3" w:semiHidden="1" w:unhideWhenUsed="1"/>
+    <w:lsdException w:name="Table Columns 4" w:semiHidden="1" w:unhideWhenUsed="1"/>
+    <w:lsdException w:name="Table Columns 5" w:semiHidden="1" w:unhideWhenUsed="1"/>
+    <w:lsdException w:name="Table Grid 1" w:semiHidden="1" w:unhideWhenUsed="1"/>
+    <w:lsdException w:name="Table Grid 2" w:semiHidden="1" w:unhideWhenUsed="1"/>
+    <w:lsdException w:name="Table Grid 3" w:semiHidden="1" w:unhideWhenUsed="1"/>
+    <w:lsdException w:name="Table Grid 4" w:semiHidden="1" w:unhideWhenUsed="1"/>
+    <w:lsdException w:name="Table Grid 5" w:semiHidden="1" w:unhideWhenUsed="1"/>
+    <w:lsdException w:name="Table Grid 6" w:semiHidden="1" w:unhideWhenUsed="1"/>
+    <w:lsdException w:name="Table Grid 7" w:semiHidden="1" w:unhideWhenUsed="1"/>
+    <w:lsdException w:name="Table Grid 8" w:semiHidden="1" w:unhideWhenUsed="1"/>
+    <w:lsdException w:name="Table List 1" w:semiHidden="1" w:unhideWhenUsed="1"/>
+    <w:lsdException w:name="Table List 2" w:semiHidden="1" w:unhideWhenUsed="1"/>
+    <w:lsdException w:name="Table List 3" w:semiHidden="1" w:unhideWhenUsed="1"/>
+    <w:lsdException w:name="Table List 4" w:semiHidden="1" w:unhideWhenUsed="1"/>
+    <w:lsdException w:name="Table List 5" w:semiHidden="1" w:unhideWhenUsed="1"/>
+    <w:lsdException w:name="Table List 6" w:semiHidden="1" w:unhideWhenUsed="1"/>
+    <w:lsdException w:name="Table List 7" w:semiHidden="1" w:unhideWhenUsed="1"/>
+    <w:lsdException w:name="Table List 8" w:semiHidden="1" w:unhideWhenUsed="1"/>
+    <w:lsdException w:name="Table 3D effects 1" w:semiHidden="1" w:unhideWhenUsed="1"/>
+    <w:lsdException w:name="Table 3D effects 2" w:semiHidden="1" w:unhideWhenUsed="1"/>
+    <w:lsdException w:name="Table 3D effects 3" w:semiHidden="1" w:unhideWhenUsed="1"/>
+    <w:lsdException w:name="Table Contemporary" w:semiHidden="1" w:unhideWhenUsed="1"/>
+    <w:lsdException w:name="Table Elegant" w:semiHidden="1" w:unhideWhenUsed="1"/>
+    <w:lsdException w:name="Table Professional" w:semiHidden="1" w:unhideWhenUsed="1"/>
+    <w:lsdException w:name="Table Subtle 1" w:semiHidden="1" w:unhideWhenUsed="1"/>
+    <w:lsdException w:name="Table Subtle 2" w:semiHidden="1" w:unhideWhenUsed="1"/>
+    <w:lsdException w:name="Table Web 1" w:semiHidden="1" w:unhideWhenUsed="1"/>
+    <w:lsdException w:name="Table Web 2" w:semiHidden="1" w:unhideWhenUsed="1"/>
+    <w:lsdException w:name="Table Web 3" w:semiHidden="1" w:unhideWhenUsed="1"/>
+    <w:lsdException w:name="Balloon Text" w:semiHidden="1" w:unhideWhenUsed="1"/>
     <w:lsdException w:name="Table Grid" w:uiPriority="59"/>
+    <w:lsdException w:name="Table Theme" w:semiHidden="1" w:unhideWhenUsed="1"/>
     <w:lsdException w:name="Placeholder Text" w:semiHidden="1" w:uiPriority="99"/>
     <w:lsdException w:name="No Spacing" w:uiPriority="1" w:qFormat="1"/>
     <w:lsdException w:name="Light Shading" w:uiPriority="60"/>
@@ -16586,769 +17356,110 @@
     <w:lsdException w:name="Book Title" w:uiPriority="33" w:qFormat="1"/>
     <w:lsdException w:name="Bibliography" w:semiHidden="1" w:uiPriority="37" w:unhideWhenUsed="1"/>
     <w:lsdException w:name="TOC Heading" w:semiHidden="1" w:uiPriority="39" w:unhideWhenUsed="1" w:qFormat="1"/>
-  </w:latentStyles>
-  <w:style w:type="paragraph" w:default="1" w:styleId="Normal">
-    <w:name w:val="Normal"/>
-    <w:qFormat/>
-    <w:rsid w:val="005B5351"/>
-    <w:pPr>
-      <w:overflowPunct w:val="0"/>
-      <w:autoSpaceDE w:val="0"/>
-      <w:autoSpaceDN w:val="0"/>
-      <w:adjustRightInd w:val="0"/>
-      <w:textAlignment w:val="baseline"/>
-    </w:pPr>
-  </w:style>
-  <w:style w:type="paragraph" w:styleId="Heading1">
-    <w:name w:val="heading 1"/>
-    <w:basedOn w:val="Normal"/>
-    <w:next w:val="Normal"/>
-    <w:link w:val="Heading1Char"/>
-    <w:uiPriority w:val="9"/>
-    <w:qFormat/>
-    <w:rsid w:val="00DB042F"/>
-    <w:pPr>
-      <w:keepNext/>
-      <w:outlineLvl w:val="0"/>
-    </w:pPr>
-    <w:rPr>
-      <w:b/>
-      <w:color w:val="FFFFFF"/>
-      <w:sz w:val="24"/>
-    </w:rPr>
-  </w:style>
-  <w:style w:type="paragraph" w:styleId="Heading2">
-    <w:name w:val="heading 2"/>
-    <w:basedOn w:val="Normal"/>
-    <w:next w:val="Normal"/>
-    <w:qFormat/>
-    <w:rsid w:val="00DB042F"/>
-    <w:pPr>
-      <w:keepNext/>
-      <w:outlineLvl w:val="1"/>
-    </w:pPr>
-    <w:rPr>
-      <w:b/>
-      <w:sz w:val="24"/>
-    </w:rPr>
-  </w:style>
-  <w:style w:type="paragraph" w:styleId="Heading3">
-    <w:name w:val="heading 3"/>
-    <w:basedOn w:val="Normal"/>
-    <w:next w:val="Normal"/>
-    <w:qFormat/>
-    <w:rsid w:val="00DB042F"/>
-    <w:pPr>
-      <w:keepNext/>
-      <w:outlineLvl w:val="2"/>
-    </w:pPr>
-    <w:rPr>
-      <w:rFonts w:ascii="Arial" w:hAnsi="Arial"/>
-      <w:b/>
-    </w:rPr>
-  </w:style>
-  <w:style w:type="paragraph" w:styleId="Heading4">
-    <w:name w:val="heading 4"/>
-    <w:basedOn w:val="Normal"/>
-    <w:next w:val="Normal"/>
-    <w:qFormat/>
-    <w:rsid w:val="00DB042F"/>
-    <w:pPr>
-      <w:keepNext/>
-      <w:outlineLvl w:val="3"/>
-    </w:pPr>
-    <w:rPr>
-      <w:b/>
-      <w:sz w:val="22"/>
-    </w:rPr>
-  </w:style>
-  <w:style w:type="character" w:default="1" w:styleId="DefaultParagraphFont">
-    <w:name w:val="Default Paragraph Font"/>
-    <w:uiPriority w:val="1"/>
-    <w:semiHidden/>
-    <w:unhideWhenUsed/>
-  </w:style>
-  <w:style w:type="table" w:default="1" w:styleId="TableNormal">
-    <w:name w:val="Normal Table"/>
-    <w:uiPriority w:val="99"/>
-    <w:semiHidden/>
-    <w:unhideWhenUsed/>
-    <w:tblPr>
-      <w:tblInd w:w="0" w:type="dxa"/>
-      <w:tblCellMar>
-        <w:top w:w="0" w:type="dxa"/>
-        <w:left w:w="108" w:type="dxa"/>
-        <w:bottom w:w="0" w:type="dxa"/>
-        <w:right w:w="108" w:type="dxa"/>
-      </w:tblCellMar>
-    </w:tblPr>
-  </w:style>
-  <w:style w:type="numbering" w:default="1" w:styleId="NoList">
-    <w:name w:val="No List"/>
-    <w:uiPriority w:val="99"/>
-    <w:semiHidden/>
-    <w:unhideWhenUsed/>
-  </w:style>
-  <w:style w:type="paragraph" w:styleId="Title">
-    <w:name w:val="Title"/>
-    <w:basedOn w:val="Normal"/>
-    <w:qFormat/>
-    <w:rsid w:val="00DB042F"/>
-    <w:pPr>
-      <w:jc w:val="center"/>
-    </w:pPr>
-    <w:rPr>
-      <w:u w:val="single"/>
-    </w:rPr>
-  </w:style>
-  <w:style w:type="paragraph" w:styleId="Subtitle">
-    <w:name w:val="Subtitle"/>
-    <w:basedOn w:val="Normal"/>
-    <w:qFormat/>
-    <w:rsid w:val="00DB042F"/>
-    <w:pPr>
-      <w:jc w:val="center"/>
-    </w:pPr>
-    <w:rPr>
-      <w:i/>
-    </w:rPr>
-  </w:style>
-  <w:style w:type="paragraph" w:styleId="Footer">
-    <w:name w:val="footer"/>
-    <w:basedOn w:val="Normal"/>
-    <w:link w:val="FooterChar"/>
-    <w:rsid w:val="00DB042F"/>
-    <w:pPr>
-      <w:tabs>
-        <w:tab w:val="center" w:pos="4320"/>
-        <w:tab w:val="right" w:pos="8640"/>
-      </w:tabs>
-    </w:pPr>
-  </w:style>
-  <w:style w:type="character" w:styleId="PageNumber">
-    <w:name w:val="page number"/>
-    <w:basedOn w:val="DefaultParagraphFont"/>
-    <w:rsid w:val="00DB042F"/>
-  </w:style>
-  <w:style w:type="paragraph" w:styleId="Header">
-    <w:name w:val="header"/>
-    <w:basedOn w:val="Normal"/>
-    <w:link w:val="HeaderChar1"/>
-    <w:rsid w:val="00DB042F"/>
-    <w:pPr>
-      <w:tabs>
-        <w:tab w:val="center" w:pos="4320"/>
-        <w:tab w:val="right" w:pos="8640"/>
-      </w:tabs>
-    </w:pPr>
-  </w:style>
-  <w:style w:type="character" w:styleId="Hyperlink">
-    <w:name w:val="Hyperlink"/>
-    <w:basedOn w:val="DefaultParagraphFont"/>
-    <w:uiPriority w:val="99"/>
-    <w:rsid w:val="00DB042F"/>
-    <w:rPr>
-      <w:color w:val="0000FF"/>
-      <w:u w:val="single"/>
-    </w:rPr>
-  </w:style>
-  <w:style w:type="character" w:styleId="FollowedHyperlink">
-    <w:name w:val="FollowedHyperlink"/>
-    <w:basedOn w:val="DefaultParagraphFont"/>
-    <w:rsid w:val="00DB042F"/>
-    <w:rPr>
-      <w:color w:val="800080"/>
-      <w:u w:val="single"/>
-    </w:rPr>
-  </w:style>
-  <w:style w:type="paragraph" w:styleId="DocumentMap">
-    <w:name w:val="Document Map"/>
-    <w:basedOn w:val="Normal"/>
-    <w:semiHidden/>
-    <w:rsid w:val="00DB042F"/>
-    <w:pPr>
-      <w:shd w:val="clear" w:color="auto" w:fill="000080"/>
-    </w:pPr>
-    <w:rPr>
-      <w:rFonts w:ascii="Tahoma" w:hAnsi="Tahoma"/>
-    </w:rPr>
-  </w:style>
-  <w:style w:type="paragraph" w:styleId="z-TopofForm">
-    <w:name w:val="HTML Top of Form"/>
-    <w:basedOn w:val="Normal"/>
-    <w:next w:val="Normal"/>
-    <w:hidden/>
-    <w:rsid w:val="003852E4"/>
-    <w:pPr>
-      <w:pBdr>
-        <w:bottom w:val="single" w:sz="6" w:space="1" w:color="auto"/>
-      </w:pBdr>
-      <w:overflowPunct/>
-      <w:autoSpaceDE/>
-      <w:autoSpaceDN/>
-      <w:adjustRightInd/>
-      <w:jc w:val="center"/>
-      <w:textAlignment w:val="auto"/>
-    </w:pPr>
-    <w:rPr>
-      <w:rFonts w:ascii="Arial" w:eastAsia="PMingLiU" w:hAnsi="Arial" w:cs="Arial"/>
-      <w:vanish/>
-      <w:sz w:val="16"/>
-      <w:szCs w:val="16"/>
-      <w:lang w:eastAsia="zh-TW"/>
-    </w:rPr>
-  </w:style>
-  <w:style w:type="paragraph" w:styleId="z-BottomofForm">
-    <w:name w:val="HTML Bottom of Form"/>
-    <w:basedOn w:val="Normal"/>
-    <w:next w:val="Normal"/>
-    <w:hidden/>
-    <w:rsid w:val="003852E4"/>
-    <w:pPr>
-      <w:pBdr>
-        <w:top w:val="single" w:sz="6" w:space="1" w:color="auto"/>
-      </w:pBdr>
-      <w:overflowPunct/>
-      <w:autoSpaceDE/>
-      <w:autoSpaceDN/>
-      <w:adjustRightInd/>
-      <w:jc w:val="center"/>
-      <w:textAlignment w:val="auto"/>
-    </w:pPr>
-    <w:rPr>
-      <w:rFonts w:ascii="Arial" w:eastAsia="PMingLiU" w:hAnsi="Arial" w:cs="Arial"/>
-      <w:vanish/>
-      <w:sz w:val="16"/>
-      <w:szCs w:val="16"/>
-      <w:lang w:eastAsia="zh-TW"/>
-    </w:rPr>
-  </w:style>
-  <w:style w:type="table" w:styleId="TableGrid">
-    <w:name w:val="Table Grid"/>
-    <w:basedOn w:val="TableNormal"/>
-    <w:uiPriority w:val="59"/>
-    <w:rsid w:val="0002439B"/>
-    <w:pPr>
-      <w:overflowPunct w:val="0"/>
-      <w:autoSpaceDE w:val="0"/>
-      <w:autoSpaceDN w:val="0"/>
-      <w:adjustRightInd w:val="0"/>
-      <w:textAlignment w:val="baseline"/>
-    </w:pPr>
-    <w:tblPr>
-      <w:tblBorders>
-        <w:top w:val="single" w:sz="4" w:space="0" w:color="auto"/>
-        <w:left w:val="single" w:sz="4" w:space="0" w:color="auto"/>
-        <w:bottom w:val="single" w:sz="4" w:space="0" w:color="auto"/>
-        <w:right w:val="single" w:sz="4" w:space="0" w:color="auto"/>
-        <w:insideH w:val="single" w:sz="4" w:space="0" w:color="auto"/>
-        <w:insideV w:val="single" w:sz="4" w:space="0" w:color="auto"/>
-      </w:tblBorders>
-    </w:tblPr>
-  </w:style>
-  <w:style w:type="paragraph" w:styleId="CommentText">
-    <w:name w:val="annotation text"/>
-    <w:basedOn w:val="Normal"/>
-    <w:link w:val="CommentTextChar"/>
-    <w:rsid w:val="00E355DE"/>
-    <w:pPr>
-      <w:overflowPunct/>
-      <w:autoSpaceDE/>
-      <w:autoSpaceDN/>
-      <w:adjustRightInd/>
-      <w:textAlignment w:val="auto"/>
-    </w:pPr>
-  </w:style>
-  <w:style w:type="character" w:styleId="CommentReference">
-    <w:name w:val="annotation reference"/>
-    <w:basedOn w:val="DefaultParagraphFont"/>
-    <w:rsid w:val="00E355DE"/>
-    <w:rPr>
-      <w:sz w:val="16"/>
-      <w:szCs w:val="16"/>
-    </w:rPr>
-  </w:style>
-  <w:style w:type="character" w:customStyle="1" w:styleId="CommentTextChar">
-    <w:name w:val="Comment Text Char"/>
-    <w:basedOn w:val="DefaultParagraphFont"/>
-    <w:link w:val="CommentText"/>
-    <w:rsid w:val="00E355DE"/>
-    <w:rPr>
-      <w:lang w:val="en-US" w:eastAsia="en-US" w:bidi="ar-SA"/>
-    </w:rPr>
-  </w:style>
-  <w:style w:type="paragraph" w:styleId="BalloonText">
-    <w:name w:val="Balloon Text"/>
-    <w:basedOn w:val="Normal"/>
-    <w:link w:val="BalloonTextChar"/>
-    <w:rsid w:val="00E355DE"/>
-    <w:rPr>
-      <w:rFonts w:ascii="Tahoma" w:hAnsi="Tahoma" w:cs="Tahoma"/>
-      <w:sz w:val="16"/>
-      <w:szCs w:val="16"/>
-    </w:rPr>
-  </w:style>
-  <w:style w:type="table" w:styleId="TableProfessional">
-    <w:name w:val="Table Professional"/>
-    <w:basedOn w:val="TableNormal"/>
-    <w:rsid w:val="002971C5"/>
-    <w:pPr>
-      <w:overflowPunct w:val="0"/>
-      <w:autoSpaceDE w:val="0"/>
-      <w:autoSpaceDN w:val="0"/>
-      <w:adjustRightInd w:val="0"/>
-      <w:textAlignment w:val="baseline"/>
-    </w:pPr>
-    <w:tblPr>
-      <w:tblBorders>
-        <w:top w:val="single" w:sz="6" w:space="0" w:color="000000"/>
-        <w:left w:val="single" w:sz="6" w:space="0" w:color="000000"/>
-        <w:bottom w:val="single" w:sz="6" w:space="0" w:color="000000"/>
-        <w:right w:val="single" w:sz="6" w:space="0" w:color="000000"/>
-        <w:insideH w:val="single" w:sz="6" w:space="0" w:color="000000"/>
-        <w:insideV w:val="single" w:sz="6" w:space="0" w:color="000000"/>
-      </w:tblBorders>
-    </w:tblPr>
-    <w:tcPr>
-      <w:shd w:val="clear" w:color="auto" w:fill="auto"/>
-    </w:tcPr>
-    <w:tblStylePr w:type="firstRow">
-      <w:rPr>
-        <w:b/>
-        <w:bCs/>
-        <w:color w:val="auto"/>
-      </w:rPr>
-      <w:tblPr/>
-      <w:tcPr>
-        <w:tcBorders>
-          <w:tl2br w:val="none" w:sz="0" w:space="0" w:color="auto"/>
-          <w:tr2bl w:val="none" w:sz="0" w:space="0" w:color="auto"/>
-        </w:tcBorders>
-        <w:shd w:val="solid" w:color="000000" w:fill="FFFFFF"/>
-      </w:tcPr>
-    </w:tblStylePr>
-  </w:style>
-  <w:style w:type="paragraph" w:customStyle="1" w:styleId="body">
-    <w:name w:val="body"/>
-    <w:basedOn w:val="Normal"/>
-    <w:link w:val="bodyChar"/>
-    <w:rsid w:val="00B54F3A"/>
-    <w:pPr>
-      <w:overflowPunct/>
-      <w:autoSpaceDE/>
-      <w:autoSpaceDN/>
-      <w:adjustRightInd/>
-      <w:spacing w:before="120" w:line="288" w:lineRule="auto"/>
-      <w:textAlignment w:val="auto"/>
-    </w:pPr>
-    <w:rPr>
-      <w:rFonts w:ascii="Arial" w:hAnsi="Arial"/>
-      <w:color w:val="000000"/>
-      <w:szCs w:val="24"/>
-    </w:rPr>
-  </w:style>
-  <w:style w:type="paragraph" w:customStyle="1" w:styleId="indentedbody">
-    <w:name w:val="indented body"/>
-    <w:basedOn w:val="body"/>
-    <w:link w:val="indentedbodyChar"/>
-    <w:rsid w:val="00B54F3A"/>
-    <w:pPr>
-      <w:ind w:left="360"/>
-    </w:pPr>
-  </w:style>
-  <w:style w:type="character" w:customStyle="1" w:styleId="bodyChar">
-    <w:name w:val="body Char"/>
-    <w:basedOn w:val="DefaultParagraphFont"/>
-    <w:link w:val="body"/>
-    <w:rsid w:val="00B54F3A"/>
-    <w:rPr>
-      <w:rFonts w:ascii="Arial" w:hAnsi="Arial"/>
-      <w:color w:val="000000"/>
-      <w:szCs w:val="24"/>
-      <w:lang w:val="en-US" w:eastAsia="en-US" w:bidi="ar-SA"/>
-    </w:rPr>
-  </w:style>
-  <w:style w:type="character" w:customStyle="1" w:styleId="indentedbodyChar">
-    <w:name w:val="indented body Char"/>
-    <w:basedOn w:val="DefaultParagraphFont"/>
-    <w:link w:val="indentedbody"/>
-    <w:rsid w:val="00B54F3A"/>
-    <w:rPr>
-      <w:rFonts w:ascii="Arial" w:hAnsi="Arial"/>
-      <w:color w:val="000000"/>
-      <w:szCs w:val="24"/>
-      <w:lang w:val="en-US" w:eastAsia="en-US" w:bidi="ar-SA"/>
-    </w:rPr>
-  </w:style>
-  <w:style w:type="character" w:customStyle="1" w:styleId="HeaderChar1">
-    <w:name w:val="Header Char1"/>
-    <w:basedOn w:val="DefaultParagraphFont"/>
-    <w:link w:val="Header"/>
-    <w:rsid w:val="00B54F3A"/>
-    <w:rPr>
-      <w:lang w:val="en-US" w:eastAsia="en-US" w:bidi="ar-SA"/>
-    </w:rPr>
-  </w:style>
-  <w:style w:type="character" w:customStyle="1" w:styleId="HeaderChar">
-    <w:name w:val="Header Char"/>
-    <w:basedOn w:val="DefaultParagraphFont"/>
-    <w:rsid w:val="00971190"/>
-    <w:rPr>
-      <w:sz w:val="24"/>
-      <w:lang w:val="en-US" w:eastAsia="en-US" w:bidi="ar-SA"/>
-    </w:rPr>
-  </w:style>
-  <w:style w:type="paragraph" w:customStyle="1" w:styleId="hdr1">
-    <w:name w:val="hdr1"/>
-    <w:basedOn w:val="Normal"/>
-    <w:rsid w:val="00971190"/>
-    <w:pPr>
-      <w:overflowPunct/>
-      <w:autoSpaceDE/>
-      <w:autoSpaceDN/>
-      <w:adjustRightInd/>
-      <w:spacing w:before="120"/>
-      <w:ind w:left="540"/>
-      <w:textAlignment w:val="auto"/>
-      <w:outlineLvl w:val="0"/>
-    </w:pPr>
-    <w:rPr>
-      <w:rFonts w:ascii="Century Schoolbook" w:hAnsi="Century Schoolbook"/>
-      <w:i/>
-      <w:sz w:val="40"/>
-    </w:rPr>
-  </w:style>
-  <w:style w:type="paragraph" w:styleId="ListParagraph">
-    <w:name w:val="List Paragraph"/>
-    <w:basedOn w:val="Normal"/>
-    <w:uiPriority w:val="34"/>
-    <w:qFormat/>
-    <w:rsid w:val="00AA3543"/>
-    <w:pPr>
-      <w:overflowPunct/>
-      <w:autoSpaceDE/>
-      <w:autoSpaceDN/>
-      <w:adjustRightInd/>
-      <w:spacing w:after="200" w:line="276" w:lineRule="auto"/>
-      <w:ind w:left="720"/>
-      <w:contextualSpacing/>
-      <w:textAlignment w:val="auto"/>
-    </w:pPr>
-    <w:rPr>
-      <w:rFonts w:asciiTheme="minorHAnsi" w:eastAsiaTheme="minorHAnsi" w:hAnsiTheme="minorHAnsi" w:cstheme="minorBidi"/>
-      <w:sz w:val="22"/>
-      <w:szCs w:val="22"/>
-    </w:rPr>
-  </w:style>
-  <w:style w:type="paragraph" w:customStyle="1" w:styleId="CSETableText">
-    <w:name w:val="*CSE Table Text"/>
-    <w:basedOn w:val="Normal"/>
-    <w:rsid w:val="00534A8B"/>
-    <w:pPr>
-      <w:overflowPunct/>
-      <w:autoSpaceDE/>
-      <w:autoSpaceDN/>
-      <w:adjustRightInd/>
-      <w:spacing w:before="60" w:after="60"/>
-      <w:textAlignment w:val="auto"/>
-    </w:pPr>
-    <w:rPr>
-      <w:szCs w:val="24"/>
-    </w:rPr>
-  </w:style>
-  <w:style w:type="paragraph" w:styleId="CommentSubject">
-    <w:name w:val="annotation subject"/>
-    <w:basedOn w:val="CommentText"/>
-    <w:next w:val="CommentText"/>
-    <w:link w:val="CommentSubjectChar"/>
-    <w:rsid w:val="00534A8B"/>
-    <w:pPr>
-      <w:spacing w:before="60" w:after="60"/>
-    </w:pPr>
-    <w:rPr>
-      <w:b/>
-      <w:bCs/>
-    </w:rPr>
-  </w:style>
-  <w:style w:type="character" w:customStyle="1" w:styleId="CommentSubjectChar">
-    <w:name w:val="Comment Subject Char"/>
-    <w:basedOn w:val="CommentTextChar"/>
-    <w:link w:val="CommentSubject"/>
-    <w:rsid w:val="00534A8B"/>
-    <w:rPr>
-      <w:b/>
-      <w:bCs/>
-      <w:lang w:val="en-US" w:eastAsia="en-US" w:bidi="ar-SA"/>
-    </w:rPr>
-  </w:style>
-  <w:style w:type="character" w:customStyle="1" w:styleId="BalloonTextChar">
-    <w:name w:val="Balloon Text Char"/>
-    <w:basedOn w:val="DefaultParagraphFont"/>
-    <w:link w:val="BalloonText"/>
-    <w:rsid w:val="00534A8B"/>
-    <w:rPr>
-      <w:rFonts w:ascii="Tahoma" w:hAnsi="Tahoma" w:cs="Tahoma"/>
-      <w:sz w:val="16"/>
-      <w:szCs w:val="16"/>
-    </w:rPr>
-  </w:style>
-  <w:style w:type="character" w:customStyle="1" w:styleId="FooterChar">
-    <w:name w:val="Footer Char"/>
-    <w:basedOn w:val="DefaultParagraphFont"/>
-    <w:link w:val="Footer"/>
-    <w:rsid w:val="00534A8B"/>
-  </w:style>
-  <w:style w:type="character" w:customStyle="1" w:styleId="Heading1Char">
-    <w:name w:val="Heading 1 Char"/>
-    <w:basedOn w:val="DefaultParagraphFont"/>
-    <w:link w:val="Heading1"/>
-    <w:uiPriority w:val="9"/>
-    <w:rsid w:val="00534A8B"/>
-    <w:rPr>
-      <w:b/>
-      <w:color w:val="FFFFFF"/>
-      <w:sz w:val="24"/>
-    </w:rPr>
-  </w:style>
-  <w:style w:type="paragraph" w:styleId="BodyText">
-    <w:name w:val="Body Text"/>
-    <w:basedOn w:val="Normal"/>
-    <w:link w:val="BodyTextChar"/>
-    <w:uiPriority w:val="99"/>
-    <w:unhideWhenUsed/>
-    <w:rsid w:val="00534A8B"/>
-    <w:pPr>
-      <w:overflowPunct/>
-      <w:autoSpaceDE/>
-      <w:autoSpaceDN/>
-      <w:adjustRightInd/>
-      <w:spacing w:before="120" w:after="120" w:line="220" w:lineRule="atLeast"/>
-      <w:textAlignment w:val="auto"/>
-    </w:pPr>
-    <w:rPr>
-      <w:rFonts w:ascii="Arial" w:eastAsiaTheme="minorHAnsi" w:hAnsi="Arial" w:cs="Arial"/>
-      <w:color w:val="000000"/>
-    </w:rPr>
-  </w:style>
-  <w:style w:type="character" w:customStyle="1" w:styleId="BodyTextChar">
-    <w:name w:val="Body Text Char"/>
-    <w:basedOn w:val="DefaultParagraphFont"/>
-    <w:link w:val="BodyText"/>
-    <w:uiPriority w:val="99"/>
-    <w:rsid w:val="00534A8B"/>
-    <w:rPr>
-      <w:rFonts w:ascii="Arial" w:eastAsiaTheme="minorHAnsi" w:hAnsi="Arial" w:cs="Arial"/>
-      <w:color w:val="000000"/>
-    </w:rPr>
-  </w:style>
-  <w:style w:type="character" w:styleId="Emphasis">
-    <w:name w:val="Emphasis"/>
-    <w:basedOn w:val="DefaultParagraphFont"/>
-    <w:qFormat/>
-    <w:rsid w:val="00A64ADF"/>
-    <w:rPr>
-      <w:i/>
-      <w:iCs/>
-    </w:rPr>
-  </w:style>
-  <w:style w:type="paragraph" w:styleId="TOCHeading">
-    <w:name w:val="TOC Heading"/>
-    <w:basedOn w:val="Heading1"/>
-    <w:next w:val="Normal"/>
-    <w:uiPriority w:val="39"/>
-    <w:semiHidden/>
-    <w:unhideWhenUsed/>
-    <w:qFormat/>
-    <w:rsid w:val="004F5C38"/>
-    <w:pPr>
-      <w:keepLines/>
-      <w:overflowPunct/>
-      <w:autoSpaceDE/>
-      <w:autoSpaceDN/>
-      <w:adjustRightInd/>
-      <w:spacing w:before="480" w:line="276" w:lineRule="auto"/>
-      <w:textAlignment w:val="auto"/>
-      <w:outlineLvl w:val="9"/>
-    </w:pPr>
-    <w:rPr>
-      <w:rFonts w:asciiTheme="majorHAnsi" w:eastAsiaTheme="majorEastAsia" w:hAnsiTheme="majorHAnsi" w:cstheme="majorBidi"/>
-      <w:bCs/>
-      <w:color w:val="365F91" w:themeColor="accent1" w:themeShade="BF"/>
-      <w:sz w:val="28"/>
-      <w:szCs w:val="28"/>
-      <w:lang w:eastAsia="ja-JP"/>
-    </w:rPr>
-  </w:style>
-  <w:style w:type="paragraph" w:styleId="TOC1">
-    <w:name w:val="toc 1"/>
-    <w:basedOn w:val="Normal"/>
-    <w:next w:val="Normal"/>
-    <w:autoRedefine/>
-    <w:uiPriority w:val="39"/>
-    <w:rsid w:val="004F5C38"/>
-    <w:pPr>
-      <w:spacing w:after="100"/>
-    </w:pPr>
-  </w:style>
-  <w:style w:type="paragraph" w:styleId="TOC2">
-    <w:name w:val="toc 2"/>
-    <w:basedOn w:val="Normal"/>
-    <w:next w:val="Normal"/>
-    <w:autoRedefine/>
-    <w:uiPriority w:val="39"/>
-    <w:rsid w:val="004F5C38"/>
-    <w:pPr>
-      <w:spacing w:after="100"/>
-      <w:ind w:left="200"/>
-    </w:pPr>
-  </w:style>
-</w:styles>
-</file>
-
-<file path=word/stylesWithEffects.xml><?xml version="1.0" encoding="utf-8"?>
-<w:styles xmlns:wpc="http://schemas.microsoft.com/office/word/2010/wordprocessingCanvas" xmlns:mc="http://schemas.openxmlformats.org/markup-compatibility/2006" xmlns:o="urn:schemas-microsoft-com:office:office" xmlns:r="http://schemas.openxmlformats.org/officeDocument/2006/relationships" xmlns:m="http://schemas.openxmlformats.org/officeDocument/2006/math" xmlns:v="urn:schemas-microsoft-com:vml" xmlns:wp14="http://schemas.microsoft.com/office/word/2010/wordprocessingDrawing" xmlns:wp="http://schemas.openxmlformats.org/drawingml/2006/wordprocessingDrawing" xmlns:w10="urn:schemas-microsoft-com:office:word" xmlns:w="http://schemas.openxmlformats.org/wordprocessingml/2006/main" xmlns:w14="http://schemas.microsoft.com/office/word/2010/wordml" xmlns:wpg="http://schemas.microsoft.com/office/word/2010/wordprocessingGroup" xmlns:wpi="http://schemas.microsoft.com/office/word/2010/wordprocessingInk" xmlns:wne="http://schemas.microsoft.com/office/word/2006/wordml" xmlns:wps="http://schemas.microsoft.com/office/word/2010/wordprocessingShape" mc:Ignorable="w14 wp14">
-  <w:docDefaults>
-    <w:rPrDefault>
-      <w:rPr>
-        <w:rFonts w:ascii="Times New Roman" w:eastAsia="Times New Roman" w:hAnsi="Times New Roman" w:cs="Times New Roman"/>
-        <w:lang w:val="en-US" w:eastAsia="en-US" w:bidi="ar-SA"/>
-      </w:rPr>
-    </w:rPrDefault>
-    <w:pPrDefault/>
-  </w:docDefaults>
-  <w:latentStyles w:defLockedState="0" w:defUIPriority="0" w:defSemiHidden="0" w:defUnhideWhenUsed="0" w:defQFormat="0" w:count="267">
-    <w:lsdException w:name="Normal" w:qFormat="1"/>
-    <w:lsdException w:name="heading 1" w:uiPriority="9" w:qFormat="1"/>
-    <w:lsdException w:name="heading 2" w:qFormat="1"/>
-    <w:lsdException w:name="heading 3" w:qFormat="1"/>
-    <w:lsdException w:name="heading 4" w:qFormat="1"/>
-    <w:lsdException w:name="heading 5" w:semiHidden="1" w:unhideWhenUsed="1" w:qFormat="1"/>
-    <w:lsdException w:name="heading 6" w:semiHidden="1" w:unhideWhenUsed="1" w:qFormat="1"/>
-    <w:lsdException w:name="heading 7" w:semiHidden="1" w:unhideWhenUsed="1" w:qFormat="1"/>
-    <w:lsdException w:name="heading 8" w:semiHidden="1" w:unhideWhenUsed="1" w:qFormat="1"/>
-    <w:lsdException w:name="heading 9" w:semiHidden="1" w:unhideWhenUsed="1" w:qFormat="1"/>
-    <w:lsdException w:name="toc 1" w:uiPriority="39"/>
-    <w:lsdException w:name="toc 2" w:uiPriority="39"/>
-    <w:lsdException w:name="caption" w:semiHidden="1" w:unhideWhenUsed="1" w:qFormat="1"/>
-    <w:lsdException w:name="Title" w:qFormat="1"/>
-    <w:lsdException w:name="Body Text" w:uiPriority="99"/>
-    <w:lsdException w:name="Subtitle" w:qFormat="1"/>
-    <w:lsdException w:name="Hyperlink" w:uiPriority="99"/>
-    <w:lsdException w:name="Strong" w:qFormat="1"/>
-    <w:lsdException w:name="Emphasis" w:qFormat="1"/>
-    <w:lsdException w:name="No List" w:uiPriority="99"/>
-    <w:lsdException w:name="Table Grid" w:uiPriority="59"/>
-    <w:lsdException w:name="Placeholder Text" w:semiHidden="1" w:uiPriority="99"/>
-    <w:lsdException w:name="No Spacing" w:uiPriority="1" w:qFormat="1"/>
-    <w:lsdException w:name="Light Shading" w:uiPriority="60"/>
-    <w:lsdException w:name="Light List" w:uiPriority="61"/>
-    <w:lsdException w:name="Light Grid" w:uiPriority="62"/>
-    <w:lsdException w:name="Medium Shading 1" w:uiPriority="63"/>
-    <w:lsdException w:name="Medium Shading 2" w:uiPriority="64"/>
-    <w:lsdException w:name="Medium List 1" w:uiPriority="65"/>
-    <w:lsdException w:name="Medium List 2" w:uiPriority="66"/>
-    <w:lsdException w:name="Medium Grid 1" w:uiPriority="67"/>
-    <w:lsdException w:name="Medium Grid 2" w:uiPriority="68"/>
-    <w:lsdException w:name="Medium Grid 3" w:uiPriority="69"/>
-    <w:lsdException w:name="Dark List" w:uiPriority="70"/>
-    <w:lsdException w:name="Colorful Shading" w:uiPriority="71"/>
-    <w:lsdException w:name="Colorful List" w:uiPriority="72"/>
-    <w:lsdException w:name="Colorful Grid" w:uiPriority="73"/>
-    <w:lsdException w:name="Light Shading Accent 1" w:uiPriority="60"/>
-    <w:lsdException w:name="Light List Accent 1" w:uiPriority="61"/>
-    <w:lsdException w:name="Light Grid Accent 1" w:uiPriority="62"/>
-    <w:lsdException w:name="Medium Shading 1 Accent 1" w:uiPriority="63"/>
-    <w:lsdException w:name="Medium Shading 2 Accent 1" w:uiPriority="64"/>
-    <w:lsdException w:name="Medium List 1 Accent 1" w:uiPriority="65"/>
-    <w:lsdException w:name="Revision" w:semiHidden="1" w:uiPriority="99"/>
-    <w:lsdException w:name="List Paragraph" w:uiPriority="34" w:qFormat="1"/>
-    <w:lsdException w:name="Quote" w:uiPriority="29" w:qFormat="1"/>
-    <w:lsdException w:name="Intense Quote" w:uiPriority="30" w:qFormat="1"/>
-    <w:lsdException w:name="Medium List 2 Accent 1" w:uiPriority="66"/>
-    <w:lsdException w:name="Medium Grid 1 Accent 1" w:uiPriority="67"/>
-    <w:lsdException w:name="Medium Grid 2 Accent 1" w:uiPriority="68"/>
-    <w:lsdException w:name="Medium Grid 3 Accent 1" w:uiPriority="69"/>
-    <w:lsdException w:name="Dark List Accent 1" w:uiPriority="70"/>
-    <w:lsdException w:name="Colorful Shading Accent 1" w:uiPriority="71"/>
-    <w:lsdException w:name="Colorful List Accent 1" w:uiPriority="72"/>
-    <w:lsdException w:name="Colorful Grid Accent 1" w:uiPriority="73"/>
-    <w:lsdException w:name="Light Shading Accent 2" w:uiPriority="60"/>
-    <w:lsdException w:name="Light List Accent 2" w:uiPriority="61"/>
-    <w:lsdException w:name="Light Grid Accent 2" w:uiPriority="62"/>
-    <w:lsdException w:name="Medium Shading 1 Accent 2" w:uiPriority="63"/>
-    <w:lsdException w:name="Medium Shading 2 Accent 2" w:uiPriority="64"/>
-    <w:lsdException w:name="Medium List 1 Accent 2" w:uiPriority="65"/>
-    <w:lsdException w:name="Medium List 2 Accent 2" w:uiPriority="66"/>
-    <w:lsdException w:name="Medium Grid 1 Accent 2" w:uiPriority="67"/>
-    <w:lsdException w:name="Medium Grid 2 Accent 2" w:uiPriority="68"/>
-    <w:lsdException w:name="Medium Grid 3 Accent 2" w:uiPriority="69"/>
-    <w:lsdException w:name="Dark List Accent 2" w:uiPriority="70"/>
-    <w:lsdException w:name="Colorful Shading Accent 2" w:uiPriority="71"/>
-    <w:lsdException w:name="Colorful List Accent 2" w:uiPriority="72"/>
-    <w:lsdException w:name="Colorful Grid Accent 2" w:uiPriority="73"/>
-    <w:lsdException w:name="Light Shading Accent 3" w:uiPriority="60"/>
-    <w:lsdException w:name="Light List Accent 3" w:uiPriority="61"/>
-    <w:lsdException w:name="Light Grid Accent 3" w:uiPriority="62"/>
-    <w:lsdException w:name="Medium Shading 1 Accent 3" w:uiPriority="63"/>
-    <w:lsdException w:name="Medium Shading 2 Accent 3" w:uiPriority="64"/>
-    <w:lsdException w:name="Medium List 1 Accent 3" w:uiPriority="65"/>
-    <w:lsdException w:name="Medium List 2 Accent 3" w:uiPriority="66"/>
-    <w:lsdException w:name="Medium Grid 1 Accent 3" w:uiPriority="67"/>
-    <w:lsdException w:name="Medium Grid 2 Accent 3" w:uiPriority="68"/>
-    <w:lsdException w:name="Medium Grid 3 Accent 3" w:uiPriority="69"/>
-    <w:lsdException w:name="Dark List Accent 3" w:uiPriority="70"/>
-    <w:lsdException w:name="Colorful Shading Accent 3" w:uiPriority="71"/>
-    <w:lsdException w:name="Colorful List Accent 3" w:uiPriority="72"/>
-    <w:lsdException w:name="Colorful Grid Accent 3" w:uiPriority="73"/>
-    <w:lsdException w:name="Light Shading Accent 4" w:uiPriority="60"/>
-    <w:lsdException w:name="Light List Accent 4" w:uiPriority="61"/>
-    <w:lsdException w:name="Light Grid Accent 4" w:uiPriority="62"/>
-    <w:lsdException w:name="Medium Shading 1 Accent 4" w:uiPriority="63"/>
-    <w:lsdException w:name="Medium Shading 2 Accent 4" w:uiPriority="64"/>
-    <w:lsdException w:name="Medium List 1 Accent 4" w:uiPriority="65"/>
-    <w:lsdException w:name="Medium List 2 Accent 4" w:uiPriority="66"/>
-    <w:lsdException w:name="Medium Grid 1 Accent 4" w:uiPriority="67"/>
-    <w:lsdException w:name="Medium Grid 2 Accent 4" w:uiPriority="68"/>
-    <w:lsdException w:name="Medium Grid 3 Accent 4" w:uiPriority="69"/>
-    <w:lsdException w:name="Dark List Accent 4" w:uiPriority="70"/>
-    <w:lsdException w:name="Colorful Shading Accent 4" w:uiPriority="71"/>
-    <w:lsdException w:name="Colorful List Accent 4" w:uiPriority="72"/>
-    <w:lsdException w:name="Colorful Grid Accent 4" w:uiPriority="73"/>
-    <w:lsdException w:name="Light Shading Accent 5" w:uiPriority="60"/>
-    <w:lsdException w:name="Light List Accent 5" w:uiPriority="61"/>
-    <w:lsdException w:name="Light Grid Accent 5" w:uiPriority="62"/>
-    <w:lsdException w:name="Medium Shading 1 Accent 5" w:uiPriority="63"/>
-    <w:lsdException w:name="Medium Shading 2 Accent 5" w:uiPriority="64"/>
-    <w:lsdException w:name="Medium List 1 Accent 5" w:uiPriority="65"/>
-    <w:lsdException w:name="Medium List 2 Accent 5" w:uiPriority="66"/>
-    <w:lsdException w:name="Medium Grid 1 Accent 5" w:uiPriority="67"/>
-    <w:lsdException w:name="Medium Grid 2 Accent 5" w:uiPriority="68"/>
-    <w:lsdException w:name="Medium Grid 3 Accent 5" w:uiPriority="69"/>
-    <w:lsdException w:name="Dark List Accent 5" w:uiPriority="70"/>
-    <w:lsdException w:name="Colorful Shading Accent 5" w:uiPriority="71"/>
-    <w:lsdException w:name="Colorful List Accent 5" w:uiPriority="72"/>
-    <w:lsdException w:name="Colorful Grid Accent 5" w:uiPriority="73"/>
-    <w:lsdException w:name="Light Shading Accent 6" w:uiPriority="60"/>
-    <w:lsdException w:name="Light List Accent 6" w:uiPriority="61"/>
-    <w:lsdException w:name="Light Grid Accent 6" w:uiPriority="62"/>
-    <w:lsdException w:name="Medium Shading 1 Accent 6" w:uiPriority="63"/>
-    <w:lsdException w:name="Medium Shading 2 Accent 6" w:uiPriority="64"/>
-    <w:lsdException w:name="Medium List 1 Accent 6" w:uiPriority="65"/>
-    <w:lsdException w:name="Medium List 2 Accent 6" w:uiPriority="66"/>
-    <w:lsdException w:name="Medium Grid 1 Accent 6" w:uiPriority="67"/>
-    <w:lsdException w:name="Medium Grid 2 Accent 6" w:uiPriority="68"/>
-    <w:lsdException w:name="Medium Grid 3 Accent 6" w:uiPriority="69"/>
-    <w:lsdException w:name="Dark List Accent 6" w:uiPriority="70"/>
-    <w:lsdException w:name="Colorful Shading Accent 6" w:uiPriority="71"/>
-    <w:lsdException w:name="Colorful List Accent 6" w:uiPriority="72"/>
-    <w:lsdException w:name="Colorful Grid Accent 6" w:uiPriority="73"/>
-    <w:lsdException w:name="Subtle Emphasis" w:uiPriority="19" w:qFormat="1"/>
-    <w:lsdException w:name="Intense Emphasis" w:uiPriority="21" w:qFormat="1"/>
-    <w:lsdException w:name="Subtle Reference" w:uiPriority="31" w:qFormat="1"/>
-    <w:lsdException w:name="Intense Reference" w:uiPriority="32" w:qFormat="1"/>
-    <w:lsdException w:name="Book Title" w:uiPriority="33" w:qFormat="1"/>
-    <w:lsdException w:name="Bibliography" w:semiHidden="1" w:uiPriority="37" w:unhideWhenUsed="1"/>
-    <w:lsdException w:name="TOC Heading" w:semiHidden="1" w:uiPriority="39" w:unhideWhenUsed="1" w:qFormat="1"/>
+    <w:lsdException w:name="Plain Table 1" w:uiPriority="41"/>
+    <w:lsdException w:name="Plain Table 2" w:uiPriority="42"/>
+    <w:lsdException w:name="Plain Table 3" w:uiPriority="43"/>
+    <w:lsdException w:name="Plain Table 4" w:uiPriority="44"/>
+    <w:lsdException w:name="Plain Table 5" w:uiPriority="45"/>
+    <w:lsdException w:name="Grid Table Light" w:uiPriority="40"/>
+    <w:lsdException w:name="Grid Table 1 Light" w:uiPriority="46"/>
+    <w:lsdException w:name="Grid Table 2" w:uiPriority="47"/>
+    <w:lsdException w:name="Grid Table 3" w:uiPriority="48"/>
+    <w:lsdException w:name="Grid Table 4" w:uiPriority="49"/>
+    <w:lsdException w:name="Grid Table 5 Dark" w:uiPriority="50"/>
+    <w:lsdException w:name="Grid Table 6 Colorful" w:uiPriority="51"/>
+    <w:lsdException w:name="Grid Table 7 Colorful" w:uiPriority="52"/>
+    <w:lsdException w:name="Grid Table 1 Light Accent 1" w:uiPriority="46"/>
+    <w:lsdException w:name="Grid Table 2 Accent 1" w:uiPriority="47"/>
+    <w:lsdException w:name="Grid Table 3 Accent 1" w:uiPriority="48"/>
+    <w:lsdException w:name="Grid Table 4 Accent 1" w:uiPriority="49"/>
+    <w:lsdException w:name="Grid Table 5 Dark Accent 1" w:uiPriority="50"/>
+    <w:lsdException w:name="Grid Table 6 Colorful Accent 1" w:uiPriority="51"/>
+    <w:lsdException w:name="Grid Table 7 Colorful Accent 1" w:uiPriority="52"/>
+    <w:lsdException w:name="Grid Table 1 Light Accent 2" w:uiPriority="46"/>
+    <w:lsdException w:name="Grid Table 2 Accent 2" w:uiPriority="47"/>
+    <w:lsdException w:name="Grid Table 3 Accent 2" w:uiPriority="48"/>
+    <w:lsdException w:name="Grid Table 4 Accent 2" w:uiPriority="49"/>
+    <w:lsdException w:name="Grid Table 5 Dark Accent 2" w:uiPriority="50"/>
+    <w:lsdException w:name="Grid Table 6 Colorful Accent 2" w:uiPriority="51"/>
+    <w:lsdException w:name="Grid Table 7 Colorful Accent 2" w:uiPriority="52"/>
+    <w:lsdException w:name="Grid Table 1 Light Accent 3" w:uiPriority="46"/>
+    <w:lsdException w:name="Grid Table 2 Accent 3" w:uiPriority="47"/>
+    <w:lsdException w:name="Grid Table 3 Accent 3" w:uiPriority="48"/>
+    <w:lsdException w:name="Grid Table 4 Accent 3" w:uiPriority="49"/>
+    <w:lsdException w:name="Grid Table 5 Dark Accent 3" w:uiPriority="50"/>
+    <w:lsdException w:name="Grid Table 6 Colorful Accent 3" w:uiPriority="51"/>
+    <w:lsdException w:name="Grid Table 7 Colorful Accent 3" w:uiPriority="52"/>
+    <w:lsdException w:name="Grid Table 1 Light Accent 4" w:uiPriority="46"/>
+    <w:lsdException w:name="Grid Table 2 Accent 4" w:uiPriority="47"/>
+    <w:lsdException w:name="Grid Table 3 Accent 4" w:uiPriority="48"/>
+    <w:lsdException w:name="Grid Table 4 Accent 4" w:uiPriority="49"/>
+    <w:lsdException w:name="Grid Table 5 Dark Accent 4" w:uiPriority="50"/>
+    <w:lsdException w:name="Grid Table 6 Colorful Accent 4" w:uiPriority="51"/>
+    <w:lsdException w:name="Grid Table 7 Colorful Accent 4" w:uiPriority="52"/>
+    <w:lsdException w:name="Grid Table 1 Light Accent 5" w:uiPriority="46"/>
+    <w:lsdException w:name="Grid Table 2 Accent 5" w:uiPriority="47"/>
+    <w:lsdException w:name="Grid Table 3 Accent 5" w:uiPriority="48"/>
+    <w:lsdException w:name="Grid Table 4 Accent 5" w:uiPriority="49"/>
+    <w:lsdException w:name="Grid Table 5 Dark Accent 5" w:uiPriority="50"/>
+    <w:lsdException w:name="Grid Table 6 Colorful Accent 5" w:uiPriority="51"/>
+    <w:lsdException w:name="Grid Table 7 Colorful Accent 5" w:uiPriority="52"/>
+    <w:lsdException w:name="Grid Table 1 Light Accent 6" w:uiPriority="46"/>
+    <w:lsdException w:name="Grid Table 2 Accent 6" w:uiPriority="47"/>
+    <w:lsdException w:name="Grid Table 3 Accent 6" w:uiPriority="48"/>
+    <w:lsdException w:name="Grid Table 4 Accent 6" w:uiPriority="49"/>
+    <w:lsdException w:name="Grid Table 5 Dark Accent 6" w:uiPriority="50"/>
+    <w:lsdException w:name="Grid Table 6 Colorful Accent 6" w:uiPriority="51"/>
+    <w:lsdException w:name="Grid Table 7 Colorful Accent 6" w:uiPriority="52"/>
+    <w:lsdException w:name="List Table 1 Light" w:uiPriority="46"/>
+    <w:lsdException w:name="List Table 2" w:uiPriority="47"/>
+    <w:lsdException w:name="List Table 3" w:uiPriority="48"/>
+    <w:lsdException w:name="List Table 4" w:uiPriority="49"/>
+    <w:lsdException w:name="List Table 5 Dark" w:uiPriority="50"/>
+    <w:lsdException w:name="List Table 6 Colorful" w:uiPriority="51"/>
+    <w:lsdException w:name="List Table 7 Colorful" w:uiPriority="52"/>
+    <w:lsdException w:name="List Table 1 Light Accent 1" w:uiPriority="46"/>
+    <w:lsdException w:name="List Table 2 Accent 1" w:uiPriority="47"/>
+    <w:lsdException w:name="List Table 3 Accent 1" w:uiPriority="48"/>
+    <w:lsdException w:name="List Table 4 Accent 1" w:uiPriority="49"/>
+    <w:lsdException w:name="List Table 5 Dark Accent 1" w:uiPriority="50"/>
+    <w:lsdException w:name="List Table 6 Colorful Accent 1" w:uiPriority="51"/>
+    <w:lsdException w:name="List Table 7 Colorful Accent 1" w:uiPriority="52"/>
+    <w:lsdException w:name="List Table 1 Light Accent 2" w:uiPriority="46"/>
+    <w:lsdException w:name="List Table 2 Accent 2" w:uiPriority="47"/>
+    <w:lsdException w:name="List Table 3 Accent 2" w:uiPriority="48"/>
+    <w:lsdException w:name="List Table 4 Accent 2" w:uiPriority="49"/>
+    <w:lsdException w:name="List Table 5 Dark Accent 2" w:uiPriority="50"/>
+    <w:lsdException w:name="List Table 6 Colorful Accent 2" w:uiPriority="51"/>
+    <w:lsdException w:name="List Table 7 Colorful Accent 2" w:uiPriority="52"/>
+    <w:lsdException w:name="List Table 1 Light Accent 3" w:uiPriority="46"/>
+    <w:lsdException w:name="List Table 2 Accent 3" w:uiPriority="47"/>
+    <w:lsdException w:name="List Table 3 Accent 3" w:uiPriority="48"/>
+    <w:lsdException w:name="List Table 4 Accent 3" w:uiPriority="49"/>
+    <w:lsdException w:name="List Table 5 Dark Accent 3" w:uiPriority="50"/>
+    <w:lsdException w:name="List Table 6 Colorful Accent 3" w:uiPriority="51"/>
+    <w:lsdException w:name="List Table 7 Colorful Accent 3" w:uiPriority="52"/>
+    <w:lsdException w:name="List Table 1 Light Accent 4" w:uiPriority="46"/>
+    <w:lsdException w:name="List Table 2 Accent 4" w:uiPriority="47"/>
+    <w:lsdException w:name="List Table 3 Accent 4" w:uiPriority="48"/>
+    <w:lsdException w:name="List Table 4 Accent 4" w:uiPriority="49"/>
+    <w:lsdException w:name="List Table 5 Dark Accent 4" w:uiPriority="50"/>
+    <w:lsdException w:name="List Table 6 Colorful Accent 4" w:uiPriority="51"/>
+    <w:lsdException w:name="List Table 7 Colorful Accent 4" w:uiPriority="52"/>
+    <w:lsdException w:name="List Table 1 Light Accent 5" w:uiPriority="46"/>
+    <w:lsdException w:name="List Table 2 Accent 5" w:uiPriority="47"/>
+    <w:lsdException w:name="List Table 3 Accent 5" w:uiPriority="48"/>
+    <w:lsdException w:name="List Table 4 Accent 5" w:uiPriority="49"/>
+    <w:lsdException w:name="List Table 5 Dark Accent 5" w:uiPriority="50"/>
+    <w:lsdException w:name="List Table 6 Colorful Accent 5" w:uiPriority="51"/>
+    <w:lsdException w:name="List Table 7 Colorful Accent 5" w:uiPriority="52"/>
+    <w:lsdException w:name="List Table 1 Light Accent 6" w:uiPriority="46"/>
+    <w:lsdException w:name="List Table 2 Accent 6" w:uiPriority="47"/>
+    <w:lsdException w:name="List Table 3 Accent 6" w:uiPriority="48"/>
+    <w:lsdException w:name="List Table 4 Accent 6" w:uiPriority="49"/>
+    <w:lsdException w:name="List Table 5 Dark Accent 6" w:uiPriority="50"/>
+    <w:lsdException w:name="List Table 6 Colorful Accent 6" w:uiPriority="51"/>
+    <w:lsdException w:name="List Table 7 Colorful Accent 6" w:uiPriority="52"/>
   </w:latentStyles>
   <w:style w:type="paragraph" w:default="1" w:styleId="Normal">
     <w:name w:val="Normal"/>
@@ -18256,7 +18367,7 @@
 </file>
 
 <file path=customXml/itemProps1.xml><?xml version="1.0" encoding="utf-8"?>
-<ds:datastoreItem xmlns:ds="http://schemas.openxmlformats.org/officeDocument/2006/customXml" ds:itemID="{C3D9ACED-0C0C-4ADE-874D-F29A9950338E}">
+<ds:datastoreItem xmlns:ds="http://schemas.openxmlformats.org/officeDocument/2006/customXml" ds:itemID="{7B05A1D6-16AA-4C05-A0D5-531C1F7900EA}">
   <ds:schemaRefs>
     <ds:schemaRef ds:uri="http://schemas.openxmlformats.org/officeDocument/2006/bibliography"/>
   </ds:schemaRefs>

</xml_diff>